<commit_message>
phase 3.5 authorization done
</commit_message>
<xml_diff>
--- a/Working.docx
+++ b/Working.docx
@@ -902,6 +902,2584 @@
       <w:r>
         <w:t>export default App;</w:t>
       </w:r>
+      <w:r>
+        <w:br/>
+      </w:r>
+      <w:r>
+        <w:br/>
+      </w:r>
+      <w:r>
+        <w:br/>
+      </w:r>
+      <w:r>
+        <w:br/>
+      </w:r>
+      <w:r>
+        <w:br/>
+      </w:r>
+      <w:r>
+        <w:br/>
+      </w:r>
+      <w:r>
+        <w:br/>
+      </w:r>
+      <w:r>
+        <w:br/>
+      </w:r>
+      <w:r>
+        <w:br/>
+      </w:r>
+      <w:r>
+        <w:br/>
+      </w:r>
+      <w:r>
+        <w:br/>
+      </w:r>
+    </w:p>
+    <w:p>
+      <w:r>
+        <w:lastRenderedPageBreak/>
+        <w:t>frontend/</w:t>
+      </w:r>
+    </w:p>
+    <w:p>
+      <w:r>
+        <w:rPr>
+          <w:rFonts w:ascii="MS Gothic" w:eastAsia="MS Gothic" w:hAnsi="MS Gothic" w:cs="MS Gothic" w:hint="eastAsia"/>
+        </w:rPr>
+        <w:t>├</w:t>
+      </w:r>
+      <w:r>
+        <w:rPr>
+          <w:rFonts w:ascii="Calibri" w:hAnsi="Calibri" w:cs="Calibri"/>
+        </w:rPr>
+        <w:t>──</w:t>
+      </w:r>
+      <w:r>
+        <w:t xml:space="preserve"> public/</w:t>
+      </w:r>
+    </w:p>
+    <w:p>
+      <w:r>
+        <w:rPr>
+          <w:rFonts w:ascii="MS Gothic" w:eastAsia="MS Gothic" w:hAnsi="MS Gothic" w:cs="MS Gothic" w:hint="eastAsia"/>
+        </w:rPr>
+        <w:t>├</w:t>
+      </w:r>
+      <w:r>
+        <w:rPr>
+          <w:rFonts w:ascii="Calibri" w:hAnsi="Calibri" w:cs="Calibri"/>
+        </w:rPr>
+        <w:t>──</w:t>
+      </w:r>
+      <w:r>
+        <w:t xml:space="preserve"> </w:t>
+      </w:r>
+      <w:proofErr w:type="spellStart"/>
+      <w:r>
+        <w:t>src</w:t>
+      </w:r>
+      <w:proofErr w:type="spellEnd"/>
+      <w:r>
+        <w:t>/</w:t>
+      </w:r>
+    </w:p>
+    <w:p>
+      <w:r>
+        <w:t xml:space="preserve">│   </w:t>
+      </w:r>
+      <w:r>
+        <w:rPr>
+          <w:rFonts w:ascii="MS Gothic" w:eastAsia="MS Gothic" w:hAnsi="MS Gothic" w:cs="MS Gothic" w:hint="eastAsia"/>
+        </w:rPr>
+        <w:t>├</w:t>
+      </w:r>
+      <w:r>
+        <w:rPr>
+          <w:rFonts w:ascii="Calibri" w:hAnsi="Calibri" w:cs="Calibri"/>
+        </w:rPr>
+        <w:t>──</w:t>
+      </w:r>
+      <w:r>
+        <w:t xml:space="preserve"> assets/</w:t>
+      </w:r>
+    </w:p>
+    <w:p>
+      <w:r>
+        <w:t xml:space="preserve">│   │   </w:t>
+      </w:r>
+      <w:r>
+        <w:rPr>
+          <w:rFonts w:ascii="MS Gothic" w:eastAsia="MS Gothic" w:hAnsi="MS Gothic" w:cs="MS Gothic" w:hint="eastAsia"/>
+        </w:rPr>
+        <w:t>├</w:t>
+      </w:r>
+      <w:r>
+        <w:rPr>
+          <w:rFonts w:ascii="Calibri" w:hAnsi="Calibri" w:cs="Calibri"/>
+        </w:rPr>
+        <w:t>──</w:t>
+      </w:r>
+      <w:r>
+        <w:t xml:space="preserve"> dashboardimg.png</w:t>
+      </w:r>
+    </w:p>
+    <w:p>
+      <w:r>
+        <w:t xml:space="preserve">│   │   </w:t>
+      </w:r>
+      <w:r>
+        <w:rPr>
+          <w:rFonts w:ascii="MS Gothic" w:eastAsia="MS Gothic" w:hAnsi="MS Gothic" w:cs="MS Gothic" w:hint="eastAsia"/>
+        </w:rPr>
+        <w:t>├</w:t>
+      </w:r>
+      <w:r>
+        <w:rPr>
+          <w:rFonts w:ascii="Calibri" w:hAnsi="Calibri" w:cs="Calibri"/>
+        </w:rPr>
+        <w:t>──</w:t>
+      </w:r>
+      <w:r>
+        <w:t xml:space="preserve"> loginbgimg.png</w:t>
+      </w:r>
+    </w:p>
+    <w:p>
+      <w:r>
+        <w:t xml:space="preserve">│   │   └── </w:t>
+      </w:r>
+      <w:proofErr w:type="spellStart"/>
+      <w:r>
+        <w:t>react.svg</w:t>
+      </w:r>
+      <w:proofErr w:type="spellEnd"/>
+    </w:p>
+    <w:p>
+      <w:r>
+        <w:t xml:space="preserve">│   </w:t>
+      </w:r>
+      <w:r>
+        <w:rPr>
+          <w:rFonts w:ascii="MS Gothic" w:eastAsia="MS Gothic" w:hAnsi="MS Gothic" w:cs="MS Gothic" w:hint="eastAsia"/>
+        </w:rPr>
+        <w:t>├</w:t>
+      </w:r>
+      <w:r>
+        <w:rPr>
+          <w:rFonts w:ascii="Calibri" w:hAnsi="Calibri" w:cs="Calibri"/>
+        </w:rPr>
+        <w:t>──</w:t>
+      </w:r>
+      <w:r>
+        <w:t xml:space="preserve"> context/</w:t>
+      </w:r>
+    </w:p>
+    <w:p>
+      <w:r>
+        <w:t xml:space="preserve">│   │   └── </w:t>
+      </w:r>
+      <w:proofErr w:type="spellStart"/>
+      <w:r>
+        <w:t>AuthContext.jsx</w:t>
+      </w:r>
+      <w:proofErr w:type="spellEnd"/>
+    </w:p>
+    <w:p>
+      <w:r>
+        <w:t xml:space="preserve">│   </w:t>
+      </w:r>
+      <w:r>
+        <w:rPr>
+          <w:rFonts w:ascii="MS Gothic" w:eastAsia="MS Gothic" w:hAnsi="MS Gothic" w:cs="MS Gothic" w:hint="eastAsia"/>
+        </w:rPr>
+        <w:t>├</w:t>
+      </w:r>
+      <w:r>
+        <w:rPr>
+          <w:rFonts w:ascii="Calibri" w:hAnsi="Calibri" w:cs="Calibri"/>
+        </w:rPr>
+        <w:t>──</w:t>
+      </w:r>
+      <w:r>
+        <w:t xml:space="preserve"> styles/</w:t>
+      </w:r>
+    </w:p>
+    <w:p>
+      <w:r>
+        <w:t xml:space="preserve">│   │   </w:t>
+      </w:r>
+      <w:r>
+        <w:rPr>
+          <w:rFonts w:ascii="MS Gothic" w:eastAsia="MS Gothic" w:hAnsi="MS Gothic" w:cs="MS Gothic" w:hint="eastAsia"/>
+        </w:rPr>
+        <w:t>├</w:t>
+      </w:r>
+      <w:r>
+        <w:rPr>
+          <w:rFonts w:ascii="Calibri" w:hAnsi="Calibri" w:cs="Calibri"/>
+        </w:rPr>
+        <w:t>──</w:t>
+      </w:r>
+      <w:r>
+        <w:t xml:space="preserve"> dashboard.css</w:t>
+      </w:r>
+    </w:p>
+    <w:p>
+      <w:r>
+        <w:t>│   │   └── LoginPage.css</w:t>
+      </w:r>
+    </w:p>
+    <w:p>
+      <w:r>
+        <w:t xml:space="preserve">│   </w:t>
+      </w:r>
+      <w:r>
+        <w:rPr>
+          <w:rFonts w:ascii="MS Gothic" w:eastAsia="MS Gothic" w:hAnsi="MS Gothic" w:cs="MS Gothic" w:hint="eastAsia"/>
+        </w:rPr>
+        <w:t>├</w:t>
+      </w:r>
+      <w:r>
+        <w:rPr>
+          <w:rFonts w:ascii="Calibri" w:hAnsi="Calibri" w:cs="Calibri"/>
+        </w:rPr>
+        <w:t>──</w:t>
+      </w:r>
+      <w:r>
+        <w:t xml:space="preserve"> views/</w:t>
+      </w:r>
+    </w:p>
+    <w:p>
+      <w:r>
+        <w:t xml:space="preserve">│   │   </w:t>
+      </w:r>
+      <w:r>
+        <w:rPr>
+          <w:rFonts w:ascii="MS Gothic" w:eastAsia="MS Gothic" w:hAnsi="MS Gothic" w:cs="MS Gothic" w:hint="eastAsia"/>
+        </w:rPr>
+        <w:t>├</w:t>
+      </w:r>
+      <w:r>
+        <w:rPr>
+          <w:rFonts w:ascii="Calibri" w:hAnsi="Calibri" w:cs="Calibri"/>
+        </w:rPr>
+        <w:t>──</w:t>
+      </w:r>
+      <w:r>
+        <w:t xml:space="preserve"> Auth/</w:t>
+      </w:r>
+    </w:p>
+    <w:p>
+      <w:r>
+        <w:t xml:space="preserve">│   │   │   </w:t>
+      </w:r>
+      <w:r>
+        <w:rPr>
+          <w:rFonts w:ascii="MS Gothic" w:eastAsia="MS Gothic" w:hAnsi="MS Gothic" w:cs="MS Gothic" w:hint="eastAsia"/>
+        </w:rPr>
+        <w:t>├</w:t>
+      </w:r>
+      <w:r>
+        <w:rPr>
+          <w:rFonts w:ascii="Calibri" w:hAnsi="Calibri" w:cs="Calibri"/>
+        </w:rPr>
+        <w:t>──</w:t>
+      </w:r>
+      <w:r>
+        <w:t xml:space="preserve"> </w:t>
+      </w:r>
+      <w:proofErr w:type="spellStart"/>
+      <w:r>
+        <w:t>LoginPage.jsx</w:t>
+      </w:r>
+      <w:proofErr w:type="spellEnd"/>
+    </w:p>
+    <w:p>
+      <w:r>
+        <w:t xml:space="preserve">│   │   │   └── </w:t>
+      </w:r>
+      <w:proofErr w:type="spellStart"/>
+      <w:r>
+        <w:t>SignupPage.jsx</w:t>
+      </w:r>
+      <w:proofErr w:type="spellEnd"/>
+    </w:p>
+    <w:p>
+      <w:r>
+        <w:t xml:space="preserve">│   │   </w:t>
+      </w:r>
+      <w:r>
+        <w:rPr>
+          <w:rFonts w:ascii="MS Gothic" w:eastAsia="MS Gothic" w:hAnsi="MS Gothic" w:cs="MS Gothic" w:hint="eastAsia"/>
+        </w:rPr>
+        <w:t>├</w:t>
+      </w:r>
+      <w:r>
+        <w:rPr>
+          <w:rFonts w:ascii="Calibri" w:hAnsi="Calibri" w:cs="Calibri"/>
+        </w:rPr>
+        <w:t>──</w:t>
+      </w:r>
+      <w:r>
+        <w:t xml:space="preserve"> Common/</w:t>
+      </w:r>
+    </w:p>
+    <w:p>
+      <w:r>
+        <w:t xml:space="preserve">│   │   │   └── </w:t>
+      </w:r>
+      <w:proofErr w:type="spellStart"/>
+      <w:r>
+        <w:t>Header.jsx</w:t>
+      </w:r>
+      <w:proofErr w:type="spellEnd"/>
+    </w:p>
+    <w:p>
+      <w:r>
+        <w:t xml:space="preserve">│   │   </w:t>
+      </w:r>
+      <w:r>
+        <w:rPr>
+          <w:rFonts w:ascii="MS Gothic" w:eastAsia="MS Gothic" w:hAnsi="MS Gothic" w:cs="MS Gothic" w:hint="eastAsia"/>
+        </w:rPr>
+        <w:t>├</w:t>
+      </w:r>
+      <w:r>
+        <w:rPr>
+          <w:rFonts w:ascii="Calibri" w:hAnsi="Calibri" w:cs="Calibri"/>
+        </w:rPr>
+        <w:t>──</w:t>
+      </w:r>
+      <w:r>
+        <w:t xml:space="preserve"> Dashboard/</w:t>
+      </w:r>
+    </w:p>
+    <w:p>
+      <w:r>
+        <w:t xml:space="preserve">│   │   │   └── </w:t>
+      </w:r>
+      <w:proofErr w:type="spellStart"/>
+      <w:r>
+        <w:t>DashboardPage.jsx</w:t>
+      </w:r>
+      <w:proofErr w:type="spellEnd"/>
+    </w:p>
+    <w:p>
+      <w:r>
+        <w:t>│   │   └── Profile/</w:t>
+      </w:r>
+    </w:p>
+    <w:p>
+      <w:r>
+        <w:t xml:space="preserve">│   │       └── </w:t>
+      </w:r>
+      <w:proofErr w:type="spellStart"/>
+      <w:r>
+        <w:t>ProfilePage.jsx</w:t>
+      </w:r>
+      <w:proofErr w:type="spellEnd"/>
+    </w:p>
+    <w:p>
+      <w:r>
+        <w:t xml:space="preserve">│   </w:t>
+      </w:r>
+      <w:r>
+        <w:rPr>
+          <w:rFonts w:ascii="MS Gothic" w:eastAsia="MS Gothic" w:hAnsi="MS Gothic" w:cs="MS Gothic" w:hint="eastAsia"/>
+        </w:rPr>
+        <w:t>├</w:t>
+      </w:r>
+      <w:r>
+        <w:rPr>
+          <w:rFonts w:ascii="Calibri" w:hAnsi="Calibri" w:cs="Calibri"/>
+        </w:rPr>
+        <w:t>──</w:t>
+      </w:r>
+      <w:r>
+        <w:t xml:space="preserve"> App.css</w:t>
+      </w:r>
+    </w:p>
+    <w:p>
+      <w:r>
+        <w:t xml:space="preserve">│   </w:t>
+      </w:r>
+      <w:r>
+        <w:rPr>
+          <w:rFonts w:ascii="MS Gothic" w:eastAsia="MS Gothic" w:hAnsi="MS Gothic" w:cs="MS Gothic" w:hint="eastAsia"/>
+        </w:rPr>
+        <w:t>├</w:t>
+      </w:r>
+      <w:r>
+        <w:rPr>
+          <w:rFonts w:ascii="Calibri" w:hAnsi="Calibri" w:cs="Calibri"/>
+        </w:rPr>
+        <w:t>──</w:t>
+      </w:r>
+      <w:r>
+        <w:t xml:space="preserve"> </w:t>
+      </w:r>
+      <w:proofErr w:type="spellStart"/>
+      <w:r>
+        <w:t>App.jsx</w:t>
+      </w:r>
+      <w:proofErr w:type="spellEnd"/>
+    </w:p>
+    <w:p>
+      <w:r>
+        <w:t xml:space="preserve">│   </w:t>
+      </w:r>
+      <w:r>
+        <w:rPr>
+          <w:rFonts w:ascii="MS Gothic" w:eastAsia="MS Gothic" w:hAnsi="MS Gothic" w:cs="MS Gothic" w:hint="eastAsia"/>
+        </w:rPr>
+        <w:t>├</w:t>
+      </w:r>
+      <w:r>
+        <w:rPr>
+          <w:rFonts w:ascii="Calibri" w:hAnsi="Calibri" w:cs="Calibri"/>
+        </w:rPr>
+        <w:t>──</w:t>
+      </w:r>
+      <w:r>
+        <w:t xml:space="preserve"> index.css</w:t>
+      </w:r>
+    </w:p>
+    <w:p>
+      <w:r>
+        <w:t xml:space="preserve">│   </w:t>
+      </w:r>
+      <w:r>
+        <w:rPr>
+          <w:rFonts w:ascii="MS Gothic" w:eastAsia="MS Gothic" w:hAnsi="MS Gothic" w:cs="MS Gothic" w:hint="eastAsia"/>
+        </w:rPr>
+        <w:t>├</w:t>
+      </w:r>
+      <w:r>
+        <w:rPr>
+          <w:rFonts w:ascii="Calibri" w:hAnsi="Calibri" w:cs="Calibri"/>
+        </w:rPr>
+        <w:t>──</w:t>
+      </w:r>
+      <w:r>
+        <w:t xml:space="preserve"> main.js</w:t>
+      </w:r>
+    </w:p>
+    <w:p>
+      <w:r>
+        <w:rPr>
+          <w:rFonts w:ascii="MS Gothic" w:eastAsia="MS Gothic" w:hAnsi="MS Gothic" w:cs="MS Gothic" w:hint="eastAsia"/>
+        </w:rPr>
+        <w:t>├</w:t>
+      </w:r>
+      <w:r>
+        <w:rPr>
+          <w:rFonts w:ascii="Calibri" w:hAnsi="Calibri" w:cs="Calibri"/>
+        </w:rPr>
+        <w:t>─</w:t>
+      </w:r>
+      <w:proofErr w:type="gramStart"/>
+      <w:r>
+        <w:rPr>
+          <w:rFonts w:ascii="Calibri" w:hAnsi="Calibri" w:cs="Calibri"/>
+        </w:rPr>
+        <w:t>─</w:t>
+      </w:r>
+      <w:r>
+        <w:t xml:space="preserve"> .</w:t>
+      </w:r>
+      <w:proofErr w:type="spellStart"/>
+      <w:r>
+        <w:t>gitignore</w:t>
+      </w:r>
+      <w:proofErr w:type="spellEnd"/>
+      <w:proofErr w:type="gramEnd"/>
+    </w:p>
+    <w:p>
+      <w:r>
+        <w:rPr>
+          <w:rFonts w:ascii="MS Gothic" w:eastAsia="MS Gothic" w:hAnsi="MS Gothic" w:cs="MS Gothic" w:hint="eastAsia"/>
+        </w:rPr>
+        <w:t>├</w:t>
+      </w:r>
+      <w:r>
+        <w:rPr>
+          <w:rFonts w:ascii="Calibri" w:hAnsi="Calibri" w:cs="Calibri"/>
+        </w:rPr>
+        <w:t>──</w:t>
+      </w:r>
+      <w:r>
+        <w:t xml:space="preserve"> eslint.config.js</w:t>
+      </w:r>
+    </w:p>
+    <w:p>
+      <w:r>
+        <w:rPr>
+          <w:rFonts w:ascii="MS Gothic" w:eastAsia="MS Gothic" w:hAnsi="MS Gothic" w:cs="MS Gothic" w:hint="eastAsia"/>
+        </w:rPr>
+        <w:t>├</w:t>
+      </w:r>
+      <w:r>
+        <w:rPr>
+          <w:rFonts w:ascii="Calibri" w:hAnsi="Calibri" w:cs="Calibri"/>
+        </w:rPr>
+        <w:t>──</w:t>
+      </w:r>
+      <w:r>
+        <w:t xml:space="preserve"> index.html</w:t>
+      </w:r>
+    </w:p>
+    <w:p/>
+    <w:p>
+      <w:r>
+        <w:lastRenderedPageBreak/>
+        <w:t>backend/</w:t>
+      </w:r>
+    </w:p>
+    <w:p>
+      <w:r>
+        <w:rPr>
+          <w:rFonts w:ascii="MS Gothic" w:eastAsia="MS Gothic" w:hAnsi="MS Gothic" w:cs="MS Gothic" w:hint="eastAsia"/>
+        </w:rPr>
+        <w:t>├</w:t>
+      </w:r>
+      <w:r>
+        <w:rPr>
+          <w:rFonts w:ascii="Calibri" w:hAnsi="Calibri" w:cs="Calibri"/>
+        </w:rPr>
+        <w:t>──</w:t>
+      </w:r>
+      <w:r>
+        <w:t xml:space="preserve"> config/</w:t>
+      </w:r>
+    </w:p>
+    <w:p>
+      <w:r>
+        <w:t>│   └── db.js</w:t>
+      </w:r>
+    </w:p>
+    <w:p>
+      <w:r>
+        <w:rPr>
+          <w:rFonts w:ascii="MS Gothic" w:eastAsia="MS Gothic" w:hAnsi="MS Gothic" w:cs="MS Gothic" w:hint="eastAsia"/>
+        </w:rPr>
+        <w:t>├</w:t>
+      </w:r>
+      <w:r>
+        <w:rPr>
+          <w:rFonts w:ascii="Calibri" w:hAnsi="Calibri" w:cs="Calibri"/>
+        </w:rPr>
+        <w:t>──</w:t>
+      </w:r>
+      <w:r>
+        <w:t xml:space="preserve"> controllers/</w:t>
+      </w:r>
+    </w:p>
+    <w:p>
+      <w:r>
+        <w:t xml:space="preserve">│   </w:t>
+      </w:r>
+      <w:r>
+        <w:rPr>
+          <w:rFonts w:ascii="MS Gothic" w:eastAsia="MS Gothic" w:hAnsi="MS Gothic" w:cs="MS Gothic" w:hint="eastAsia"/>
+        </w:rPr>
+        <w:t>├</w:t>
+      </w:r>
+      <w:r>
+        <w:rPr>
+          <w:rFonts w:ascii="Calibri" w:hAnsi="Calibri" w:cs="Calibri"/>
+        </w:rPr>
+        <w:t>──</w:t>
+      </w:r>
+      <w:r>
+        <w:t xml:space="preserve"> analyzeController.js</w:t>
+      </w:r>
+    </w:p>
+    <w:p>
+      <w:r>
+        <w:t xml:space="preserve">│   </w:t>
+      </w:r>
+      <w:r>
+        <w:rPr>
+          <w:rFonts w:ascii="MS Gothic" w:eastAsia="MS Gothic" w:hAnsi="MS Gothic" w:cs="MS Gothic" w:hint="eastAsia"/>
+        </w:rPr>
+        <w:t>├</w:t>
+      </w:r>
+      <w:r>
+        <w:rPr>
+          <w:rFonts w:ascii="Calibri" w:hAnsi="Calibri" w:cs="Calibri"/>
+        </w:rPr>
+        <w:t>──</w:t>
+      </w:r>
+      <w:r>
+        <w:t xml:space="preserve"> authController.js</w:t>
+      </w:r>
+    </w:p>
+    <w:p>
+      <w:r>
+        <w:t xml:space="preserve">│   </w:t>
+      </w:r>
+      <w:r>
+        <w:rPr>
+          <w:rFonts w:ascii="MS Gothic" w:eastAsia="MS Gothic" w:hAnsi="MS Gothic" w:cs="MS Gothic" w:hint="eastAsia"/>
+        </w:rPr>
+        <w:t>├</w:t>
+      </w:r>
+      <w:r>
+        <w:rPr>
+          <w:rFonts w:ascii="Calibri" w:hAnsi="Calibri" w:cs="Calibri"/>
+        </w:rPr>
+        <w:t>──</w:t>
+      </w:r>
+      <w:r>
+        <w:t xml:space="preserve"> gameController.js</w:t>
+      </w:r>
+    </w:p>
+    <w:p>
+      <w:r>
+        <w:t>│   └── userController.js</w:t>
+      </w:r>
+    </w:p>
+    <w:p>
+      <w:r>
+        <w:rPr>
+          <w:rFonts w:ascii="MS Gothic" w:eastAsia="MS Gothic" w:hAnsi="MS Gothic" w:cs="MS Gothic" w:hint="eastAsia"/>
+        </w:rPr>
+        <w:t>├</w:t>
+      </w:r>
+      <w:r>
+        <w:rPr>
+          <w:rFonts w:ascii="Calibri" w:hAnsi="Calibri" w:cs="Calibri"/>
+        </w:rPr>
+        <w:t>──</w:t>
+      </w:r>
+      <w:r>
+        <w:t xml:space="preserve"> middleware/</w:t>
+      </w:r>
+    </w:p>
+    <w:p>
+      <w:r>
+        <w:t>│   └── authMiddleware.js</w:t>
+      </w:r>
+    </w:p>
+    <w:p>
+      <w:r>
+        <w:rPr>
+          <w:rFonts w:ascii="MS Gothic" w:eastAsia="MS Gothic" w:hAnsi="MS Gothic" w:cs="MS Gothic" w:hint="eastAsia"/>
+        </w:rPr>
+        <w:t>├</w:t>
+      </w:r>
+      <w:r>
+        <w:rPr>
+          <w:rFonts w:ascii="Calibri" w:hAnsi="Calibri" w:cs="Calibri"/>
+        </w:rPr>
+        <w:t>──</w:t>
+      </w:r>
+      <w:r>
+        <w:t xml:space="preserve"> models/</w:t>
+      </w:r>
+    </w:p>
+    <w:p>
+      <w:r>
+        <w:t xml:space="preserve">│   </w:t>
+      </w:r>
+      <w:r>
+        <w:rPr>
+          <w:rFonts w:ascii="MS Gothic" w:eastAsia="MS Gothic" w:hAnsi="MS Gothic" w:cs="MS Gothic" w:hint="eastAsia"/>
+        </w:rPr>
+        <w:t>├</w:t>
+      </w:r>
+      <w:r>
+        <w:rPr>
+          <w:rFonts w:ascii="Calibri" w:hAnsi="Calibri" w:cs="Calibri"/>
+        </w:rPr>
+        <w:t>──</w:t>
+      </w:r>
+      <w:r>
+        <w:t xml:space="preserve"> Game.js</w:t>
+      </w:r>
+    </w:p>
+    <w:p>
+      <w:r>
+        <w:t>│   └── User.js</w:t>
+      </w:r>
+    </w:p>
+    <w:p>
+      <w:r>
+        <w:rPr>
+          <w:rFonts w:ascii="MS Gothic" w:eastAsia="MS Gothic" w:hAnsi="MS Gothic" w:cs="MS Gothic" w:hint="eastAsia"/>
+        </w:rPr>
+        <w:t>├</w:t>
+      </w:r>
+      <w:r>
+        <w:rPr>
+          <w:rFonts w:ascii="Calibri" w:hAnsi="Calibri" w:cs="Calibri"/>
+        </w:rPr>
+        <w:t>──</w:t>
+      </w:r>
+      <w:r>
+        <w:t xml:space="preserve"> routes/</w:t>
+      </w:r>
+    </w:p>
+    <w:p>
+      <w:r>
+        <w:t xml:space="preserve">│   </w:t>
+      </w:r>
+      <w:r>
+        <w:rPr>
+          <w:rFonts w:ascii="MS Gothic" w:eastAsia="MS Gothic" w:hAnsi="MS Gothic" w:cs="MS Gothic" w:hint="eastAsia"/>
+        </w:rPr>
+        <w:t>├</w:t>
+      </w:r>
+      <w:r>
+        <w:rPr>
+          <w:rFonts w:ascii="Calibri" w:hAnsi="Calibri" w:cs="Calibri"/>
+        </w:rPr>
+        <w:t>──</w:t>
+      </w:r>
+      <w:r>
+        <w:t xml:space="preserve"> analyze.js</w:t>
+      </w:r>
+    </w:p>
+    <w:p>
+      <w:r>
+        <w:t xml:space="preserve">│   </w:t>
+      </w:r>
+      <w:r>
+        <w:rPr>
+          <w:rFonts w:ascii="MS Gothic" w:eastAsia="MS Gothic" w:hAnsi="MS Gothic" w:cs="MS Gothic" w:hint="eastAsia"/>
+        </w:rPr>
+        <w:t>├</w:t>
+      </w:r>
+      <w:r>
+        <w:rPr>
+          <w:rFonts w:ascii="Calibri" w:hAnsi="Calibri" w:cs="Calibri"/>
+        </w:rPr>
+        <w:t>──</w:t>
+      </w:r>
+      <w:r>
+        <w:t xml:space="preserve"> authRoutes.js</w:t>
+      </w:r>
+    </w:p>
+    <w:p>
+      <w:r>
+        <w:t xml:space="preserve">│   </w:t>
+      </w:r>
+      <w:r>
+        <w:rPr>
+          <w:rFonts w:ascii="MS Gothic" w:eastAsia="MS Gothic" w:hAnsi="MS Gothic" w:cs="MS Gothic" w:hint="eastAsia"/>
+        </w:rPr>
+        <w:t>├</w:t>
+      </w:r>
+      <w:r>
+        <w:rPr>
+          <w:rFonts w:ascii="Calibri" w:hAnsi="Calibri" w:cs="Calibri"/>
+        </w:rPr>
+        <w:t>──</w:t>
+      </w:r>
+      <w:r>
+        <w:t xml:space="preserve"> games.js</w:t>
+      </w:r>
+    </w:p>
+    <w:p>
+      <w:r>
+        <w:t>│   └── userRoutes.js</w:t>
+      </w:r>
+    </w:p>
+    <w:p>
+      <w:r>
+        <w:rPr>
+          <w:rFonts w:ascii="MS Gothic" w:eastAsia="MS Gothic" w:hAnsi="MS Gothic" w:cs="MS Gothic" w:hint="eastAsia"/>
+        </w:rPr>
+        <w:t>├</w:t>
+      </w:r>
+      <w:r>
+        <w:rPr>
+          <w:rFonts w:ascii="Calibri" w:hAnsi="Calibri" w:cs="Calibri"/>
+        </w:rPr>
+        <w:t>──</w:t>
+      </w:r>
+      <w:r>
+        <w:t xml:space="preserve"> services/</w:t>
+      </w:r>
+    </w:p>
+    <w:p>
+      <w:r>
+        <w:t>│   └── engineService.js</w:t>
+      </w:r>
+    </w:p>
+    <w:p>
+      <w:r>
+        <w:rPr>
+          <w:rFonts w:ascii="MS Gothic" w:eastAsia="MS Gothic" w:hAnsi="MS Gothic" w:cs="MS Gothic" w:hint="eastAsia"/>
+        </w:rPr>
+        <w:t>├</w:t>
+      </w:r>
+      <w:r>
+        <w:rPr>
+          <w:rFonts w:ascii="Calibri" w:hAnsi="Calibri" w:cs="Calibri"/>
+        </w:rPr>
+        <w:t>─</w:t>
+      </w:r>
+      <w:proofErr w:type="gramStart"/>
+      <w:r>
+        <w:rPr>
+          <w:rFonts w:ascii="Calibri" w:hAnsi="Calibri" w:cs="Calibri"/>
+        </w:rPr>
+        <w:t>─</w:t>
+      </w:r>
+      <w:r>
+        <w:t xml:space="preserve"> .env</w:t>
+      </w:r>
+      <w:proofErr w:type="gramEnd"/>
+    </w:p>
+    <w:p>
+      <w:r>
+        <w:rPr>
+          <w:rFonts w:ascii="MS Gothic" w:eastAsia="MS Gothic" w:hAnsi="MS Gothic" w:cs="MS Gothic" w:hint="eastAsia"/>
+        </w:rPr>
+        <w:t>├</w:t>
+      </w:r>
+      <w:r>
+        <w:rPr>
+          <w:rFonts w:ascii="Calibri" w:hAnsi="Calibri" w:cs="Calibri"/>
+        </w:rPr>
+        <w:t>──</w:t>
+      </w:r>
+      <w:r>
+        <w:t xml:space="preserve"> db.js</w:t>
+      </w:r>
+    </w:p>
+    <w:p>
+      <w:r>
+        <w:rPr>
+          <w:rFonts w:ascii="MS Gothic" w:eastAsia="MS Gothic" w:hAnsi="MS Gothic" w:cs="MS Gothic" w:hint="eastAsia"/>
+        </w:rPr>
+        <w:t>├</w:t>
+      </w:r>
+      <w:r>
+        <w:rPr>
+          <w:rFonts w:ascii="Calibri" w:hAnsi="Calibri" w:cs="Calibri"/>
+        </w:rPr>
+        <w:t>──</w:t>
+      </w:r>
+      <w:r>
+        <w:t xml:space="preserve"> package-</w:t>
+      </w:r>
+      <w:proofErr w:type="spellStart"/>
+      <w:proofErr w:type="gramStart"/>
+      <w:r>
+        <w:t>lock.json</w:t>
+      </w:r>
+      <w:proofErr w:type="spellEnd"/>
+      <w:proofErr w:type="gramEnd"/>
+    </w:p>
+    <w:p>
+      <w:r>
+        <w:rPr>
+          <w:rFonts w:ascii="MS Gothic" w:eastAsia="MS Gothic" w:hAnsi="MS Gothic" w:cs="MS Gothic" w:hint="eastAsia"/>
+        </w:rPr>
+        <w:t>├</w:t>
+      </w:r>
+      <w:r>
+        <w:rPr>
+          <w:rFonts w:ascii="Calibri" w:hAnsi="Calibri" w:cs="Calibri"/>
+        </w:rPr>
+        <w:t>──</w:t>
+      </w:r>
+      <w:r>
+        <w:t xml:space="preserve"> </w:t>
+      </w:r>
+      <w:proofErr w:type="spellStart"/>
+      <w:proofErr w:type="gramStart"/>
+      <w:r>
+        <w:t>package.json</w:t>
+      </w:r>
+      <w:proofErr w:type="spellEnd"/>
+      <w:proofErr w:type="gramEnd"/>
+    </w:p>
+    <w:p>
+      <w:r>
+        <w:rPr>
+          <w:rFonts w:ascii="MS Gothic" w:eastAsia="MS Gothic" w:hAnsi="MS Gothic" w:cs="MS Gothic" w:hint="eastAsia"/>
+        </w:rPr>
+        <w:t>├</w:t>
+      </w:r>
+      <w:r>
+        <w:rPr>
+          <w:rFonts w:ascii="Calibri" w:hAnsi="Calibri" w:cs="Calibri"/>
+        </w:rPr>
+        <w:t>──</w:t>
+      </w:r>
+      <w:r>
+        <w:t xml:space="preserve"> server.js</w:t>
+      </w:r>
+    </w:p>
+    <w:p>
+      <w:r>
+        <w:rPr>
+          <w:rFonts w:ascii="MS Gothic" w:eastAsia="MS Gothic" w:hAnsi="MS Gothic" w:cs="MS Gothic" w:hint="eastAsia"/>
+        </w:rPr>
+        <w:t>├</w:t>
+      </w:r>
+      <w:r>
+        <w:rPr>
+          <w:rFonts w:ascii="Calibri" w:hAnsi="Calibri" w:cs="Calibri"/>
+        </w:rPr>
+        <w:t>──</w:t>
+      </w:r>
+      <w:r>
+        <w:t xml:space="preserve"> test.js</w:t>
+      </w:r>
+    </w:p>
+    <w:p/>
+    <w:p/>
+    <w:p/>
+    <w:p/>
+    <w:p/>
+    <w:p/>
+    <w:p/>
+    <w:p/>
+    <w:p/>
+    <w:p/>
+    <w:p/>
+    <w:p/>
+    <w:p/>
+    <w:p/>
+    <w:p/>
+    <w:p/>
+    <w:p/>
+    <w:p/>
+    <w:p/>
+    <w:p/>
+    <w:p/>
+    <w:p/>
+    <w:p/>
+    <w:p/>
+    <w:p/>
+    <w:p/>
+    <w:p/>
+    <w:p/>
+    <w:p/>
+    <w:p/>
+    <w:p/>
+    <w:p/>
+    <w:p/>
+    <w:p/>
+    <w:p/>
+    <w:p>
+      <w:r>
+        <w:lastRenderedPageBreak/>
+        <w:t>Proposed for play implementations</w:t>
+      </w:r>
+    </w:p>
+    <w:p>
+      <w:r>
+        <w:t>frontend/</w:t>
+      </w:r>
+    </w:p>
+    <w:p>
+      <w:r>
+        <w:rPr>
+          <w:rFonts w:ascii="MS Gothic" w:eastAsia="MS Gothic" w:hAnsi="MS Gothic" w:cs="MS Gothic" w:hint="eastAsia"/>
+        </w:rPr>
+        <w:t>├</w:t>
+      </w:r>
+      <w:r>
+        <w:rPr>
+          <w:rFonts w:ascii="Calibri" w:hAnsi="Calibri" w:cs="Calibri"/>
+        </w:rPr>
+        <w:t>──</w:t>
+      </w:r>
+      <w:r>
+        <w:t xml:space="preserve"> public/</w:t>
+      </w:r>
+    </w:p>
+    <w:p>
+      <w:r>
+        <w:t>│   └── favicon.ico</w:t>
+      </w:r>
+    </w:p>
+    <w:p>
+      <w:r>
+        <w:t>│</w:t>
+      </w:r>
+    </w:p>
+    <w:p>
+      <w:r>
+        <w:rPr>
+          <w:rFonts w:ascii="MS Gothic" w:eastAsia="MS Gothic" w:hAnsi="MS Gothic" w:cs="MS Gothic" w:hint="eastAsia"/>
+        </w:rPr>
+        <w:t>├</w:t>
+      </w:r>
+      <w:r>
+        <w:rPr>
+          <w:rFonts w:ascii="Calibri" w:hAnsi="Calibri" w:cs="Calibri"/>
+        </w:rPr>
+        <w:t>──</w:t>
+      </w:r>
+      <w:r>
+        <w:t xml:space="preserve"> </w:t>
+      </w:r>
+      <w:proofErr w:type="spellStart"/>
+      <w:r>
+        <w:t>src</w:t>
+      </w:r>
+      <w:proofErr w:type="spellEnd"/>
+      <w:r>
+        <w:t>/</w:t>
+      </w:r>
+    </w:p>
+    <w:p>
+      <w:r>
+        <w:t xml:space="preserve">│   </w:t>
+      </w:r>
+      <w:r>
+        <w:rPr>
+          <w:rFonts w:ascii="MS Gothic" w:eastAsia="MS Gothic" w:hAnsi="MS Gothic" w:cs="MS Gothic" w:hint="eastAsia"/>
+        </w:rPr>
+        <w:t>├</w:t>
+      </w:r>
+      <w:r>
+        <w:rPr>
+          <w:rFonts w:ascii="Calibri" w:hAnsi="Calibri" w:cs="Calibri"/>
+        </w:rPr>
+        <w:t>──</w:t>
+      </w:r>
+      <w:r>
+        <w:t xml:space="preserve"> assets/</w:t>
+      </w:r>
+    </w:p>
+    <w:p>
+      <w:r>
+        <w:t xml:space="preserve">│   │   </w:t>
+      </w:r>
+      <w:r>
+        <w:rPr>
+          <w:rFonts w:ascii="MS Gothic" w:eastAsia="MS Gothic" w:hAnsi="MS Gothic" w:cs="MS Gothic" w:hint="eastAsia"/>
+        </w:rPr>
+        <w:t>├</w:t>
+      </w:r>
+      <w:r>
+        <w:rPr>
+          <w:rFonts w:ascii="Calibri" w:hAnsi="Calibri" w:cs="Calibri"/>
+        </w:rPr>
+        <w:t>──</w:t>
+      </w:r>
+      <w:r>
+        <w:t xml:space="preserve"> dashboardimg.png</w:t>
+      </w:r>
+    </w:p>
+    <w:p>
+      <w:r>
+        <w:t xml:space="preserve">│   │   </w:t>
+      </w:r>
+      <w:r>
+        <w:rPr>
+          <w:rFonts w:ascii="MS Gothic" w:eastAsia="MS Gothic" w:hAnsi="MS Gothic" w:cs="MS Gothic" w:hint="eastAsia"/>
+        </w:rPr>
+        <w:t>├</w:t>
+      </w:r>
+      <w:r>
+        <w:rPr>
+          <w:rFonts w:ascii="Calibri" w:hAnsi="Calibri" w:cs="Calibri"/>
+        </w:rPr>
+        <w:t>──</w:t>
+      </w:r>
+      <w:r>
+        <w:t xml:space="preserve"> loginbgimg.png</w:t>
+      </w:r>
+    </w:p>
+    <w:p>
+      <w:r>
+        <w:t xml:space="preserve">│   │   └── </w:t>
+      </w:r>
+      <w:proofErr w:type="spellStart"/>
+      <w:r>
+        <w:t>react.svg</w:t>
+      </w:r>
+      <w:proofErr w:type="spellEnd"/>
+    </w:p>
+    <w:p>
+      <w:r>
+        <w:t>│   │</w:t>
+      </w:r>
+    </w:p>
+    <w:p>
+      <w:r>
+        <w:t xml:space="preserve">│   </w:t>
+      </w:r>
+      <w:r>
+        <w:rPr>
+          <w:rFonts w:ascii="MS Gothic" w:eastAsia="MS Gothic" w:hAnsi="MS Gothic" w:cs="MS Gothic" w:hint="eastAsia"/>
+        </w:rPr>
+        <w:t>├</w:t>
+      </w:r>
+      <w:r>
+        <w:rPr>
+          <w:rFonts w:ascii="Calibri" w:hAnsi="Calibri" w:cs="Calibri"/>
+        </w:rPr>
+        <w:t>──</w:t>
+      </w:r>
+      <w:r>
+        <w:t xml:space="preserve"> context/</w:t>
+      </w:r>
+    </w:p>
+    <w:p>
+      <w:r>
+        <w:t xml:space="preserve">│   │   </w:t>
+      </w:r>
+      <w:r>
+        <w:rPr>
+          <w:rFonts w:ascii="MS Gothic" w:eastAsia="MS Gothic" w:hAnsi="MS Gothic" w:cs="MS Gothic" w:hint="eastAsia"/>
+        </w:rPr>
+        <w:t>├</w:t>
+      </w:r>
+      <w:r>
+        <w:rPr>
+          <w:rFonts w:ascii="Calibri" w:hAnsi="Calibri" w:cs="Calibri"/>
+        </w:rPr>
+        <w:t>──</w:t>
+      </w:r>
+      <w:r>
+        <w:t xml:space="preserve"> </w:t>
+      </w:r>
+      <w:proofErr w:type="spellStart"/>
+      <w:r>
+        <w:t>AuthContext.jsx</w:t>
+      </w:r>
+      <w:proofErr w:type="spellEnd"/>
+    </w:p>
+    <w:p>
+      <w:r>
+        <w:t xml:space="preserve">│   │   └── </w:t>
+      </w:r>
+      <w:proofErr w:type="spellStart"/>
+      <w:r>
+        <w:t>GameContext.jsx</w:t>
+      </w:r>
+      <w:proofErr w:type="spellEnd"/>
+      <w:r>
+        <w:t xml:space="preserve">              # </w:t>
+      </w:r>
+      <w:r>
+        <w:rPr>
+          <w:rFonts w:ascii="Segoe UI Emoji" w:hAnsi="Segoe UI Emoji" w:cs="Segoe UI Emoji"/>
+        </w:rPr>
+        <w:t>🆕</w:t>
+      </w:r>
+      <w:r>
+        <w:t xml:space="preserve"> for managing board/sockets</w:t>
+      </w:r>
+    </w:p>
+    <w:p>
+      <w:r>
+        <w:t>│   │</w:t>
+      </w:r>
+    </w:p>
+    <w:p>
+      <w:r>
+        <w:t xml:space="preserve">│   </w:t>
+      </w:r>
+      <w:r>
+        <w:rPr>
+          <w:rFonts w:ascii="MS Gothic" w:eastAsia="MS Gothic" w:hAnsi="MS Gothic" w:cs="MS Gothic" w:hint="eastAsia"/>
+        </w:rPr>
+        <w:t>├</w:t>
+      </w:r>
+      <w:r>
+        <w:rPr>
+          <w:rFonts w:ascii="Calibri" w:hAnsi="Calibri" w:cs="Calibri"/>
+        </w:rPr>
+        <w:t>──</w:t>
+      </w:r>
+      <w:r>
+        <w:t xml:space="preserve"> styles/</w:t>
+      </w:r>
+    </w:p>
+    <w:p>
+      <w:r>
+        <w:t xml:space="preserve">│   │   </w:t>
+      </w:r>
+      <w:r>
+        <w:rPr>
+          <w:rFonts w:ascii="MS Gothic" w:eastAsia="MS Gothic" w:hAnsi="MS Gothic" w:cs="MS Gothic" w:hint="eastAsia"/>
+        </w:rPr>
+        <w:t>├</w:t>
+      </w:r>
+      <w:r>
+        <w:rPr>
+          <w:rFonts w:ascii="Calibri" w:hAnsi="Calibri" w:cs="Calibri"/>
+        </w:rPr>
+        <w:t>──</w:t>
+      </w:r>
+      <w:r>
+        <w:t xml:space="preserve"> dashboard.css</w:t>
+      </w:r>
+    </w:p>
+    <w:p>
+      <w:r>
+        <w:t xml:space="preserve">│   │   </w:t>
+      </w:r>
+      <w:r>
+        <w:rPr>
+          <w:rFonts w:ascii="MS Gothic" w:eastAsia="MS Gothic" w:hAnsi="MS Gothic" w:cs="MS Gothic" w:hint="eastAsia"/>
+        </w:rPr>
+        <w:t>├</w:t>
+      </w:r>
+      <w:r>
+        <w:rPr>
+          <w:rFonts w:ascii="Calibri" w:hAnsi="Calibri" w:cs="Calibri"/>
+        </w:rPr>
+        <w:t>──</w:t>
+      </w:r>
+      <w:r>
+        <w:t xml:space="preserve"> LoginPage.css</w:t>
+      </w:r>
+    </w:p>
+    <w:p>
+      <w:r>
+        <w:t xml:space="preserve">│   │   └── play.css                    # </w:t>
+      </w:r>
+      <w:r>
+        <w:rPr>
+          <w:rFonts w:ascii="Segoe UI Emoji" w:hAnsi="Segoe UI Emoji" w:cs="Segoe UI Emoji"/>
+        </w:rPr>
+        <w:t>🆕</w:t>
+      </w:r>
+      <w:r>
+        <w:t xml:space="preserve"> optional custom styles for play modes</w:t>
+      </w:r>
+    </w:p>
+    <w:p>
+      <w:r>
+        <w:t>│   │</w:t>
+      </w:r>
+    </w:p>
+    <w:p>
+      <w:r>
+        <w:t xml:space="preserve">│   </w:t>
+      </w:r>
+      <w:r>
+        <w:rPr>
+          <w:rFonts w:ascii="MS Gothic" w:eastAsia="MS Gothic" w:hAnsi="MS Gothic" w:cs="MS Gothic" w:hint="eastAsia"/>
+        </w:rPr>
+        <w:t>├</w:t>
+      </w:r>
+      <w:r>
+        <w:rPr>
+          <w:rFonts w:ascii="Calibri" w:hAnsi="Calibri" w:cs="Calibri"/>
+        </w:rPr>
+        <w:t>──</w:t>
+      </w:r>
+      <w:r>
+        <w:t xml:space="preserve"> utils/</w:t>
+      </w:r>
+    </w:p>
+    <w:p>
+      <w:r>
+        <w:t xml:space="preserve">│   │   </w:t>
+      </w:r>
+      <w:r>
+        <w:rPr>
+          <w:rFonts w:ascii="MS Gothic" w:eastAsia="MS Gothic" w:hAnsi="MS Gothic" w:cs="MS Gothic" w:hint="eastAsia"/>
+        </w:rPr>
+        <w:t>├</w:t>
+      </w:r>
+      <w:r>
+        <w:rPr>
+          <w:rFonts w:ascii="Calibri" w:hAnsi="Calibri" w:cs="Calibri"/>
+        </w:rPr>
+        <w:t>──</w:t>
+      </w:r>
+      <w:r>
+        <w:t xml:space="preserve"> socket.js                   # </w:t>
+      </w:r>
+      <w:r>
+        <w:rPr>
+          <w:rFonts w:ascii="Segoe UI Emoji" w:hAnsi="Segoe UI Emoji" w:cs="Segoe UI Emoji"/>
+        </w:rPr>
+        <w:t>🆕</w:t>
+      </w:r>
+      <w:r>
+        <w:t xml:space="preserve"> socket.io-client setup</w:t>
+      </w:r>
+    </w:p>
+    <w:p>
+      <w:r>
+        <w:t xml:space="preserve">│   │   </w:t>
+      </w:r>
+      <w:r>
+        <w:rPr>
+          <w:rFonts w:ascii="MS Gothic" w:eastAsia="MS Gothic" w:hAnsi="MS Gothic" w:cs="MS Gothic" w:hint="eastAsia"/>
+        </w:rPr>
+        <w:t>├</w:t>
+      </w:r>
+      <w:r>
+        <w:rPr>
+          <w:rFonts w:ascii="Calibri" w:hAnsi="Calibri" w:cs="Calibri"/>
+        </w:rPr>
+        <w:t>──</w:t>
+      </w:r>
+      <w:r>
+        <w:t xml:space="preserve"> stockfish.js                # </w:t>
+      </w:r>
+      <w:r>
+        <w:rPr>
+          <w:rFonts w:ascii="Segoe UI Emoji" w:hAnsi="Segoe UI Emoji" w:cs="Segoe UI Emoji"/>
+        </w:rPr>
+        <w:t>🆕</w:t>
+      </w:r>
+      <w:r>
+        <w:t xml:space="preserve"> Web Worker wrapper for Stockfish</w:t>
+      </w:r>
+    </w:p>
+    <w:p>
+      <w:r>
+        <w:t xml:space="preserve">│   │   └── chessUtils.js               # </w:t>
+      </w:r>
+      <w:r>
+        <w:rPr>
+          <w:rFonts w:ascii="Segoe UI Emoji" w:hAnsi="Segoe UI Emoji" w:cs="Segoe UI Emoji"/>
+        </w:rPr>
+        <w:t>🆕</w:t>
+      </w:r>
+      <w:r>
+        <w:t xml:space="preserve"> helper for chess.js logic (PGN, FEN, etc.)</w:t>
+      </w:r>
+    </w:p>
+    <w:p>
+      <w:r>
+        <w:t>│   │</w:t>
+      </w:r>
+    </w:p>
+    <w:p>
+      <w:r>
+        <w:t xml:space="preserve">│   </w:t>
+      </w:r>
+      <w:r>
+        <w:rPr>
+          <w:rFonts w:ascii="MS Gothic" w:eastAsia="MS Gothic" w:hAnsi="MS Gothic" w:cs="MS Gothic" w:hint="eastAsia"/>
+        </w:rPr>
+        <w:t>├</w:t>
+      </w:r>
+      <w:r>
+        <w:rPr>
+          <w:rFonts w:ascii="Calibri" w:hAnsi="Calibri" w:cs="Calibri"/>
+        </w:rPr>
+        <w:t>──</w:t>
+      </w:r>
+      <w:r>
+        <w:t xml:space="preserve"> components/</w:t>
+      </w:r>
+    </w:p>
+    <w:p>
+      <w:r>
+        <w:t xml:space="preserve">│   │   </w:t>
+      </w:r>
+      <w:r>
+        <w:rPr>
+          <w:rFonts w:ascii="MS Gothic" w:eastAsia="MS Gothic" w:hAnsi="MS Gothic" w:cs="MS Gothic" w:hint="eastAsia"/>
+        </w:rPr>
+        <w:t>├</w:t>
+      </w:r>
+      <w:r>
+        <w:rPr>
+          <w:rFonts w:ascii="Calibri" w:hAnsi="Calibri" w:cs="Calibri"/>
+        </w:rPr>
+        <w:t>──</w:t>
+      </w:r>
+      <w:r>
+        <w:t xml:space="preserve"> Play/</w:t>
+      </w:r>
+    </w:p>
+    <w:p>
+      <w:r>
+        <w:t xml:space="preserve">│   │   │   </w:t>
+      </w:r>
+      <w:r>
+        <w:rPr>
+          <w:rFonts w:ascii="MS Gothic" w:eastAsia="MS Gothic" w:hAnsi="MS Gothic" w:cs="MS Gothic" w:hint="eastAsia"/>
+        </w:rPr>
+        <w:t>├</w:t>
+      </w:r>
+      <w:r>
+        <w:rPr>
+          <w:rFonts w:ascii="Calibri" w:hAnsi="Calibri" w:cs="Calibri"/>
+        </w:rPr>
+        <w:t>──</w:t>
+      </w:r>
+      <w:r>
+        <w:t xml:space="preserve"> </w:t>
+      </w:r>
+      <w:proofErr w:type="spellStart"/>
+      <w:r>
+        <w:t>PlayDropdown.jsx</w:t>
+      </w:r>
+      <w:proofErr w:type="spellEnd"/>
+      <w:r>
+        <w:t xml:space="preserve">        # </w:t>
+      </w:r>
+      <w:r>
+        <w:rPr>
+          <w:rFonts w:ascii="Segoe UI Emoji" w:hAnsi="Segoe UI Emoji" w:cs="Segoe UI Emoji"/>
+        </w:rPr>
+        <w:t>🆕</w:t>
+      </w:r>
+      <w:r>
+        <w:t xml:space="preserve"> dropdown menu (Play modes)</w:t>
+      </w:r>
+    </w:p>
+    <w:p>
+      <w:r>
+        <w:t xml:space="preserve">│   │   │   </w:t>
+      </w:r>
+      <w:r>
+        <w:rPr>
+          <w:rFonts w:ascii="MS Gothic" w:eastAsia="MS Gothic" w:hAnsi="MS Gothic" w:cs="MS Gothic" w:hint="eastAsia"/>
+        </w:rPr>
+        <w:t>├</w:t>
+      </w:r>
+      <w:r>
+        <w:rPr>
+          <w:rFonts w:ascii="Calibri" w:hAnsi="Calibri" w:cs="Calibri"/>
+        </w:rPr>
+        <w:t>──</w:t>
+      </w:r>
+      <w:r>
+        <w:t xml:space="preserve"> </w:t>
+      </w:r>
+      <w:proofErr w:type="spellStart"/>
+      <w:r>
+        <w:t>BoardUI.jsx</w:t>
+      </w:r>
+      <w:proofErr w:type="spellEnd"/>
+      <w:r>
+        <w:t xml:space="preserve">             # </w:t>
+      </w:r>
+      <w:r>
+        <w:rPr>
+          <w:rFonts w:ascii="Segoe UI Emoji" w:hAnsi="Segoe UI Emoji" w:cs="Segoe UI Emoji"/>
+        </w:rPr>
+        <w:t>🆕</w:t>
+      </w:r>
+      <w:r>
+        <w:t xml:space="preserve"> wrapper for react-chessboard</w:t>
+      </w:r>
+    </w:p>
+    <w:p>
+      <w:r>
+        <w:t xml:space="preserve">│   │   │   </w:t>
+      </w:r>
+      <w:r>
+        <w:rPr>
+          <w:rFonts w:ascii="MS Gothic" w:eastAsia="MS Gothic" w:hAnsi="MS Gothic" w:cs="MS Gothic" w:hint="eastAsia"/>
+        </w:rPr>
+        <w:t>├</w:t>
+      </w:r>
+      <w:r>
+        <w:rPr>
+          <w:rFonts w:ascii="Calibri" w:hAnsi="Calibri" w:cs="Calibri"/>
+        </w:rPr>
+        <w:t>──</w:t>
+      </w:r>
+      <w:r>
+        <w:t xml:space="preserve"> </w:t>
+      </w:r>
+      <w:proofErr w:type="spellStart"/>
+      <w:r>
+        <w:t>LocalBoard.jsx</w:t>
+      </w:r>
+      <w:proofErr w:type="spellEnd"/>
+      <w:r>
+        <w:t xml:space="preserve">          # </w:t>
+      </w:r>
+      <w:r>
+        <w:rPr>
+          <w:rFonts w:ascii="Segoe UI Emoji" w:hAnsi="Segoe UI Emoji" w:cs="Segoe UI Emoji"/>
+        </w:rPr>
+        <w:t>🆕</w:t>
+      </w:r>
+      <w:r>
+        <w:t xml:space="preserve"> same-screen 2-player</w:t>
+      </w:r>
+    </w:p>
+    <w:p>
+      <w:r>
+        <w:lastRenderedPageBreak/>
+        <w:t xml:space="preserve">│   │   │   </w:t>
+      </w:r>
+      <w:r>
+        <w:rPr>
+          <w:rFonts w:ascii="MS Gothic" w:eastAsia="MS Gothic" w:hAnsi="MS Gothic" w:cs="MS Gothic" w:hint="eastAsia"/>
+        </w:rPr>
+        <w:t>├</w:t>
+      </w:r>
+      <w:r>
+        <w:rPr>
+          <w:rFonts w:ascii="Calibri" w:hAnsi="Calibri" w:cs="Calibri"/>
+        </w:rPr>
+        <w:t>──</w:t>
+      </w:r>
+      <w:r>
+        <w:t xml:space="preserve"> </w:t>
+      </w:r>
+      <w:proofErr w:type="spellStart"/>
+      <w:r>
+        <w:t>FriendBoard.jsx</w:t>
+      </w:r>
+      <w:proofErr w:type="spellEnd"/>
+      <w:r>
+        <w:t xml:space="preserve">         # </w:t>
+      </w:r>
+      <w:r>
+        <w:rPr>
+          <w:rFonts w:ascii="Segoe UI Emoji" w:hAnsi="Segoe UI Emoji" w:cs="Segoe UI Emoji"/>
+        </w:rPr>
+        <w:t>🆕</w:t>
+      </w:r>
+      <w:r>
+        <w:t xml:space="preserve"> socket-based multiplayer</w:t>
+      </w:r>
+    </w:p>
+    <w:p>
+      <w:r>
+        <w:t xml:space="preserve">│   │   │   └── </w:t>
+      </w:r>
+      <w:proofErr w:type="spellStart"/>
+      <w:r>
+        <w:t>ComputerBoard.jsx</w:t>
+      </w:r>
+      <w:proofErr w:type="spellEnd"/>
+      <w:r>
+        <w:t xml:space="preserve">       # </w:t>
+      </w:r>
+      <w:r>
+        <w:rPr>
+          <w:rFonts w:ascii="Segoe UI Emoji" w:hAnsi="Segoe UI Emoji" w:cs="Segoe UI Emoji"/>
+        </w:rPr>
+        <w:t>🆕</w:t>
+      </w:r>
+      <w:r>
+        <w:t xml:space="preserve"> engine-based play</w:t>
+      </w:r>
+    </w:p>
+    <w:p>
+      <w:r>
+        <w:t>│   │   │</w:t>
+      </w:r>
+    </w:p>
+    <w:p>
+      <w:r>
+        <w:t>│   │   └── Common/</w:t>
+      </w:r>
+    </w:p>
+    <w:p>
+      <w:r>
+        <w:t xml:space="preserve">│   │       └── </w:t>
+      </w:r>
+      <w:proofErr w:type="spellStart"/>
+      <w:r>
+        <w:t>Header.jsx</w:t>
+      </w:r>
+      <w:proofErr w:type="spellEnd"/>
+      <w:r>
+        <w:t xml:space="preserve">              # update to include </w:t>
+      </w:r>
+      <w:proofErr w:type="spellStart"/>
+      <w:r>
+        <w:t>PlayDropdown</w:t>
+      </w:r>
+      <w:proofErr w:type="spellEnd"/>
+    </w:p>
+    <w:p>
+      <w:r>
+        <w:t>│   │</w:t>
+      </w:r>
+    </w:p>
+    <w:p>
+      <w:r>
+        <w:t xml:space="preserve">│   </w:t>
+      </w:r>
+      <w:r>
+        <w:rPr>
+          <w:rFonts w:ascii="MS Gothic" w:eastAsia="MS Gothic" w:hAnsi="MS Gothic" w:cs="MS Gothic" w:hint="eastAsia"/>
+        </w:rPr>
+        <w:t>├</w:t>
+      </w:r>
+      <w:r>
+        <w:rPr>
+          <w:rFonts w:ascii="Calibri" w:hAnsi="Calibri" w:cs="Calibri"/>
+        </w:rPr>
+        <w:t>──</w:t>
+      </w:r>
+      <w:r>
+        <w:t xml:space="preserve"> views/</w:t>
+      </w:r>
+    </w:p>
+    <w:p>
+      <w:r>
+        <w:t xml:space="preserve">│   │   </w:t>
+      </w:r>
+      <w:r>
+        <w:rPr>
+          <w:rFonts w:ascii="MS Gothic" w:eastAsia="MS Gothic" w:hAnsi="MS Gothic" w:cs="MS Gothic" w:hint="eastAsia"/>
+        </w:rPr>
+        <w:t>├</w:t>
+      </w:r>
+      <w:r>
+        <w:rPr>
+          <w:rFonts w:ascii="Calibri" w:hAnsi="Calibri" w:cs="Calibri"/>
+        </w:rPr>
+        <w:t>──</w:t>
+      </w:r>
+      <w:r>
+        <w:t xml:space="preserve"> Auth/</w:t>
+      </w:r>
+    </w:p>
+    <w:p>
+      <w:r>
+        <w:t xml:space="preserve">│   │   │   </w:t>
+      </w:r>
+      <w:r>
+        <w:rPr>
+          <w:rFonts w:ascii="MS Gothic" w:eastAsia="MS Gothic" w:hAnsi="MS Gothic" w:cs="MS Gothic" w:hint="eastAsia"/>
+        </w:rPr>
+        <w:t>├</w:t>
+      </w:r>
+      <w:r>
+        <w:rPr>
+          <w:rFonts w:ascii="Calibri" w:hAnsi="Calibri" w:cs="Calibri"/>
+        </w:rPr>
+        <w:t>──</w:t>
+      </w:r>
+      <w:r>
+        <w:t xml:space="preserve"> </w:t>
+      </w:r>
+      <w:proofErr w:type="spellStart"/>
+      <w:r>
+        <w:t>LoginPage.jsx</w:t>
+      </w:r>
+      <w:proofErr w:type="spellEnd"/>
+    </w:p>
+    <w:p>
+      <w:r>
+        <w:t xml:space="preserve">│   │   │   └── </w:t>
+      </w:r>
+      <w:proofErr w:type="spellStart"/>
+      <w:r>
+        <w:t>SignupPage.jsx</w:t>
+      </w:r>
+      <w:proofErr w:type="spellEnd"/>
+    </w:p>
+    <w:p>
+      <w:r>
+        <w:t xml:space="preserve">│   │   </w:t>
+      </w:r>
+      <w:r>
+        <w:rPr>
+          <w:rFonts w:ascii="MS Gothic" w:eastAsia="MS Gothic" w:hAnsi="MS Gothic" w:cs="MS Gothic" w:hint="eastAsia"/>
+        </w:rPr>
+        <w:t>├</w:t>
+      </w:r>
+      <w:r>
+        <w:rPr>
+          <w:rFonts w:ascii="Calibri" w:hAnsi="Calibri" w:cs="Calibri"/>
+        </w:rPr>
+        <w:t>──</w:t>
+      </w:r>
+      <w:r>
+        <w:t xml:space="preserve"> Dashboard/</w:t>
+      </w:r>
+    </w:p>
+    <w:p>
+      <w:r>
+        <w:t xml:space="preserve">│   │   │   └── </w:t>
+      </w:r>
+      <w:proofErr w:type="spellStart"/>
+      <w:r>
+        <w:t>DashboardPage.jsx</w:t>
+      </w:r>
+      <w:proofErr w:type="spellEnd"/>
+    </w:p>
+    <w:p>
+      <w:r>
+        <w:t xml:space="preserve">│   │   </w:t>
+      </w:r>
+      <w:r>
+        <w:rPr>
+          <w:rFonts w:ascii="MS Gothic" w:eastAsia="MS Gothic" w:hAnsi="MS Gothic" w:cs="MS Gothic" w:hint="eastAsia"/>
+        </w:rPr>
+        <w:t>├</w:t>
+      </w:r>
+      <w:r>
+        <w:rPr>
+          <w:rFonts w:ascii="Calibri" w:hAnsi="Calibri" w:cs="Calibri"/>
+        </w:rPr>
+        <w:t>──</w:t>
+      </w:r>
+      <w:r>
+        <w:t xml:space="preserve"> Profile/</w:t>
+      </w:r>
+    </w:p>
+    <w:p>
+      <w:r>
+        <w:t xml:space="preserve">│   │   │   └── </w:t>
+      </w:r>
+      <w:proofErr w:type="spellStart"/>
+      <w:r>
+        <w:t>ProfilePage.jsx</w:t>
+      </w:r>
+      <w:proofErr w:type="spellEnd"/>
+    </w:p>
+    <w:p>
+      <w:r>
+        <w:t xml:space="preserve">│   │   └── Play/                       # </w:t>
+      </w:r>
+      <w:r>
+        <w:rPr>
+          <w:rFonts w:ascii="Segoe UI Emoji" w:hAnsi="Segoe UI Emoji" w:cs="Segoe UI Emoji"/>
+        </w:rPr>
+        <w:t>🆕</w:t>
+      </w:r>
+      <w:r>
+        <w:t xml:space="preserve"> main play module</w:t>
+      </w:r>
+    </w:p>
+    <w:p>
+      <w:r>
+        <w:t xml:space="preserve">│   │       </w:t>
+      </w:r>
+      <w:r>
+        <w:rPr>
+          <w:rFonts w:ascii="MS Gothic" w:eastAsia="MS Gothic" w:hAnsi="MS Gothic" w:cs="MS Gothic" w:hint="eastAsia"/>
+        </w:rPr>
+        <w:t>├</w:t>
+      </w:r>
+      <w:r>
+        <w:rPr>
+          <w:rFonts w:ascii="Calibri" w:hAnsi="Calibri" w:cs="Calibri"/>
+        </w:rPr>
+        <w:t>──</w:t>
+      </w:r>
+      <w:r>
+        <w:t xml:space="preserve"> </w:t>
+      </w:r>
+      <w:proofErr w:type="spellStart"/>
+      <w:r>
+        <w:t>PlayPage.jsx</w:t>
+      </w:r>
+      <w:proofErr w:type="spellEnd"/>
+      <w:r>
+        <w:t xml:space="preserve">            # main wrapper (mode selection)</w:t>
+      </w:r>
+    </w:p>
+    <w:p>
+      <w:r>
+        <w:t xml:space="preserve">│   │       </w:t>
+      </w:r>
+      <w:r>
+        <w:rPr>
+          <w:rFonts w:ascii="MS Gothic" w:eastAsia="MS Gothic" w:hAnsi="MS Gothic" w:cs="MS Gothic" w:hint="eastAsia"/>
+        </w:rPr>
+        <w:t>├</w:t>
+      </w:r>
+      <w:r>
+        <w:rPr>
+          <w:rFonts w:ascii="Calibri" w:hAnsi="Calibri" w:cs="Calibri"/>
+        </w:rPr>
+        <w:t>──</w:t>
+      </w:r>
+      <w:r>
+        <w:t xml:space="preserve"> </w:t>
+      </w:r>
+      <w:proofErr w:type="spellStart"/>
+      <w:r>
+        <w:t>LocalPlay.jsx</w:t>
+      </w:r>
+      <w:proofErr w:type="spellEnd"/>
+      <w:r>
+        <w:t xml:space="preserve">           # over-the-board page</w:t>
+      </w:r>
+    </w:p>
+    <w:p>
+      <w:r>
+        <w:t xml:space="preserve">│   │       </w:t>
+      </w:r>
+      <w:r>
+        <w:rPr>
+          <w:rFonts w:ascii="MS Gothic" w:eastAsia="MS Gothic" w:hAnsi="MS Gothic" w:cs="MS Gothic" w:hint="eastAsia"/>
+        </w:rPr>
+        <w:t>├</w:t>
+      </w:r>
+      <w:r>
+        <w:rPr>
+          <w:rFonts w:ascii="Calibri" w:hAnsi="Calibri" w:cs="Calibri"/>
+        </w:rPr>
+        <w:t>──</w:t>
+      </w:r>
+      <w:r>
+        <w:t xml:space="preserve"> </w:t>
+      </w:r>
+      <w:proofErr w:type="spellStart"/>
+      <w:r>
+        <w:t>FriendPlay.jsx</w:t>
+      </w:r>
+      <w:proofErr w:type="spellEnd"/>
+      <w:r>
+        <w:t xml:space="preserve">          # online play with room link</w:t>
+      </w:r>
+    </w:p>
+    <w:p>
+      <w:r>
+        <w:t xml:space="preserve">│   │       └── </w:t>
+      </w:r>
+      <w:proofErr w:type="spellStart"/>
+      <w:r>
+        <w:t>ComputerPlay.jsx</w:t>
+      </w:r>
+      <w:proofErr w:type="spellEnd"/>
+      <w:r>
+        <w:t xml:space="preserve">        # play vs computer</w:t>
+      </w:r>
+    </w:p>
+    <w:p>
+      <w:r>
+        <w:t>│   │</w:t>
+      </w:r>
+    </w:p>
+    <w:p>
+      <w:r>
+        <w:t xml:space="preserve">│   </w:t>
+      </w:r>
+      <w:r>
+        <w:rPr>
+          <w:rFonts w:ascii="MS Gothic" w:eastAsia="MS Gothic" w:hAnsi="MS Gothic" w:cs="MS Gothic" w:hint="eastAsia"/>
+        </w:rPr>
+        <w:t>├</w:t>
+      </w:r>
+      <w:r>
+        <w:rPr>
+          <w:rFonts w:ascii="Calibri" w:hAnsi="Calibri" w:cs="Calibri"/>
+        </w:rPr>
+        <w:t>──</w:t>
+      </w:r>
+      <w:r>
+        <w:t xml:space="preserve"> App.css</w:t>
+      </w:r>
+    </w:p>
+    <w:p>
+      <w:r>
+        <w:t xml:space="preserve">│   </w:t>
+      </w:r>
+      <w:r>
+        <w:rPr>
+          <w:rFonts w:ascii="MS Gothic" w:eastAsia="MS Gothic" w:hAnsi="MS Gothic" w:cs="MS Gothic" w:hint="eastAsia"/>
+        </w:rPr>
+        <w:t>├</w:t>
+      </w:r>
+      <w:r>
+        <w:rPr>
+          <w:rFonts w:ascii="Calibri" w:hAnsi="Calibri" w:cs="Calibri"/>
+        </w:rPr>
+        <w:t>──</w:t>
+      </w:r>
+      <w:r>
+        <w:t xml:space="preserve"> </w:t>
+      </w:r>
+      <w:proofErr w:type="spellStart"/>
+      <w:r>
+        <w:t>App.jsx</w:t>
+      </w:r>
+      <w:proofErr w:type="spellEnd"/>
+    </w:p>
+    <w:p>
+      <w:r>
+        <w:t xml:space="preserve">│   </w:t>
+      </w:r>
+      <w:r>
+        <w:rPr>
+          <w:rFonts w:ascii="MS Gothic" w:eastAsia="MS Gothic" w:hAnsi="MS Gothic" w:cs="MS Gothic" w:hint="eastAsia"/>
+        </w:rPr>
+        <w:t>├</w:t>
+      </w:r>
+      <w:r>
+        <w:rPr>
+          <w:rFonts w:ascii="Calibri" w:hAnsi="Calibri" w:cs="Calibri"/>
+        </w:rPr>
+        <w:t>──</w:t>
+      </w:r>
+      <w:r>
+        <w:t xml:space="preserve"> index.css</w:t>
+      </w:r>
+    </w:p>
+    <w:p>
+      <w:r>
+        <w:t xml:space="preserve">│   </w:t>
+      </w:r>
+      <w:r>
+        <w:rPr>
+          <w:rFonts w:ascii="MS Gothic" w:eastAsia="MS Gothic" w:hAnsi="MS Gothic" w:cs="MS Gothic" w:hint="eastAsia"/>
+        </w:rPr>
+        <w:t>├</w:t>
+      </w:r>
+      <w:r>
+        <w:rPr>
+          <w:rFonts w:ascii="Calibri" w:hAnsi="Calibri" w:cs="Calibri"/>
+        </w:rPr>
+        <w:t>──</w:t>
+      </w:r>
+      <w:r>
+        <w:t xml:space="preserve"> main.js</w:t>
+      </w:r>
+    </w:p>
+    <w:p>
+      <w:r>
+        <w:t>│   └── routes/</w:t>
+      </w:r>
+    </w:p>
+    <w:p>
+      <w:r>
+        <w:t xml:space="preserve">│       └── </w:t>
+      </w:r>
+      <w:proofErr w:type="spellStart"/>
+      <w:r>
+        <w:t>AppRoutes.jsx</w:t>
+      </w:r>
+      <w:proofErr w:type="spellEnd"/>
+      <w:r>
+        <w:t xml:space="preserve">               # </w:t>
+      </w:r>
+      <w:r>
+        <w:rPr>
+          <w:rFonts w:ascii="Segoe UI Emoji" w:hAnsi="Segoe UI Emoji" w:cs="Segoe UI Emoji"/>
+        </w:rPr>
+        <w:t>🆕</w:t>
+      </w:r>
+      <w:r>
+        <w:t xml:space="preserve"> routes for /play/local, /play/friend, /play/computer</w:t>
+      </w:r>
+    </w:p>
+    <w:p>
+      <w:r>
+        <w:t>│</w:t>
+      </w:r>
+    </w:p>
+    <w:p>
+      <w:r>
+        <w:rPr>
+          <w:rFonts w:ascii="MS Gothic" w:eastAsia="MS Gothic" w:hAnsi="MS Gothic" w:cs="MS Gothic" w:hint="eastAsia"/>
+        </w:rPr>
+        <w:t>├</w:t>
+      </w:r>
+      <w:r>
+        <w:rPr>
+          <w:rFonts w:ascii="Calibri" w:hAnsi="Calibri" w:cs="Calibri"/>
+        </w:rPr>
+        <w:t>─</w:t>
+      </w:r>
+      <w:proofErr w:type="gramStart"/>
+      <w:r>
+        <w:rPr>
+          <w:rFonts w:ascii="Calibri" w:hAnsi="Calibri" w:cs="Calibri"/>
+        </w:rPr>
+        <w:t>─</w:t>
+      </w:r>
+      <w:r>
+        <w:t xml:space="preserve"> .</w:t>
+      </w:r>
+      <w:proofErr w:type="spellStart"/>
+      <w:r>
+        <w:t>gitignore</w:t>
+      </w:r>
+      <w:proofErr w:type="spellEnd"/>
+      <w:proofErr w:type="gramEnd"/>
+    </w:p>
+    <w:p>
+      <w:r>
+        <w:rPr>
+          <w:rFonts w:ascii="MS Gothic" w:eastAsia="MS Gothic" w:hAnsi="MS Gothic" w:cs="MS Gothic" w:hint="eastAsia"/>
+        </w:rPr>
+        <w:t>├</w:t>
+      </w:r>
+      <w:r>
+        <w:rPr>
+          <w:rFonts w:ascii="Calibri" w:hAnsi="Calibri" w:cs="Calibri"/>
+        </w:rPr>
+        <w:t>──</w:t>
+      </w:r>
+      <w:r>
+        <w:t xml:space="preserve"> eslint.config.js</w:t>
+      </w:r>
+    </w:p>
+    <w:p>
+      <w:r>
+        <w:rPr>
+          <w:rFonts w:ascii="MS Gothic" w:eastAsia="MS Gothic" w:hAnsi="MS Gothic" w:cs="MS Gothic" w:hint="eastAsia"/>
+        </w:rPr>
+        <w:t>├</w:t>
+      </w:r>
+      <w:r>
+        <w:rPr>
+          <w:rFonts w:ascii="Calibri" w:hAnsi="Calibri" w:cs="Calibri"/>
+        </w:rPr>
+        <w:t>──</w:t>
+      </w:r>
+      <w:r>
+        <w:t xml:space="preserve"> index.html</w:t>
+      </w:r>
+    </w:p>
+    <w:p>
+      <w:r>
+        <w:lastRenderedPageBreak/>
+        <w:t xml:space="preserve">└── </w:t>
+      </w:r>
+      <w:proofErr w:type="spellStart"/>
+      <w:proofErr w:type="gramStart"/>
+      <w:r>
+        <w:t>package.json</w:t>
+      </w:r>
+      <w:proofErr w:type="spellEnd"/>
+      <w:proofErr w:type="gramEnd"/>
+    </w:p>
+    <w:p/>
+    <w:p/>
+    <w:p/>
+    <w:p/>
+    <w:p/>
+    <w:p/>
+    <w:p>
+      <w:r>
+        <w:t>backend/</w:t>
+      </w:r>
+    </w:p>
+    <w:p>
+      <w:r>
+        <w:rPr>
+          <w:rFonts w:ascii="MS Gothic" w:eastAsia="MS Gothic" w:hAnsi="MS Gothic" w:cs="MS Gothic" w:hint="eastAsia"/>
+        </w:rPr>
+        <w:t>├</w:t>
+      </w:r>
+      <w:r>
+        <w:rPr>
+          <w:rFonts w:ascii="Calibri" w:hAnsi="Calibri" w:cs="Calibri"/>
+        </w:rPr>
+        <w:t>──</w:t>
+      </w:r>
+      <w:r>
+        <w:t xml:space="preserve"> config/</w:t>
+      </w:r>
+    </w:p>
+    <w:p>
+      <w:r>
+        <w:t xml:space="preserve">│   </w:t>
+      </w:r>
+      <w:r>
+        <w:rPr>
+          <w:rFonts w:ascii="MS Gothic" w:eastAsia="MS Gothic" w:hAnsi="MS Gothic" w:cs="MS Gothic" w:hint="eastAsia"/>
+        </w:rPr>
+        <w:t>├</w:t>
+      </w:r>
+      <w:r>
+        <w:rPr>
+          <w:rFonts w:ascii="Calibri" w:hAnsi="Calibri" w:cs="Calibri"/>
+        </w:rPr>
+        <w:t>──</w:t>
+      </w:r>
+      <w:r>
+        <w:t xml:space="preserve"> db.js</w:t>
+      </w:r>
+    </w:p>
+    <w:p>
+      <w:r>
+        <w:t xml:space="preserve">│   └── socket.js                     # </w:t>
+      </w:r>
+      <w:r>
+        <w:rPr>
+          <w:rFonts w:ascii="Segoe UI Emoji" w:hAnsi="Segoe UI Emoji" w:cs="Segoe UI Emoji"/>
+        </w:rPr>
+        <w:t>🆕</w:t>
+      </w:r>
+      <w:r>
+        <w:t xml:space="preserve"> socket.io setup for multiplayer</w:t>
+      </w:r>
+    </w:p>
+    <w:p>
+      <w:r>
+        <w:t>│</w:t>
+      </w:r>
+    </w:p>
+    <w:p>
+      <w:r>
+        <w:rPr>
+          <w:rFonts w:ascii="MS Gothic" w:eastAsia="MS Gothic" w:hAnsi="MS Gothic" w:cs="MS Gothic" w:hint="eastAsia"/>
+        </w:rPr>
+        <w:t>├</w:t>
+      </w:r>
+      <w:r>
+        <w:rPr>
+          <w:rFonts w:ascii="Calibri" w:hAnsi="Calibri" w:cs="Calibri"/>
+        </w:rPr>
+        <w:t>──</w:t>
+      </w:r>
+      <w:r>
+        <w:t xml:space="preserve"> controllers/</w:t>
+      </w:r>
+    </w:p>
+    <w:p>
+      <w:r>
+        <w:t xml:space="preserve">│   </w:t>
+      </w:r>
+      <w:r>
+        <w:rPr>
+          <w:rFonts w:ascii="MS Gothic" w:eastAsia="MS Gothic" w:hAnsi="MS Gothic" w:cs="MS Gothic" w:hint="eastAsia"/>
+        </w:rPr>
+        <w:t>├</w:t>
+      </w:r>
+      <w:r>
+        <w:rPr>
+          <w:rFonts w:ascii="Calibri" w:hAnsi="Calibri" w:cs="Calibri"/>
+        </w:rPr>
+        <w:t>──</w:t>
+      </w:r>
+      <w:r>
+        <w:t xml:space="preserve"> analyzeController.js</w:t>
+      </w:r>
+    </w:p>
+    <w:p>
+      <w:r>
+        <w:t xml:space="preserve">│   </w:t>
+      </w:r>
+      <w:r>
+        <w:rPr>
+          <w:rFonts w:ascii="MS Gothic" w:eastAsia="MS Gothic" w:hAnsi="MS Gothic" w:cs="MS Gothic" w:hint="eastAsia"/>
+        </w:rPr>
+        <w:t>├</w:t>
+      </w:r>
+      <w:r>
+        <w:rPr>
+          <w:rFonts w:ascii="Calibri" w:hAnsi="Calibri" w:cs="Calibri"/>
+        </w:rPr>
+        <w:t>──</w:t>
+      </w:r>
+      <w:r>
+        <w:t xml:space="preserve"> authController.js</w:t>
+      </w:r>
+    </w:p>
+    <w:p>
+      <w:r>
+        <w:t xml:space="preserve">│   </w:t>
+      </w:r>
+      <w:r>
+        <w:rPr>
+          <w:rFonts w:ascii="MS Gothic" w:eastAsia="MS Gothic" w:hAnsi="MS Gothic" w:cs="MS Gothic" w:hint="eastAsia"/>
+        </w:rPr>
+        <w:t>├</w:t>
+      </w:r>
+      <w:r>
+        <w:rPr>
+          <w:rFonts w:ascii="Calibri" w:hAnsi="Calibri" w:cs="Calibri"/>
+        </w:rPr>
+        <w:t>──</w:t>
+      </w:r>
+      <w:r>
+        <w:t xml:space="preserve"> gameController.js             # updated with friend-play logic</w:t>
+      </w:r>
+    </w:p>
+    <w:p>
+      <w:r>
+        <w:t>│   └── userController.js</w:t>
+      </w:r>
+    </w:p>
+    <w:p>
+      <w:r>
+        <w:t>│</w:t>
+      </w:r>
+    </w:p>
+    <w:p>
+      <w:r>
+        <w:rPr>
+          <w:rFonts w:ascii="MS Gothic" w:eastAsia="MS Gothic" w:hAnsi="MS Gothic" w:cs="MS Gothic" w:hint="eastAsia"/>
+        </w:rPr>
+        <w:t>├</w:t>
+      </w:r>
+      <w:r>
+        <w:rPr>
+          <w:rFonts w:ascii="Calibri" w:hAnsi="Calibri" w:cs="Calibri"/>
+        </w:rPr>
+        <w:t>──</w:t>
+      </w:r>
+      <w:r>
+        <w:t xml:space="preserve"> middleware/</w:t>
+      </w:r>
+    </w:p>
+    <w:p>
+      <w:r>
+        <w:t>│   └── authMiddleware.js</w:t>
+      </w:r>
+    </w:p>
+    <w:p>
+      <w:r>
+        <w:t>│</w:t>
+      </w:r>
+    </w:p>
+    <w:p>
+      <w:r>
+        <w:rPr>
+          <w:rFonts w:ascii="MS Gothic" w:eastAsia="MS Gothic" w:hAnsi="MS Gothic" w:cs="MS Gothic" w:hint="eastAsia"/>
+        </w:rPr>
+        <w:t>├</w:t>
+      </w:r>
+      <w:r>
+        <w:rPr>
+          <w:rFonts w:ascii="Calibri" w:hAnsi="Calibri" w:cs="Calibri"/>
+        </w:rPr>
+        <w:t>──</w:t>
+      </w:r>
+      <w:r>
+        <w:t xml:space="preserve"> models/</w:t>
+      </w:r>
+    </w:p>
+    <w:p>
+      <w:r>
+        <w:t xml:space="preserve">│   </w:t>
+      </w:r>
+      <w:r>
+        <w:rPr>
+          <w:rFonts w:ascii="MS Gothic" w:eastAsia="MS Gothic" w:hAnsi="MS Gothic" w:cs="MS Gothic" w:hint="eastAsia"/>
+        </w:rPr>
+        <w:t>├</w:t>
+      </w:r>
+      <w:r>
+        <w:rPr>
+          <w:rFonts w:ascii="Calibri" w:hAnsi="Calibri" w:cs="Calibri"/>
+        </w:rPr>
+        <w:t>──</w:t>
+      </w:r>
+      <w:r>
+        <w:t xml:space="preserve"> Game.js                       # store moves, </w:t>
+      </w:r>
+      <w:proofErr w:type="spellStart"/>
+      <w:r>
+        <w:t>roomId</w:t>
+      </w:r>
+      <w:proofErr w:type="spellEnd"/>
+      <w:r>
+        <w:t>, players, result</w:t>
+      </w:r>
+    </w:p>
+    <w:p>
+      <w:r>
+        <w:t>│   └── User.js</w:t>
+      </w:r>
+    </w:p>
+    <w:p>
+      <w:r>
+        <w:t>│</w:t>
+      </w:r>
+    </w:p>
+    <w:p>
+      <w:r>
+        <w:rPr>
+          <w:rFonts w:ascii="MS Gothic" w:eastAsia="MS Gothic" w:hAnsi="MS Gothic" w:cs="MS Gothic" w:hint="eastAsia"/>
+        </w:rPr>
+        <w:t>├</w:t>
+      </w:r>
+      <w:r>
+        <w:rPr>
+          <w:rFonts w:ascii="Calibri" w:hAnsi="Calibri" w:cs="Calibri"/>
+        </w:rPr>
+        <w:t>──</w:t>
+      </w:r>
+      <w:r>
+        <w:t xml:space="preserve"> routes/</w:t>
+      </w:r>
+    </w:p>
+    <w:p>
+      <w:r>
+        <w:t xml:space="preserve">│   </w:t>
+      </w:r>
+      <w:r>
+        <w:rPr>
+          <w:rFonts w:ascii="MS Gothic" w:eastAsia="MS Gothic" w:hAnsi="MS Gothic" w:cs="MS Gothic" w:hint="eastAsia"/>
+        </w:rPr>
+        <w:t>├</w:t>
+      </w:r>
+      <w:r>
+        <w:rPr>
+          <w:rFonts w:ascii="Calibri" w:hAnsi="Calibri" w:cs="Calibri"/>
+        </w:rPr>
+        <w:t>──</w:t>
+      </w:r>
+      <w:r>
+        <w:t xml:space="preserve"> analyze.js</w:t>
+      </w:r>
+    </w:p>
+    <w:p>
+      <w:r>
+        <w:t xml:space="preserve">│   </w:t>
+      </w:r>
+      <w:r>
+        <w:rPr>
+          <w:rFonts w:ascii="MS Gothic" w:eastAsia="MS Gothic" w:hAnsi="MS Gothic" w:cs="MS Gothic" w:hint="eastAsia"/>
+        </w:rPr>
+        <w:t>├</w:t>
+      </w:r>
+      <w:r>
+        <w:rPr>
+          <w:rFonts w:ascii="Calibri" w:hAnsi="Calibri" w:cs="Calibri"/>
+        </w:rPr>
+        <w:t>──</w:t>
+      </w:r>
+      <w:r>
+        <w:t xml:space="preserve"> authRoutes.js</w:t>
+      </w:r>
+    </w:p>
+    <w:p>
+      <w:r>
+        <w:t xml:space="preserve">│   </w:t>
+      </w:r>
+      <w:r>
+        <w:rPr>
+          <w:rFonts w:ascii="MS Gothic" w:eastAsia="MS Gothic" w:hAnsi="MS Gothic" w:cs="MS Gothic" w:hint="eastAsia"/>
+        </w:rPr>
+        <w:t>├</w:t>
+      </w:r>
+      <w:r>
+        <w:rPr>
+          <w:rFonts w:ascii="Calibri" w:hAnsi="Calibri" w:cs="Calibri"/>
+        </w:rPr>
+        <w:t>──</w:t>
+      </w:r>
+      <w:r>
+        <w:t xml:space="preserve"> games.js</w:t>
+      </w:r>
+    </w:p>
+    <w:p>
+      <w:r>
+        <w:t>│   └── userRoutes.js</w:t>
+      </w:r>
+    </w:p>
+    <w:p>
+      <w:r>
+        <w:lastRenderedPageBreak/>
+        <w:t>│</w:t>
+      </w:r>
+    </w:p>
+    <w:p>
+      <w:r>
+        <w:rPr>
+          <w:rFonts w:ascii="MS Gothic" w:eastAsia="MS Gothic" w:hAnsi="MS Gothic" w:cs="MS Gothic" w:hint="eastAsia"/>
+        </w:rPr>
+        <w:t>├</w:t>
+      </w:r>
+      <w:r>
+        <w:rPr>
+          <w:rFonts w:ascii="Calibri" w:hAnsi="Calibri" w:cs="Calibri"/>
+        </w:rPr>
+        <w:t>──</w:t>
+      </w:r>
+      <w:r>
+        <w:t xml:space="preserve"> services/</w:t>
+      </w:r>
+    </w:p>
+    <w:p>
+      <w:r>
+        <w:t xml:space="preserve">│   </w:t>
+      </w:r>
+      <w:r>
+        <w:rPr>
+          <w:rFonts w:ascii="MS Gothic" w:eastAsia="MS Gothic" w:hAnsi="MS Gothic" w:cs="MS Gothic" w:hint="eastAsia"/>
+        </w:rPr>
+        <w:t>├</w:t>
+      </w:r>
+      <w:r>
+        <w:rPr>
+          <w:rFonts w:ascii="Calibri" w:hAnsi="Calibri" w:cs="Calibri"/>
+        </w:rPr>
+        <w:t>──</w:t>
+      </w:r>
+      <w:r>
+        <w:t xml:space="preserve"> engineService.js              # engine for analysis/computer play</w:t>
+      </w:r>
+    </w:p>
+    <w:p>
+      <w:r>
+        <w:t xml:space="preserve">│   └── socketService.js              # </w:t>
+      </w:r>
+      <w:r>
+        <w:rPr>
+          <w:rFonts w:ascii="Segoe UI Emoji" w:hAnsi="Segoe UI Emoji" w:cs="Segoe UI Emoji"/>
+        </w:rPr>
+        <w:t>🆕</w:t>
+      </w:r>
+      <w:r>
+        <w:t xml:space="preserve"> manage sockets (join room, move sync)</w:t>
+      </w:r>
+    </w:p>
+    <w:p>
+      <w:r>
+        <w:t>│</w:t>
+      </w:r>
+    </w:p>
+    <w:p>
+      <w:r>
+        <w:rPr>
+          <w:rFonts w:ascii="MS Gothic" w:eastAsia="MS Gothic" w:hAnsi="MS Gothic" w:cs="MS Gothic" w:hint="eastAsia"/>
+        </w:rPr>
+        <w:t>├</w:t>
+      </w:r>
+      <w:r>
+        <w:rPr>
+          <w:rFonts w:ascii="Calibri" w:hAnsi="Calibri" w:cs="Calibri"/>
+        </w:rPr>
+        <w:t>──</w:t>
+      </w:r>
+      <w:r>
+        <w:t xml:space="preserve"> utils/</w:t>
+      </w:r>
+    </w:p>
+    <w:p>
+      <w:r>
+        <w:t xml:space="preserve">│   </w:t>
+      </w:r>
+      <w:r>
+        <w:rPr>
+          <w:rFonts w:ascii="MS Gothic" w:eastAsia="MS Gothic" w:hAnsi="MS Gothic" w:cs="MS Gothic" w:hint="eastAsia"/>
+        </w:rPr>
+        <w:t>├</w:t>
+      </w:r>
+      <w:r>
+        <w:rPr>
+          <w:rFonts w:ascii="Calibri" w:hAnsi="Calibri" w:cs="Calibri"/>
+        </w:rPr>
+        <w:t>──</w:t>
+      </w:r>
+      <w:r>
+        <w:t xml:space="preserve"> generateRoomId.js             # </w:t>
+      </w:r>
+      <w:r>
+        <w:rPr>
+          <w:rFonts w:ascii="Segoe UI Emoji" w:hAnsi="Segoe UI Emoji" w:cs="Segoe UI Emoji"/>
+        </w:rPr>
+        <w:t>🆕</w:t>
+      </w:r>
+      <w:r>
+        <w:t xml:space="preserve"> helper for unique friend-link</w:t>
+      </w:r>
+    </w:p>
+    <w:p>
+      <w:r>
+        <w:t xml:space="preserve">│   └── validateMove.js               # </w:t>
+      </w:r>
+      <w:r>
+        <w:rPr>
+          <w:rFonts w:ascii="Segoe UI Emoji" w:hAnsi="Segoe UI Emoji" w:cs="Segoe UI Emoji"/>
+        </w:rPr>
+        <w:t>🆕</w:t>
+      </w:r>
+      <w:r>
+        <w:t xml:space="preserve"> optional: server-side move validation</w:t>
+      </w:r>
+    </w:p>
+    <w:p>
+      <w:r>
+        <w:t>│</w:t>
+      </w:r>
+    </w:p>
+    <w:p>
+      <w:r>
+        <w:rPr>
+          <w:rFonts w:ascii="MS Gothic" w:eastAsia="MS Gothic" w:hAnsi="MS Gothic" w:cs="MS Gothic" w:hint="eastAsia"/>
+        </w:rPr>
+        <w:t>├</w:t>
+      </w:r>
+      <w:r>
+        <w:rPr>
+          <w:rFonts w:ascii="Calibri" w:hAnsi="Calibri" w:cs="Calibri"/>
+        </w:rPr>
+        <w:t>─</w:t>
+      </w:r>
+      <w:proofErr w:type="gramStart"/>
+      <w:r>
+        <w:rPr>
+          <w:rFonts w:ascii="Calibri" w:hAnsi="Calibri" w:cs="Calibri"/>
+        </w:rPr>
+        <w:t>─</w:t>
+      </w:r>
+      <w:r>
+        <w:t xml:space="preserve"> .env</w:t>
+      </w:r>
+      <w:proofErr w:type="gramEnd"/>
+    </w:p>
+    <w:p>
+      <w:r>
+        <w:rPr>
+          <w:rFonts w:ascii="MS Gothic" w:eastAsia="MS Gothic" w:hAnsi="MS Gothic" w:cs="MS Gothic" w:hint="eastAsia"/>
+        </w:rPr>
+        <w:t>├</w:t>
+      </w:r>
+      <w:r>
+        <w:rPr>
+          <w:rFonts w:ascii="Calibri" w:hAnsi="Calibri" w:cs="Calibri"/>
+        </w:rPr>
+        <w:t>──</w:t>
+      </w:r>
+      <w:r>
+        <w:t xml:space="preserve"> db.js</w:t>
+      </w:r>
+    </w:p>
+    <w:p>
+      <w:r>
+        <w:rPr>
+          <w:rFonts w:ascii="MS Gothic" w:eastAsia="MS Gothic" w:hAnsi="MS Gothic" w:cs="MS Gothic" w:hint="eastAsia"/>
+        </w:rPr>
+        <w:t>├</w:t>
+      </w:r>
+      <w:r>
+        <w:rPr>
+          <w:rFonts w:ascii="Calibri" w:hAnsi="Calibri" w:cs="Calibri"/>
+        </w:rPr>
+        <w:t>──</w:t>
+      </w:r>
+      <w:r>
+        <w:t xml:space="preserve"> server.js                         # integrate socket.io with express</w:t>
+      </w:r>
+    </w:p>
+    <w:p>
+      <w:r>
+        <w:rPr>
+          <w:rFonts w:ascii="MS Gothic" w:eastAsia="MS Gothic" w:hAnsi="MS Gothic" w:cs="MS Gothic" w:hint="eastAsia"/>
+        </w:rPr>
+        <w:t>├</w:t>
+      </w:r>
+      <w:r>
+        <w:rPr>
+          <w:rFonts w:ascii="Calibri" w:hAnsi="Calibri" w:cs="Calibri"/>
+        </w:rPr>
+        <w:t>──</w:t>
+      </w:r>
+      <w:r>
+        <w:t xml:space="preserve"> </w:t>
+      </w:r>
+      <w:proofErr w:type="spellStart"/>
+      <w:proofErr w:type="gramStart"/>
+      <w:r>
+        <w:t>package.json</w:t>
+      </w:r>
+      <w:proofErr w:type="spellEnd"/>
+      <w:proofErr w:type="gramEnd"/>
+    </w:p>
+    <w:p>
+      <w:r>
+        <w:t>└── package-</w:t>
+      </w:r>
+      <w:proofErr w:type="spellStart"/>
+      <w:proofErr w:type="gramStart"/>
+      <w:r>
+        <w:t>lock.json</w:t>
+      </w:r>
+      <w:proofErr w:type="spellEnd"/>
+      <w:proofErr w:type="gramEnd"/>
     </w:p>
     <w:sectPr>
       <w:pgSz w:w="11906" w:h="16838" w:code="9"/>

</xml_diff>

<commit_message>
Phase 3.5 Timer Added
</commit_message>
<xml_diff>
--- a/Working.docx
+++ b/Working.docx
@@ -54,15 +54,7 @@
     </w:p>
     <w:p>
       <w:r>
-        <w:t xml:space="preserve">import </w:t>
-      </w:r>
-      <w:proofErr w:type="gramStart"/>
-      <w:r>
-        <w:t>{ Chessboard</w:t>
-      </w:r>
-      <w:proofErr w:type="gramEnd"/>
-      <w:r>
-        <w:t xml:space="preserve"> } from 'react-chessboard';</w:t>
+        <w:t>import { Chessboard } from 'react-chessboard';</w:t>
       </w:r>
     </w:p>
     <w:p/>
@@ -105,25 +97,87 @@
         <w:t xml:space="preserve"> = </w:t>
       </w:r>
       <w:proofErr w:type="spellStart"/>
-      <w:proofErr w:type="gramStart"/>
       <w:r>
         <w:t>useRef</w:t>
       </w:r>
       <w:proofErr w:type="spellEnd"/>
       <w:r>
+        <w:t>(new Chess());</w:t>
+      </w:r>
+    </w:p>
+    <w:p>
+      <w:r>
+        <w:t xml:space="preserve">  </w:t>
+      </w:r>
+      <w:proofErr w:type="spellStart"/>
+      <w:r>
+        <w:t>const</w:t>
+      </w:r>
+      <w:proofErr w:type="spellEnd"/>
+      <w:r>
+        <w:t xml:space="preserve"> </w:t>
+      </w:r>
+      <w:proofErr w:type="spellStart"/>
+      <w:r>
+        <w:t>chessGame</w:t>
+      </w:r>
+      <w:proofErr w:type="spellEnd"/>
+      <w:r>
+        <w:t xml:space="preserve"> = </w:t>
+      </w:r>
+      <w:proofErr w:type="spellStart"/>
+      <w:r>
+        <w:t>chessGameRef.current</w:t>
+      </w:r>
+      <w:proofErr w:type="spellEnd"/>
+      <w:r>
+        <w:t>;</w:t>
+      </w:r>
+    </w:p>
+    <w:p/>
+    <w:p>
+      <w:r>
+        <w:t xml:space="preserve">  </w:t>
+      </w:r>
+      <w:proofErr w:type="spellStart"/>
+      <w:r>
+        <w:t>const</w:t>
+      </w:r>
+      <w:proofErr w:type="spellEnd"/>
+      <w:r>
+        <w:t xml:space="preserve"> [</w:t>
+      </w:r>
+      <w:proofErr w:type="spellStart"/>
+      <w:r>
+        <w:t>chessPosition</w:t>
+      </w:r>
+      <w:proofErr w:type="spellEnd"/>
+      <w:r>
+        <w:t xml:space="preserve">, </w:t>
+      </w:r>
+      <w:proofErr w:type="spellStart"/>
+      <w:r>
+        <w:t>setChessPosition</w:t>
+      </w:r>
+      <w:proofErr w:type="spellEnd"/>
+      <w:r>
+        <w:t xml:space="preserve">] = </w:t>
+      </w:r>
+      <w:proofErr w:type="spellStart"/>
+      <w:r>
+        <w:t>useState</w:t>
+      </w:r>
+      <w:proofErr w:type="spellEnd"/>
+      <w:r>
         <w:t>(</w:t>
       </w:r>
-      <w:proofErr w:type="gramEnd"/>
-      <w:r>
-        <w:t xml:space="preserve">new </w:t>
-      </w:r>
-      <w:proofErr w:type="gramStart"/>
-      <w:r>
-        <w:t>Chess(</w:t>
-      </w:r>
-      <w:proofErr w:type="gramEnd"/>
-      <w:r>
-        <w:t>));</w:t>
+      <w:proofErr w:type="spellStart"/>
+      <w:r>
+        <w:t>chessGame.fen</w:t>
+      </w:r>
+      <w:proofErr w:type="spellEnd"/>
+      <w:r>
+        <w:t>());</w:t>
       </w:r>
     </w:p>
     <w:p>
@@ -136,29 +190,85 @@
       </w:r>
       <w:proofErr w:type="spellEnd"/>
       <w:r>
-        <w:t xml:space="preserve"> </w:t>
-      </w:r>
-      <w:proofErr w:type="spellStart"/>
-      <w:r>
-        <w:t>chessGame</w:t>
-      </w:r>
-      <w:proofErr w:type="spellEnd"/>
-      <w:r>
-        <w:t xml:space="preserve"> = </w:t>
-      </w:r>
-      <w:proofErr w:type="spellStart"/>
-      <w:r>
-        <w:t>chessGameRef.current</w:t>
-      </w:r>
-      <w:proofErr w:type="spellEnd"/>
-      <w:r>
-        <w:t>;</w:t>
-      </w:r>
-    </w:p>
-    <w:p/>
-    <w:p>
-      <w:r>
-        <w:t xml:space="preserve">  </w:t>
+        <w:t xml:space="preserve"> [</w:t>
+      </w:r>
+      <w:proofErr w:type="spellStart"/>
+      <w:r>
+        <w:t>currentTurn</w:t>
+      </w:r>
+      <w:proofErr w:type="spellEnd"/>
+      <w:r>
+        <w:t xml:space="preserve">, </w:t>
+      </w:r>
+      <w:proofErr w:type="spellStart"/>
+      <w:r>
+        <w:t>setCurrentTurn</w:t>
+      </w:r>
+      <w:proofErr w:type="spellEnd"/>
+      <w:r>
+        <w:t xml:space="preserve">] = </w:t>
+      </w:r>
+      <w:proofErr w:type="spellStart"/>
+      <w:r>
+        <w:t>useState</w:t>
+      </w:r>
+      <w:proofErr w:type="spellEnd"/>
+      <w:r>
+        <w:t>('White');</w:t>
+      </w:r>
+    </w:p>
+    <w:p/>
+    <w:p>
+      <w:r>
+        <w:t xml:space="preserve">  // --- Handle piece drop ---</w:t>
+      </w:r>
+    </w:p>
+    <w:p>
+      <w:r>
+        <w:t xml:space="preserve">  function </w:t>
+      </w:r>
+      <w:proofErr w:type="spellStart"/>
+      <w:r>
+        <w:t>onPieceDrop</w:t>
+      </w:r>
+      <w:proofErr w:type="spellEnd"/>
+      <w:r>
+        <w:t xml:space="preserve">({ </w:t>
+      </w:r>
+      <w:proofErr w:type="spellStart"/>
+      <w:r>
+        <w:t>sourceSquare</w:t>
+      </w:r>
+      <w:proofErr w:type="spellEnd"/>
+      <w:r>
+        <w:t xml:space="preserve">, </w:t>
+      </w:r>
+      <w:proofErr w:type="spellStart"/>
+      <w:r>
+        <w:t>targetSquare</w:t>
+      </w:r>
+      <w:proofErr w:type="spellEnd"/>
+      <w:r>
+        <w:t xml:space="preserve"> }) {</w:t>
+      </w:r>
+    </w:p>
+    <w:p>
+      <w:r>
+        <w:t xml:space="preserve">    if (!</w:t>
+      </w:r>
+      <w:proofErr w:type="spellStart"/>
+      <w:r>
+        <w:t>targetSquare</w:t>
+      </w:r>
+      <w:proofErr w:type="spellEnd"/>
+      <w:r>
+        <w:t>) return false;</w:t>
+      </w:r>
+    </w:p>
+    <w:p/>
+    <w:p>
+      <w:r>
+        <w:t xml:space="preserve">    </w:t>
       </w:r>
       <w:proofErr w:type="spellStart"/>
       <w:r>
@@ -166,15 +276,63 @@
       </w:r>
       <w:proofErr w:type="spellEnd"/>
       <w:r>
-        <w:t xml:space="preserve"> [</w:t>
-      </w:r>
-      <w:proofErr w:type="spellStart"/>
-      <w:r>
-        <w:t>chessPosition</w:t>
-      </w:r>
-      <w:proofErr w:type="spellEnd"/>
-      <w:r>
-        <w:t xml:space="preserve">, </w:t>
+        <w:t xml:space="preserve"> move = </w:t>
+      </w:r>
+      <w:proofErr w:type="spellStart"/>
+      <w:r>
+        <w:t>chessGame.move</w:t>
+      </w:r>
+      <w:proofErr w:type="spellEnd"/>
+      <w:r>
+        <w:t>({</w:t>
+      </w:r>
+    </w:p>
+    <w:p>
+      <w:r>
+        <w:t xml:space="preserve">      from: </w:t>
+      </w:r>
+      <w:proofErr w:type="spellStart"/>
+      <w:r>
+        <w:t>sourceSquare</w:t>
+      </w:r>
+      <w:proofErr w:type="spellEnd"/>
+      <w:r>
+        <w:t>,</w:t>
+      </w:r>
+    </w:p>
+    <w:p>
+      <w:r>
+        <w:t xml:space="preserve">      to: </w:t>
+      </w:r>
+      <w:proofErr w:type="spellStart"/>
+      <w:r>
+        <w:t>targetSquare</w:t>
+      </w:r>
+      <w:proofErr w:type="spellEnd"/>
+      <w:r>
+        <w:t>,</w:t>
+      </w:r>
+    </w:p>
+    <w:p>
+      <w:r>
+        <w:t xml:space="preserve">      promotion: 'q', // always promote to queen</w:t>
+      </w:r>
+    </w:p>
+    <w:p>
+      <w:r>
+        <w:t xml:space="preserve">    });</w:t>
+      </w:r>
+    </w:p>
+    <w:p/>
+    <w:p>
+      <w:r>
+        <w:t xml:space="preserve">    if (move === null) return false; // illegal move</w:t>
+      </w:r>
+    </w:p>
+    <w:p/>
+    <w:p>
+      <w:r>
+        <w:t xml:space="preserve">    </w:t>
       </w:r>
       <w:proofErr w:type="spellStart"/>
       <w:r>
@@ -182,255 +340,36 @@
       </w:r>
       <w:proofErr w:type="spellEnd"/>
       <w:r>
-        <w:t xml:space="preserve">] = </w:t>
-      </w:r>
-      <w:proofErr w:type="spellStart"/>
-      <w:r>
-        <w:t>useState</w:t>
-      </w:r>
-      <w:proofErr w:type="spellEnd"/>
-      <w:r>
         <w:t>(</w:t>
       </w:r>
       <w:proofErr w:type="spellStart"/>
-      <w:proofErr w:type="gramStart"/>
       <w:r>
         <w:t>chessGame.fen</w:t>
       </w:r>
       <w:proofErr w:type="spellEnd"/>
       <w:r>
+        <w:t>());</w:t>
+      </w:r>
+    </w:p>
+    <w:p>
+      <w:r>
+        <w:t xml:space="preserve">    </w:t>
+      </w:r>
+      <w:proofErr w:type="spellStart"/>
+      <w:r>
+        <w:t>setCurrentTurn</w:t>
+      </w:r>
+      <w:proofErr w:type="spellEnd"/>
+      <w:r>
         <w:t>(</w:t>
       </w:r>
-      <w:proofErr w:type="gramEnd"/>
-      <w:r>
-        <w:t>));</w:t>
-      </w:r>
-    </w:p>
-    <w:p>
-      <w:r>
-        <w:t xml:space="preserve">  </w:t>
-      </w:r>
-      <w:proofErr w:type="spellStart"/>
-      <w:r>
-        <w:t>const</w:t>
-      </w:r>
-      <w:proofErr w:type="spellEnd"/>
-      <w:r>
-        <w:t xml:space="preserve"> [</w:t>
-      </w:r>
-      <w:proofErr w:type="spellStart"/>
-      <w:r>
-        <w:t>currentTurn</w:t>
-      </w:r>
-      <w:proofErr w:type="spellEnd"/>
-      <w:r>
-        <w:t xml:space="preserve">, </w:t>
-      </w:r>
-      <w:proofErr w:type="spellStart"/>
-      <w:r>
-        <w:t>setCurrentTurn</w:t>
-      </w:r>
-      <w:proofErr w:type="spellEnd"/>
-      <w:r>
-        <w:t xml:space="preserve">] = </w:t>
-      </w:r>
-      <w:proofErr w:type="spellStart"/>
-      <w:r>
-        <w:t>useState</w:t>
-      </w:r>
-      <w:proofErr w:type="spellEnd"/>
-      <w:r>
-        <w:t>('White');</w:t>
-      </w:r>
-    </w:p>
-    <w:p/>
-    <w:p>
-      <w:r>
-        <w:t xml:space="preserve">  // --- Handle piece drop ---</w:t>
-      </w:r>
-    </w:p>
-    <w:p>
-      <w:r>
-        <w:t xml:space="preserve">  function </w:t>
-      </w:r>
-      <w:proofErr w:type="spellStart"/>
-      <w:proofErr w:type="gramStart"/>
-      <w:r>
-        <w:t>onPieceDrop</w:t>
-      </w:r>
-      <w:proofErr w:type="spellEnd"/>
-      <w:r>
-        <w:t xml:space="preserve">({ </w:t>
-      </w:r>
-      <w:proofErr w:type="spellStart"/>
-      <w:r>
-        <w:t>sourceSquare</w:t>
-      </w:r>
-      <w:proofErr w:type="spellEnd"/>
-      <w:proofErr w:type="gramEnd"/>
-      <w:r>
-        <w:t xml:space="preserve">, </w:t>
-      </w:r>
-      <w:proofErr w:type="spellStart"/>
-      <w:proofErr w:type="gramStart"/>
-      <w:r>
-        <w:t>targetSquare</w:t>
-      </w:r>
-      <w:proofErr w:type="spellEnd"/>
-      <w:r>
-        <w:t xml:space="preserve"> }</w:t>
-      </w:r>
-      <w:proofErr w:type="gramEnd"/>
-      <w:r>
-        <w:t>) {</w:t>
-      </w:r>
-    </w:p>
-    <w:p>
-      <w:r>
-        <w:t xml:space="preserve">    if </w:t>
-      </w:r>
-      <w:proofErr w:type="gramStart"/>
-      <w:r>
-        <w:t>(!</w:t>
-      </w:r>
-      <w:proofErr w:type="spellStart"/>
-      <w:r>
-        <w:t>targetSquare</w:t>
-      </w:r>
-      <w:proofErr w:type="spellEnd"/>
-      <w:proofErr w:type="gramEnd"/>
-      <w:r>
-        <w:t>) return false;</w:t>
-      </w:r>
-    </w:p>
-    <w:p/>
-    <w:p>
-      <w:r>
-        <w:t xml:space="preserve">    </w:t>
-      </w:r>
-      <w:proofErr w:type="spellStart"/>
-      <w:r>
-        <w:t>const</w:t>
-      </w:r>
-      <w:proofErr w:type="spellEnd"/>
-      <w:r>
-        <w:t xml:space="preserve"> move = </w:t>
-      </w:r>
-      <w:proofErr w:type="spellStart"/>
-      <w:r>
-        <w:t>chessGame.move</w:t>
-      </w:r>
-      <w:proofErr w:type="spellEnd"/>
-      <w:r>
-        <w:t>({</w:t>
-      </w:r>
-    </w:p>
-    <w:p>
-      <w:r>
-        <w:t xml:space="preserve">      from: </w:t>
-      </w:r>
-      <w:proofErr w:type="spellStart"/>
-      <w:r>
-        <w:t>sourceSquare</w:t>
-      </w:r>
-      <w:proofErr w:type="spellEnd"/>
-      <w:r>
-        <w:t>,</w:t>
-      </w:r>
-    </w:p>
-    <w:p>
-      <w:r>
-        <w:t xml:space="preserve">      to: </w:t>
-      </w:r>
-      <w:proofErr w:type="spellStart"/>
-      <w:r>
-        <w:t>targetSquare</w:t>
-      </w:r>
-      <w:proofErr w:type="spellEnd"/>
-      <w:r>
-        <w:t>,</w:t>
-      </w:r>
-    </w:p>
-    <w:p>
-      <w:r>
-        <w:t xml:space="preserve">      promotion: 'q', // always promote to queen</w:t>
-      </w:r>
-    </w:p>
-    <w:p>
-      <w:r>
-        <w:t xml:space="preserve">    });</w:t>
-      </w:r>
-    </w:p>
-    <w:p/>
-    <w:p>
-      <w:r>
-        <w:t xml:space="preserve">    if (move === null) return false; // illegal move</w:t>
-      </w:r>
-    </w:p>
-    <w:p/>
-    <w:p>
-      <w:r>
-        <w:t xml:space="preserve">    </w:t>
-      </w:r>
-      <w:proofErr w:type="spellStart"/>
-      <w:r>
-        <w:t>setChessPosition</w:t>
-      </w:r>
-      <w:proofErr w:type="spellEnd"/>
-      <w:r>
-        <w:t>(</w:t>
-      </w:r>
-      <w:proofErr w:type="spellStart"/>
-      <w:proofErr w:type="gramStart"/>
-      <w:r>
-        <w:t>chessGame.fen</w:t>
-      </w:r>
-      <w:proofErr w:type="spellEnd"/>
-      <w:r>
-        <w:t>(</w:t>
-      </w:r>
-      <w:proofErr w:type="gramEnd"/>
-      <w:r>
-        <w:t>));</w:t>
-      </w:r>
-    </w:p>
-    <w:p>
-      <w:r>
-        <w:t xml:space="preserve">    </w:t>
-      </w:r>
-      <w:proofErr w:type="spellStart"/>
-      <w:proofErr w:type="gramStart"/>
-      <w:r>
-        <w:t>setCurrentTurn</w:t>
-      </w:r>
-      <w:proofErr w:type="spellEnd"/>
-      <w:r>
-        <w:t>(</w:t>
-      </w:r>
-      <w:proofErr w:type="spellStart"/>
-      <w:proofErr w:type="gramEnd"/>
+      <w:proofErr w:type="spellStart"/>
       <w:r>
         <w:t>chessGame.turn</w:t>
       </w:r>
       <w:proofErr w:type="spellEnd"/>
       <w:r>
-        <w:t>() === 'w</w:t>
-      </w:r>
-      <w:proofErr w:type="gramStart"/>
-      <w:r>
-        <w:t>' ?</w:t>
-      </w:r>
-      <w:proofErr w:type="gramEnd"/>
-      <w:r>
-        <w:t xml:space="preserve"> 'White</w:t>
-      </w:r>
-      <w:proofErr w:type="gramStart"/>
-      <w:r>
-        <w:t>' :</w:t>
-      </w:r>
-      <w:proofErr w:type="gramEnd"/>
-      <w:r>
-        <w:t xml:space="preserve"> 'Black'); // update turn</w:t>
+        <w:t>() === 'w' ? 'White' : 'Black'); // update turn</w:t>
       </w:r>
     </w:p>
     <w:p>
@@ -554,17 +493,12 @@
         <w:t xml:space="preserve">: '0 4px 20px </w:t>
       </w:r>
       <w:proofErr w:type="spellStart"/>
-      <w:proofErr w:type="gramStart"/>
       <w:r>
         <w:t>rgba</w:t>
       </w:r>
       <w:proofErr w:type="spellEnd"/>
       <w:r>
-        <w:t>(</w:t>
-      </w:r>
-      <w:proofErr w:type="gramEnd"/>
-      <w:r>
-        <w:t>0, 0, 0, 0.5)',</w:t>
+        <w:t>(0, 0, 0, 0.5)',</w:t>
       </w:r>
     </w:p>
     <w:p>
@@ -582,28 +516,15 @@
       </w:r>
       <w:proofErr w:type="spellEnd"/>
       <w:r>
-        <w:t xml:space="preserve">: </w:t>
-      </w:r>
-      <w:proofErr w:type="gramStart"/>
-      <w:r>
-        <w:t xml:space="preserve">{ </w:t>
+        <w:t xml:space="preserve">: { </w:t>
       </w:r>
       <w:proofErr w:type="spellStart"/>
       <w:r>
         <w:t>backgroundColor</w:t>
       </w:r>
       <w:proofErr w:type="spellEnd"/>
-      <w:proofErr w:type="gramEnd"/>
-      <w:r>
-        <w:t>: '#769656</w:t>
-      </w:r>
-      <w:proofErr w:type="gramStart"/>
-      <w:r>
-        <w:t>' }</w:t>
-      </w:r>
-      <w:proofErr w:type="gramEnd"/>
-      <w:r>
-        <w:t>,</w:t>
+      <w:r>
+        <w:t>: '#769656' },</w:t>
       </w:r>
     </w:p>
     <w:p>
@@ -616,28 +537,15 @@
       </w:r>
       <w:proofErr w:type="spellEnd"/>
       <w:r>
-        <w:t xml:space="preserve">: </w:t>
-      </w:r>
-      <w:proofErr w:type="gramStart"/>
-      <w:r>
-        <w:t xml:space="preserve">{ </w:t>
+        <w:t xml:space="preserve">: { </w:t>
       </w:r>
       <w:proofErr w:type="spellStart"/>
       <w:r>
         <w:t>backgroundColor</w:t>
       </w:r>
       <w:proofErr w:type="spellEnd"/>
-      <w:proofErr w:type="gramEnd"/>
-      <w:r>
-        <w:t>: '#eeeed2</w:t>
-      </w:r>
-      <w:proofErr w:type="gramStart"/>
-      <w:r>
-        <w:t>' }</w:t>
-      </w:r>
-      <w:proofErr w:type="gramEnd"/>
-      <w:r>
-        <w:t>,</w:t>
+      <w:r>
+        <w:t>: '#eeeed2' },</w:t>
       </w:r>
     </w:p>
     <w:p>
@@ -653,15 +561,7 @@
     </w:p>
     <w:p>
       <w:r>
-        <w:t xml:space="preserve">    &lt;div style</w:t>
-      </w:r>
-      <w:proofErr w:type="gramStart"/>
-      <w:r>
-        <w:t>={{ display</w:t>
-      </w:r>
-      <w:proofErr w:type="gramEnd"/>
-      <w:r>
-        <w:t xml:space="preserve">: 'flex', </w:t>
+        <w:t xml:space="preserve">    &lt;div style={{ display: 'flex', </w:t>
       </w:r>
       <w:proofErr w:type="spellStart"/>
       <w:r>
@@ -693,13 +593,8 @@
       </w:r>
       <w:proofErr w:type="spellEnd"/>
       <w:r>
-        <w:t>: 50, gap: '1rem</w:t>
-      </w:r>
-      <w:proofErr w:type="gramStart"/>
-      <w:r>
-        <w:t>' }}&gt;</w:t>
-      </w:r>
-      <w:proofErr w:type="gramEnd"/>
+        <w:t>: 50, gap: '1rem' }}&gt;</w:t>
+      </w:r>
     </w:p>
     <w:p>
       <w:r>
@@ -798,14 +693,9 @@
       </w:r>
       <w:proofErr w:type="spellEnd"/>
       <w:r>
-        <w:t xml:space="preserve"> from </w:t>
-      </w:r>
-      <w:proofErr w:type="gramStart"/>
-      <w:r>
-        <w:t>'./</w:t>
-      </w:r>
-      <w:proofErr w:type="spellStart"/>
-      <w:proofErr w:type="gramEnd"/>
+        <w:t xml:space="preserve"> from './</w:t>
+      </w:r>
+      <w:proofErr w:type="spellStart"/>
       <w:r>
         <w:t>MyChessGame</w:t>
       </w:r>
@@ -817,15 +707,7 @@
     <w:p/>
     <w:p>
       <w:r>
-        <w:t xml:space="preserve">function </w:t>
-      </w:r>
-      <w:proofErr w:type="gramStart"/>
-      <w:r>
-        <w:t>App(</w:t>
-      </w:r>
-      <w:proofErr w:type="gramEnd"/>
-      <w:r>
-        <w:t>) {</w:t>
+        <w:t>function App() {</w:t>
       </w:r>
     </w:p>
     <w:p>
@@ -840,18 +722,13 @@
     </w:p>
     <w:p>
       <w:r>
-        <w:t xml:space="preserve">      &lt;h1 style</w:t>
-      </w:r>
-      <w:proofErr w:type="gramStart"/>
-      <w:r>
-        <w:t xml:space="preserve">={{ </w:t>
+        <w:t xml:space="preserve">      &lt;h1 style={{ </w:t>
       </w:r>
       <w:proofErr w:type="spellStart"/>
       <w:r>
         <w:t>textAlign</w:t>
       </w:r>
       <w:proofErr w:type="spellEnd"/>
-      <w:proofErr w:type="gramEnd"/>
       <w:r>
         <w:t>: '</w:t>
       </w:r>
@@ -860,13 +737,8 @@
         <w:t>center</w:t>
       </w:r>
       <w:proofErr w:type="spellEnd"/>
-      <w:proofErr w:type="gramStart"/>
-      <w:r>
-        <w:t>' }}&gt;</w:t>
-      </w:r>
-      <w:proofErr w:type="gramEnd"/>
-      <w:r>
-        <w:t>Play vs Random CPU&lt;/h1&gt;</w:t>
+      <w:r>
+        <w:t>' }}&gt;Play vs Random CPU&lt;/h1&gt;</w:t>
       </w:r>
     </w:p>
     <w:p>
@@ -1375,14 +1247,7 @@
         <w:rPr>
           <w:rFonts w:ascii="Calibri" w:hAnsi="Calibri" w:cs="Calibri"/>
         </w:rPr>
-        <w:t>─</w:t>
-      </w:r>
-      <w:proofErr w:type="gramStart"/>
-      <w:r>
-        <w:rPr>
-          <w:rFonts w:ascii="Calibri" w:hAnsi="Calibri" w:cs="Calibri"/>
-        </w:rPr>
-        <w:t>─</w:t>
+        <w:t>──</w:t>
       </w:r>
       <w:r>
         <w:t xml:space="preserve"> .</w:t>
@@ -1392,7 +1257,6 @@
         <w:t>gitignore</w:t>
       </w:r>
       <w:proofErr w:type="spellEnd"/>
-      <w:proofErr w:type="gramEnd"/>
     </w:p>
     <w:p>
       <w:r>
@@ -1718,19 +1582,11 @@
         <w:rPr>
           <w:rFonts w:ascii="Calibri" w:hAnsi="Calibri" w:cs="Calibri"/>
         </w:rPr>
-        <w:t>─</w:t>
-      </w:r>
-      <w:proofErr w:type="gramStart"/>
-      <w:r>
-        <w:rPr>
-          <w:rFonts w:ascii="Calibri" w:hAnsi="Calibri" w:cs="Calibri"/>
-        </w:rPr>
-        <w:t>─</w:t>
+        <w:t>──</w:t>
       </w:r>
       <w:r>
         <w:t xml:space="preserve"> .env</w:t>
       </w:r>
-      <w:proofErr w:type="gramEnd"/>
     </w:p>
     <w:p>
       <w:r>
@@ -1766,12 +1622,10 @@
         <w:t xml:space="preserve"> package-</w:t>
       </w:r>
       <w:proofErr w:type="spellStart"/>
-      <w:proofErr w:type="gramStart"/>
       <w:r>
         <w:t>lock.json</w:t>
       </w:r>
       <w:proofErr w:type="spellEnd"/>
-      <w:proofErr w:type="gramEnd"/>
     </w:p>
     <w:p>
       <w:r>
@@ -1790,12 +1644,10 @@
         <w:t xml:space="preserve"> </w:t>
       </w:r>
       <w:proofErr w:type="spellStart"/>
-      <w:proofErr w:type="gramStart"/>
       <w:r>
         <w:t>package.json</w:t>
       </w:r>
       <w:proofErr w:type="spellEnd"/>
-      <w:proofErr w:type="gramEnd"/>
     </w:p>
     <w:p>
       <w:r>
@@ -2875,14 +2727,7 @@
         <w:rPr>
           <w:rFonts w:ascii="Calibri" w:hAnsi="Calibri" w:cs="Calibri"/>
         </w:rPr>
-        <w:t>─</w:t>
-      </w:r>
-      <w:proofErr w:type="gramStart"/>
-      <w:r>
-        <w:rPr>
-          <w:rFonts w:ascii="Calibri" w:hAnsi="Calibri" w:cs="Calibri"/>
-        </w:rPr>
-        <w:t>─</w:t>
+        <w:t>──</w:t>
       </w:r>
       <w:r>
         <w:t xml:space="preserve"> .</w:t>
@@ -2892,7 +2737,6 @@
         <w:t>gitignore</w:t>
       </w:r>
       <w:proofErr w:type="spellEnd"/>
-      <w:proofErr w:type="gramEnd"/>
     </w:p>
     <w:p>
       <w:r>
@@ -2934,12 +2778,10 @@
         <w:t xml:space="preserve">└── </w:t>
       </w:r>
       <w:proofErr w:type="spellStart"/>
-      <w:proofErr w:type="gramStart"/>
       <w:r>
         <w:t>package.json</w:t>
       </w:r>
       <w:proofErr w:type="spellEnd"/>
-      <w:proofErr w:type="gramEnd"/>
     </w:p>
     <w:p/>
     <w:p/>
@@ -3397,6 +3239,2577 @@
         <w:rPr>
           <w:rFonts w:ascii="Calibri" w:hAnsi="Calibri" w:cs="Calibri"/>
         </w:rPr>
+        <w:t>──</w:t>
+      </w:r>
+      <w:r>
+        <w:t xml:space="preserve"> .env</w:t>
+      </w:r>
+    </w:p>
+    <w:p>
+      <w:r>
+        <w:rPr>
+          <w:rFonts w:ascii="MS Gothic" w:eastAsia="MS Gothic" w:hAnsi="MS Gothic" w:cs="MS Gothic" w:hint="eastAsia"/>
+        </w:rPr>
+        <w:t>├</w:t>
+      </w:r>
+      <w:r>
+        <w:rPr>
+          <w:rFonts w:ascii="Calibri" w:hAnsi="Calibri" w:cs="Calibri"/>
+        </w:rPr>
+        <w:t>──</w:t>
+      </w:r>
+      <w:r>
+        <w:t xml:space="preserve"> db.js</w:t>
+      </w:r>
+    </w:p>
+    <w:p>
+      <w:r>
+        <w:rPr>
+          <w:rFonts w:ascii="MS Gothic" w:eastAsia="MS Gothic" w:hAnsi="MS Gothic" w:cs="MS Gothic" w:hint="eastAsia"/>
+        </w:rPr>
+        <w:t>├</w:t>
+      </w:r>
+      <w:r>
+        <w:rPr>
+          <w:rFonts w:ascii="Calibri" w:hAnsi="Calibri" w:cs="Calibri"/>
+        </w:rPr>
+        <w:t>──</w:t>
+      </w:r>
+      <w:r>
+        <w:t xml:space="preserve"> server.js                         # integrate socket.io with express</w:t>
+      </w:r>
+    </w:p>
+    <w:p>
+      <w:r>
+        <w:rPr>
+          <w:rFonts w:ascii="MS Gothic" w:eastAsia="MS Gothic" w:hAnsi="MS Gothic" w:cs="MS Gothic" w:hint="eastAsia"/>
+        </w:rPr>
+        <w:t>├</w:t>
+      </w:r>
+      <w:r>
+        <w:rPr>
+          <w:rFonts w:ascii="Calibri" w:hAnsi="Calibri" w:cs="Calibri"/>
+        </w:rPr>
+        <w:t>──</w:t>
+      </w:r>
+      <w:r>
+        <w:t xml:space="preserve"> </w:t>
+      </w:r>
+      <w:proofErr w:type="spellStart"/>
+      <w:r>
+        <w:t>package.json</w:t>
+      </w:r>
+      <w:proofErr w:type="spellEnd"/>
+    </w:p>
+    <w:p>
+      <w:r>
+        <w:t>└── package-</w:t>
+      </w:r>
+      <w:proofErr w:type="spellStart"/>
+      <w:r>
+        <w:t>lock.json</w:t>
+      </w:r>
+      <w:proofErr w:type="spellEnd"/>
+    </w:p>
+    <w:p/>
+    <w:p/>
+    <w:p/>
+    <w:p/>
+    <w:p/>
+    <w:p/>
+    <w:p/>
+    <w:p/>
+    <w:p/>
+    <w:p/>
+    <w:p/>
+    <w:p/>
+    <w:p/>
+    <w:p/>
+    <w:p/>
+    <w:p/>
+    <w:p/>
+    <w:p/>
+    <w:p/>
+    <w:p/>
+    <w:p/>
+    <w:p/>
+    <w:p/>
+    <w:p/>
+    <w:p/>
+    <w:p/>
+    <w:p/>
+    <w:p/>
+    <w:p/>
+    <w:p/>
+    <w:p/>
+    <w:p/>
+    <w:p/>
+    <w:p/>
+    <w:p/>
+    <w:p/>
+    <w:p/>
+    <w:p/>
+    <w:p/>
+    <w:p/>
+    <w:p/>
+    <w:p/>
+    <w:p/>
+    <w:p/>
+    <w:p/>
+    <w:p/>
+    <w:p/>
+    <w:p/>
+    <w:p/>
+    <w:p>
+      <w:r>
+        <w:t xml:space="preserve">Option </w:t>
+      </w:r>
+      <w:proofErr w:type="spellStart"/>
+      <w:r>
+        <w:t>api</w:t>
+      </w:r>
+      <w:proofErr w:type="spellEnd"/>
+    </w:p>
+    <w:p/>
+    <w:p>
+      <w:pPr>
+        <w:rPr>
+          <w:b/>
+          <w:bCs/>
+        </w:rPr>
+      </w:pPr>
+      <w:proofErr w:type="spellStart"/>
+      <w:r>
+        <w:rPr>
+          <w:b/>
+          <w:bCs/>
+        </w:rPr>
+        <w:t>options.boardOrientation</w:t>
+      </w:r>
+      <w:proofErr w:type="spellEnd"/>
+    </w:p>
+    <w:p>
+      <w:pPr>
+        <w:rPr>
+          <w:b/>
+          <w:bCs/>
+        </w:rPr>
+      </w:pPr>
+      <w:proofErr w:type="spellStart"/>
+      <w:r>
+        <w:rPr>
+          <w:b/>
+          <w:bCs/>
+        </w:rPr>
+        <w:t>options.boardOrientation</w:t>
+      </w:r>
+      <w:proofErr w:type="spellEnd"/>
+    </w:p>
+    <w:p>
+      <w:pPr>
+        <w:rPr>
+          <w:b/>
+          <w:bCs/>
+        </w:rPr>
+      </w:pPr>
+      <w:proofErr w:type="spellStart"/>
+      <w:r>
+        <w:rPr>
+          <w:b/>
+          <w:bCs/>
+        </w:rPr>
+        <w:t>options.position</w:t>
+      </w:r>
+      <w:proofErr w:type="spellEnd"/>
+      <w:r>
+        <w:rPr>
+          <w:b/>
+          <w:bCs/>
+        </w:rPr>
+        <w:t xml:space="preserve"> </w:t>
+      </w:r>
+    </w:p>
+    <w:p>
+      <w:pPr>
+        <w:rPr>
+          <w:b/>
+          <w:bCs/>
+        </w:rPr>
+      </w:pPr>
+      <w:proofErr w:type="spellStart"/>
+      <w:r>
+        <w:rPr>
+          <w:b/>
+          <w:bCs/>
+        </w:rPr>
+        <w:t>options.showAnimations</w:t>
+      </w:r>
+      <w:proofErr w:type="spellEnd"/>
+    </w:p>
+    <w:p>
+      <w:pPr>
+        <w:rPr>
+          <w:b/>
+          <w:bCs/>
+        </w:rPr>
+      </w:pPr>
+      <w:proofErr w:type="spellStart"/>
+      <w:r>
+        <w:rPr>
+          <w:b/>
+          <w:bCs/>
+        </w:rPr>
+        <w:t>options.showNotation</w:t>
+      </w:r>
+      <w:proofErr w:type="spellEnd"/>
+    </w:p>
+    <w:p>
+      <w:pPr>
+        <w:rPr>
+          <w:b/>
+          <w:bCs/>
+        </w:rPr>
+      </w:pPr>
+    </w:p>
+    <w:p>
+      <w:pPr>
+        <w:tabs>
+          <w:tab w:val="left" w:pos="3090"/>
+        </w:tabs>
+      </w:pPr>
+      <w:r>
+        <w:tab/>
+      </w:r>
+    </w:p>
+    <w:p>
+      <w:pPr>
+        <w:tabs>
+          <w:tab w:val="left" w:pos="3090"/>
+        </w:tabs>
+      </w:pPr>
+    </w:p>
+    <w:p>
+      <w:pPr>
+        <w:tabs>
+          <w:tab w:val="left" w:pos="3090"/>
+        </w:tabs>
+      </w:pPr>
+    </w:p>
+    <w:p>
+      <w:pPr>
+        <w:tabs>
+          <w:tab w:val="left" w:pos="3090"/>
+        </w:tabs>
+      </w:pPr>
+    </w:p>
+    <w:p>
+      <w:pPr>
+        <w:tabs>
+          <w:tab w:val="left" w:pos="3090"/>
+        </w:tabs>
+      </w:pPr>
+    </w:p>
+    <w:p>
+      <w:pPr>
+        <w:tabs>
+          <w:tab w:val="left" w:pos="3090"/>
+        </w:tabs>
+      </w:pPr>
+    </w:p>
+    <w:p>
+      <w:pPr>
+        <w:tabs>
+          <w:tab w:val="left" w:pos="3090"/>
+        </w:tabs>
+      </w:pPr>
+    </w:p>
+    <w:p>
+      <w:pPr>
+        <w:tabs>
+          <w:tab w:val="left" w:pos="3090"/>
+        </w:tabs>
+      </w:pPr>
+    </w:p>
+    <w:p>
+      <w:pPr>
+        <w:tabs>
+          <w:tab w:val="left" w:pos="3090"/>
+        </w:tabs>
+      </w:pPr>
+    </w:p>
+    <w:p>
+      <w:pPr>
+        <w:tabs>
+          <w:tab w:val="left" w:pos="3090"/>
+        </w:tabs>
+      </w:pPr>
+    </w:p>
+    <w:p>
+      <w:pPr>
+        <w:tabs>
+          <w:tab w:val="left" w:pos="3090"/>
+        </w:tabs>
+      </w:pPr>
+    </w:p>
+    <w:p>
+      <w:pPr>
+        <w:tabs>
+          <w:tab w:val="left" w:pos="3090"/>
+        </w:tabs>
+      </w:pPr>
+    </w:p>
+    <w:p>
+      <w:pPr>
+        <w:tabs>
+          <w:tab w:val="left" w:pos="3090"/>
+        </w:tabs>
+      </w:pPr>
+    </w:p>
+    <w:p>
+      <w:pPr>
+        <w:tabs>
+          <w:tab w:val="left" w:pos="3090"/>
+        </w:tabs>
+      </w:pPr>
+    </w:p>
+    <w:p>
+      <w:pPr>
+        <w:tabs>
+          <w:tab w:val="left" w:pos="3090"/>
+        </w:tabs>
+      </w:pPr>
+    </w:p>
+    <w:p>
+      <w:pPr>
+        <w:tabs>
+          <w:tab w:val="left" w:pos="3090"/>
+        </w:tabs>
+      </w:pPr>
+    </w:p>
+    <w:p>
+      <w:pPr>
+        <w:tabs>
+          <w:tab w:val="left" w:pos="3090"/>
+        </w:tabs>
+      </w:pPr>
+    </w:p>
+    <w:p>
+      <w:pPr>
+        <w:tabs>
+          <w:tab w:val="left" w:pos="3090"/>
+        </w:tabs>
+      </w:pPr>
+    </w:p>
+    <w:p>
+      <w:pPr>
+        <w:tabs>
+          <w:tab w:val="left" w:pos="3090"/>
+        </w:tabs>
+      </w:pPr>
+    </w:p>
+    <w:p>
+      <w:pPr>
+        <w:tabs>
+          <w:tab w:val="left" w:pos="3090"/>
+        </w:tabs>
+      </w:pPr>
+    </w:p>
+    <w:p>
+      <w:pPr>
+        <w:tabs>
+          <w:tab w:val="left" w:pos="3090"/>
+        </w:tabs>
+      </w:pPr>
+    </w:p>
+    <w:p>
+      <w:pPr>
+        <w:tabs>
+          <w:tab w:val="left" w:pos="3090"/>
+        </w:tabs>
+      </w:pPr>
+    </w:p>
+    <w:p>
+      <w:pPr>
+        <w:tabs>
+          <w:tab w:val="left" w:pos="3090"/>
+        </w:tabs>
+      </w:pPr>
+      <w:r>
+        <w:t xml:space="preserve">Now we will implement play functionality of our current chess </w:t>
+      </w:r>
+      <w:proofErr w:type="spellStart"/>
+      <w:r>
+        <w:t>analyzer</w:t>
+      </w:r>
+      <w:proofErr w:type="spellEnd"/>
+      <w:r>
+        <w:t xml:space="preserve"> project.</w:t>
+      </w:r>
+    </w:p>
+    <w:p>
+      <w:pPr>
+        <w:tabs>
+          <w:tab w:val="left" w:pos="3090"/>
+        </w:tabs>
+      </w:pPr>
+      <w:r>
+        <w:t>The play button from header section should be accessible with/without login, signup. It should open a drop down menu, which should have 3 option -&gt; over the board, play a friend, play with computer.</w:t>
+      </w:r>
+    </w:p>
+    <w:p>
+      <w:pPr>
+        <w:tabs>
+          <w:tab w:val="left" w:pos="3090"/>
+        </w:tabs>
+      </w:pPr>
+      <w:r>
+        <w:t>After that for all 3, timer screen should appear in which we should able to add timer, timer have some given standard options like (1, 1+0) and custom, and no timer... and player will be play with respect to their timer, when player made the move, timer of next player should start.</w:t>
+      </w:r>
+    </w:p>
+    <w:p>
+      <w:pPr>
+        <w:tabs>
+          <w:tab w:val="left" w:pos="3090"/>
+        </w:tabs>
+      </w:pPr>
+      <w:r>
+        <w:t>After setting timer we should direct to arena (playing area).</w:t>
+      </w:r>
+    </w:p>
+    <w:p>
+      <w:pPr>
+        <w:tabs>
+          <w:tab w:val="left" w:pos="3090"/>
+        </w:tabs>
+      </w:pPr>
+      <w:r>
+        <w:t>If not logged in player name should be anonymous, if logged in player name should be Name(from database).</w:t>
+      </w:r>
+    </w:p>
+    <w:p>
+      <w:pPr>
+        <w:tabs>
+          <w:tab w:val="left" w:pos="3090"/>
+        </w:tabs>
+      </w:pPr>
+      <w:r>
+        <w:t xml:space="preserve">playing area should have chessboard in middle, chat section on left side, their name displayed over </w:t>
+      </w:r>
+      <w:proofErr w:type="spellStart"/>
+      <w:r>
+        <w:t>oppsite</w:t>
+      </w:r>
+      <w:proofErr w:type="spellEnd"/>
+      <w:r>
+        <w:t xml:space="preserve"> end of each side... fen on right side(it should be fixed size means when specific threshold is reached the top moves should compressed itself), below fen we should have buttons for navigation like in </w:t>
+      </w:r>
+      <w:proofErr w:type="spellStart"/>
+      <w:r>
+        <w:t>lichess</w:t>
+      </w:r>
+      <w:proofErr w:type="spellEnd"/>
+      <w:r>
+        <w:t>(extreme starting, previous move, play, next move, extreme ending)...</w:t>
+      </w:r>
+    </w:p>
+    <w:p>
+      <w:pPr>
+        <w:tabs>
+          <w:tab w:val="left" w:pos="3090"/>
+        </w:tabs>
+      </w:pPr>
+      <w:r>
+        <w:t xml:space="preserve">below those 5 button we have another buttons like resign, draw, save game-&gt;export </w:t>
+      </w:r>
+      <w:proofErr w:type="spellStart"/>
+      <w:r>
+        <w:t>pgn</w:t>
+      </w:r>
+      <w:proofErr w:type="spellEnd"/>
+      <w:r>
+        <w:t xml:space="preserve"> or export fen (both should be available and on click should be copied to clipboard).</w:t>
+      </w:r>
+    </w:p>
+    <w:p>
+      <w:pPr>
+        <w:tabs>
+          <w:tab w:val="left" w:pos="3090"/>
+        </w:tabs>
+      </w:pPr>
+      <w:r>
+        <w:t>These button should be image in itself, which on hover should show what they do.</w:t>
+      </w:r>
+    </w:p>
+    <w:p>
+      <w:pPr>
+        <w:tabs>
+          <w:tab w:val="left" w:pos="3090"/>
+        </w:tabs>
+      </w:pPr>
+      <w:r>
+        <w:t>If not logged in save game should popup, login required...</w:t>
+      </w:r>
+    </w:p>
+    <w:p>
+      <w:pPr>
+        <w:tabs>
+          <w:tab w:val="left" w:pos="3090"/>
+        </w:tabs>
+      </w:pPr>
+      <w:r>
+        <w:t>on checkmate pop up should be popped which should show who won(name) and have option like new game, or analyse...</w:t>
+      </w:r>
+    </w:p>
+    <w:p>
+      <w:pPr>
+        <w:tabs>
+          <w:tab w:val="left" w:pos="3090"/>
+        </w:tabs>
+      </w:pPr>
+      <w:r>
+        <w:t xml:space="preserve">on analyse it should load the game </w:t>
+      </w:r>
+      <w:proofErr w:type="spellStart"/>
+      <w:r>
+        <w:t>pgn</w:t>
+      </w:r>
+      <w:proofErr w:type="spellEnd"/>
+      <w:r>
+        <w:t xml:space="preserve"> should be loaded to analysis directly. </w:t>
+      </w:r>
+    </w:p>
+    <w:p>
+      <w:pPr>
+        <w:tabs>
+          <w:tab w:val="left" w:pos="3090"/>
+        </w:tabs>
+      </w:pPr>
+      <w:r>
+        <w:t>Don't write show me file structure.</w:t>
+      </w:r>
+    </w:p>
+    <w:p>
+      <w:pPr>
+        <w:tabs>
+          <w:tab w:val="left" w:pos="3090"/>
+        </w:tabs>
+      </w:pPr>
+    </w:p>
+    <w:p>
+      <w:pPr>
+        <w:tabs>
+          <w:tab w:val="left" w:pos="3090"/>
+        </w:tabs>
+      </w:pPr>
+    </w:p>
+    <w:p>
+      <w:pPr>
+        <w:tabs>
+          <w:tab w:val="left" w:pos="3090"/>
+        </w:tabs>
+      </w:pPr>
+    </w:p>
+    <w:p>
+      <w:pPr>
+        <w:tabs>
+          <w:tab w:val="left" w:pos="3090"/>
+        </w:tabs>
+      </w:pPr>
+    </w:p>
+    <w:p>
+      <w:pPr>
+        <w:tabs>
+          <w:tab w:val="left" w:pos="3090"/>
+        </w:tabs>
+      </w:pPr>
+    </w:p>
+    <w:p>
+      <w:pPr>
+        <w:tabs>
+          <w:tab w:val="left" w:pos="3090"/>
+        </w:tabs>
+      </w:pPr>
+    </w:p>
+    <w:p>
+      <w:pPr>
+        <w:tabs>
+          <w:tab w:val="left" w:pos="3090"/>
+        </w:tabs>
+      </w:pPr>
+    </w:p>
+    <w:p>
+      <w:pPr>
+        <w:tabs>
+          <w:tab w:val="left" w:pos="3090"/>
+        </w:tabs>
+      </w:pPr>
+    </w:p>
+    <w:p>
+      <w:pPr>
+        <w:tabs>
+          <w:tab w:val="left" w:pos="3090"/>
+        </w:tabs>
+      </w:pPr>
+    </w:p>
+    <w:p>
+      <w:pPr>
+        <w:tabs>
+          <w:tab w:val="left" w:pos="3090"/>
+        </w:tabs>
+      </w:pPr>
+    </w:p>
+    <w:p>
+      <w:pPr>
+        <w:tabs>
+          <w:tab w:val="left" w:pos="3090"/>
+        </w:tabs>
+      </w:pPr>
+    </w:p>
+    <w:p>
+      <w:pPr>
+        <w:tabs>
+          <w:tab w:val="left" w:pos="3090"/>
+        </w:tabs>
+      </w:pPr>
+    </w:p>
+    <w:p>
+      <w:pPr>
+        <w:tabs>
+          <w:tab w:val="left" w:pos="3090"/>
+        </w:tabs>
+      </w:pPr>
+      <w:r>
+        <w:lastRenderedPageBreak/>
+        <w:t>frontend/</w:t>
+      </w:r>
+    </w:p>
+    <w:p>
+      <w:pPr>
+        <w:tabs>
+          <w:tab w:val="left" w:pos="3090"/>
+        </w:tabs>
+      </w:pPr>
+      <w:r>
+        <w:rPr>
+          <w:rFonts w:ascii="MS Gothic" w:eastAsia="MS Gothic" w:hAnsi="MS Gothic" w:cs="MS Gothic" w:hint="eastAsia"/>
+        </w:rPr>
+        <w:t>├</w:t>
+      </w:r>
+      <w:r>
+        <w:rPr>
+          <w:rFonts w:ascii="Calibri" w:hAnsi="Calibri" w:cs="Calibri"/>
+        </w:rPr>
+        <w:t>──</w:t>
+      </w:r>
+      <w:r>
+        <w:t xml:space="preserve"> public/</w:t>
+      </w:r>
+    </w:p>
+    <w:p>
+      <w:pPr>
+        <w:tabs>
+          <w:tab w:val="left" w:pos="3090"/>
+        </w:tabs>
+      </w:pPr>
+      <w:r>
+        <w:t xml:space="preserve">│   </w:t>
+      </w:r>
+      <w:r>
+        <w:rPr>
+          <w:rFonts w:ascii="MS Gothic" w:eastAsia="MS Gothic" w:hAnsi="MS Gothic" w:cs="MS Gothic" w:hint="eastAsia"/>
+        </w:rPr>
+        <w:t>├</w:t>
+      </w:r>
+      <w:r>
+        <w:rPr>
+          <w:rFonts w:ascii="Calibri" w:hAnsi="Calibri" w:cs="Calibri"/>
+        </w:rPr>
+        <w:t>──</w:t>
+      </w:r>
+      <w:r>
+        <w:t xml:space="preserve"> favicon.ico</w:t>
+      </w:r>
+    </w:p>
+    <w:p>
+      <w:pPr>
+        <w:tabs>
+          <w:tab w:val="left" w:pos="3090"/>
+        </w:tabs>
+      </w:pPr>
+      <w:r>
+        <w:t>│   └── logo.png</w:t>
+      </w:r>
+    </w:p>
+    <w:p>
+      <w:pPr>
+        <w:tabs>
+          <w:tab w:val="left" w:pos="3090"/>
+        </w:tabs>
+      </w:pPr>
+      <w:r>
+        <w:t>│</w:t>
+      </w:r>
+    </w:p>
+    <w:p>
+      <w:pPr>
+        <w:tabs>
+          <w:tab w:val="left" w:pos="3090"/>
+        </w:tabs>
+      </w:pPr>
+      <w:r>
+        <w:rPr>
+          <w:rFonts w:ascii="MS Gothic" w:eastAsia="MS Gothic" w:hAnsi="MS Gothic" w:cs="MS Gothic" w:hint="eastAsia"/>
+        </w:rPr>
+        <w:t>├</w:t>
+      </w:r>
+      <w:r>
+        <w:rPr>
+          <w:rFonts w:ascii="Calibri" w:hAnsi="Calibri" w:cs="Calibri"/>
+        </w:rPr>
+        <w:t>──</w:t>
+      </w:r>
+      <w:r>
+        <w:t xml:space="preserve"> </w:t>
+      </w:r>
+      <w:proofErr w:type="spellStart"/>
+      <w:r>
+        <w:t>src</w:t>
+      </w:r>
+      <w:proofErr w:type="spellEnd"/>
+      <w:r>
+        <w:t>/</w:t>
+      </w:r>
+    </w:p>
+    <w:p>
+      <w:pPr>
+        <w:tabs>
+          <w:tab w:val="left" w:pos="3090"/>
+        </w:tabs>
+      </w:pPr>
+      <w:r>
+        <w:t xml:space="preserve">│   </w:t>
+      </w:r>
+      <w:r>
+        <w:rPr>
+          <w:rFonts w:ascii="MS Gothic" w:eastAsia="MS Gothic" w:hAnsi="MS Gothic" w:cs="MS Gothic" w:hint="eastAsia"/>
+        </w:rPr>
+        <w:t>├</w:t>
+      </w:r>
+      <w:r>
+        <w:rPr>
+          <w:rFonts w:ascii="Calibri" w:hAnsi="Calibri" w:cs="Calibri"/>
+        </w:rPr>
+        <w:t>──</w:t>
+      </w:r>
+      <w:r>
+        <w:t xml:space="preserve"> assets/</w:t>
+      </w:r>
+    </w:p>
+    <w:p>
+      <w:pPr>
+        <w:tabs>
+          <w:tab w:val="left" w:pos="3090"/>
+        </w:tabs>
+      </w:pPr>
+      <w:r>
+        <w:t xml:space="preserve">│   │   </w:t>
+      </w:r>
+      <w:r>
+        <w:rPr>
+          <w:rFonts w:ascii="MS Gothic" w:eastAsia="MS Gothic" w:hAnsi="MS Gothic" w:cs="MS Gothic" w:hint="eastAsia"/>
+        </w:rPr>
+        <w:t>├</w:t>
+      </w:r>
+      <w:r>
+        <w:rPr>
+          <w:rFonts w:ascii="Calibri" w:hAnsi="Calibri" w:cs="Calibri"/>
+        </w:rPr>
+        <w:t>──</w:t>
+      </w:r>
+      <w:r>
+        <w:t xml:space="preserve"> dashboardimg.png</w:t>
+      </w:r>
+    </w:p>
+    <w:p>
+      <w:pPr>
+        <w:tabs>
+          <w:tab w:val="left" w:pos="3090"/>
+        </w:tabs>
+      </w:pPr>
+      <w:r>
+        <w:t xml:space="preserve">│   │   </w:t>
+      </w:r>
+      <w:r>
+        <w:rPr>
+          <w:rFonts w:ascii="MS Gothic" w:eastAsia="MS Gothic" w:hAnsi="MS Gothic" w:cs="MS Gothic" w:hint="eastAsia"/>
+        </w:rPr>
+        <w:t>├</w:t>
+      </w:r>
+      <w:r>
+        <w:rPr>
+          <w:rFonts w:ascii="Calibri" w:hAnsi="Calibri" w:cs="Calibri"/>
+        </w:rPr>
+        <w:t>──</w:t>
+      </w:r>
+      <w:r>
+        <w:t xml:space="preserve"> loginbgimg.png</w:t>
+      </w:r>
+    </w:p>
+    <w:p>
+      <w:pPr>
+        <w:tabs>
+          <w:tab w:val="left" w:pos="3090"/>
+        </w:tabs>
+      </w:pPr>
+      <w:r>
+        <w:t xml:space="preserve">│   │   </w:t>
+      </w:r>
+      <w:r>
+        <w:rPr>
+          <w:rFonts w:ascii="MS Gothic" w:eastAsia="MS Gothic" w:hAnsi="MS Gothic" w:cs="MS Gothic" w:hint="eastAsia"/>
+        </w:rPr>
+        <w:t>├</w:t>
+      </w:r>
+      <w:r>
+        <w:rPr>
+          <w:rFonts w:ascii="Calibri" w:hAnsi="Calibri" w:cs="Calibri"/>
+        </w:rPr>
+        <w:t>──</w:t>
+      </w:r>
+      <w:r>
+        <w:t xml:space="preserve"> </w:t>
+      </w:r>
+      <w:proofErr w:type="spellStart"/>
+      <w:r>
+        <w:t>react.svg</w:t>
+      </w:r>
+      <w:proofErr w:type="spellEnd"/>
+    </w:p>
+    <w:p>
+      <w:pPr>
+        <w:tabs>
+          <w:tab w:val="left" w:pos="3090"/>
+        </w:tabs>
+      </w:pPr>
+      <w:r>
+        <w:t>│   │   └── icons/</w:t>
+      </w:r>
+    </w:p>
+    <w:p>
+      <w:pPr>
+        <w:tabs>
+          <w:tab w:val="left" w:pos="3090"/>
+        </w:tabs>
+      </w:pPr>
+      <w:r>
+        <w:t xml:space="preserve">│   │       </w:t>
+      </w:r>
+      <w:r>
+        <w:rPr>
+          <w:rFonts w:ascii="MS Gothic" w:eastAsia="MS Gothic" w:hAnsi="MS Gothic" w:cs="MS Gothic" w:hint="eastAsia"/>
+        </w:rPr>
+        <w:t>├</w:t>
+      </w:r>
+      <w:r>
+        <w:rPr>
+          <w:rFonts w:ascii="Calibri" w:hAnsi="Calibri" w:cs="Calibri"/>
+        </w:rPr>
+        <w:t>──</w:t>
+      </w:r>
+      <w:r>
+        <w:t xml:space="preserve"> </w:t>
+      </w:r>
+      <w:proofErr w:type="spellStart"/>
+      <w:r>
+        <w:t>btn_start.svg</w:t>
+      </w:r>
+      <w:proofErr w:type="spellEnd"/>
+    </w:p>
+    <w:p>
+      <w:pPr>
+        <w:tabs>
+          <w:tab w:val="left" w:pos="3090"/>
+        </w:tabs>
+      </w:pPr>
+      <w:r>
+        <w:t xml:space="preserve">│   │       </w:t>
+      </w:r>
+      <w:r>
+        <w:rPr>
+          <w:rFonts w:ascii="MS Gothic" w:eastAsia="MS Gothic" w:hAnsi="MS Gothic" w:cs="MS Gothic" w:hint="eastAsia"/>
+        </w:rPr>
+        <w:t>├</w:t>
+      </w:r>
+      <w:r>
+        <w:rPr>
+          <w:rFonts w:ascii="Calibri" w:hAnsi="Calibri" w:cs="Calibri"/>
+        </w:rPr>
+        <w:t>──</w:t>
+      </w:r>
+      <w:r>
+        <w:t xml:space="preserve"> </w:t>
+      </w:r>
+      <w:proofErr w:type="spellStart"/>
+      <w:r>
+        <w:t>btn_prev.svg</w:t>
+      </w:r>
+      <w:proofErr w:type="spellEnd"/>
+    </w:p>
+    <w:p>
+      <w:pPr>
+        <w:tabs>
+          <w:tab w:val="left" w:pos="3090"/>
+        </w:tabs>
+      </w:pPr>
+      <w:r>
+        <w:t xml:space="preserve">│   │       </w:t>
+      </w:r>
+      <w:r>
+        <w:rPr>
+          <w:rFonts w:ascii="MS Gothic" w:eastAsia="MS Gothic" w:hAnsi="MS Gothic" w:cs="MS Gothic" w:hint="eastAsia"/>
+        </w:rPr>
+        <w:t>├</w:t>
+      </w:r>
+      <w:r>
+        <w:rPr>
+          <w:rFonts w:ascii="Calibri" w:hAnsi="Calibri" w:cs="Calibri"/>
+        </w:rPr>
+        <w:t>──</w:t>
+      </w:r>
+      <w:r>
+        <w:t xml:space="preserve"> </w:t>
+      </w:r>
+      <w:proofErr w:type="spellStart"/>
+      <w:r>
+        <w:t>btn_playpause.svg</w:t>
+      </w:r>
+      <w:proofErr w:type="spellEnd"/>
+    </w:p>
+    <w:p>
+      <w:pPr>
+        <w:tabs>
+          <w:tab w:val="left" w:pos="3090"/>
+        </w:tabs>
+      </w:pPr>
+      <w:r>
+        <w:t xml:space="preserve">│   │       </w:t>
+      </w:r>
+      <w:r>
+        <w:rPr>
+          <w:rFonts w:ascii="MS Gothic" w:eastAsia="MS Gothic" w:hAnsi="MS Gothic" w:cs="MS Gothic" w:hint="eastAsia"/>
+        </w:rPr>
+        <w:t>├</w:t>
+      </w:r>
+      <w:r>
+        <w:rPr>
+          <w:rFonts w:ascii="Calibri" w:hAnsi="Calibri" w:cs="Calibri"/>
+        </w:rPr>
+        <w:t>──</w:t>
+      </w:r>
+      <w:r>
+        <w:t xml:space="preserve"> </w:t>
+      </w:r>
+      <w:proofErr w:type="spellStart"/>
+      <w:r>
+        <w:t>btn_next.svg</w:t>
+      </w:r>
+      <w:proofErr w:type="spellEnd"/>
+    </w:p>
+    <w:p>
+      <w:pPr>
+        <w:tabs>
+          <w:tab w:val="left" w:pos="3090"/>
+        </w:tabs>
+      </w:pPr>
+      <w:r>
+        <w:t xml:space="preserve">│   │       </w:t>
+      </w:r>
+      <w:r>
+        <w:rPr>
+          <w:rFonts w:ascii="MS Gothic" w:eastAsia="MS Gothic" w:hAnsi="MS Gothic" w:cs="MS Gothic" w:hint="eastAsia"/>
+        </w:rPr>
+        <w:t>├</w:t>
+      </w:r>
+      <w:r>
+        <w:rPr>
+          <w:rFonts w:ascii="Calibri" w:hAnsi="Calibri" w:cs="Calibri"/>
+        </w:rPr>
+        <w:t>──</w:t>
+      </w:r>
+      <w:r>
+        <w:t xml:space="preserve"> </w:t>
+      </w:r>
+      <w:proofErr w:type="spellStart"/>
+      <w:r>
+        <w:t>btn_end.svg</w:t>
+      </w:r>
+      <w:proofErr w:type="spellEnd"/>
+    </w:p>
+    <w:p>
+      <w:pPr>
+        <w:tabs>
+          <w:tab w:val="left" w:pos="3090"/>
+        </w:tabs>
+      </w:pPr>
+      <w:r>
+        <w:t xml:space="preserve">│   │       </w:t>
+      </w:r>
+      <w:r>
+        <w:rPr>
+          <w:rFonts w:ascii="MS Gothic" w:eastAsia="MS Gothic" w:hAnsi="MS Gothic" w:cs="MS Gothic" w:hint="eastAsia"/>
+        </w:rPr>
+        <w:t>├</w:t>
+      </w:r>
+      <w:r>
+        <w:rPr>
+          <w:rFonts w:ascii="Calibri" w:hAnsi="Calibri" w:cs="Calibri"/>
+        </w:rPr>
+        <w:t>──</w:t>
+      </w:r>
+      <w:r>
+        <w:t xml:space="preserve"> </w:t>
+      </w:r>
+      <w:proofErr w:type="spellStart"/>
+      <w:r>
+        <w:t>btn_resign.svg</w:t>
+      </w:r>
+      <w:proofErr w:type="spellEnd"/>
+    </w:p>
+    <w:p>
+      <w:pPr>
+        <w:tabs>
+          <w:tab w:val="left" w:pos="3090"/>
+        </w:tabs>
+      </w:pPr>
+      <w:r>
+        <w:t xml:space="preserve">│   │       </w:t>
+      </w:r>
+      <w:r>
+        <w:rPr>
+          <w:rFonts w:ascii="MS Gothic" w:eastAsia="MS Gothic" w:hAnsi="MS Gothic" w:cs="MS Gothic" w:hint="eastAsia"/>
+        </w:rPr>
+        <w:t>├</w:t>
+      </w:r>
+      <w:r>
+        <w:rPr>
+          <w:rFonts w:ascii="Calibri" w:hAnsi="Calibri" w:cs="Calibri"/>
+        </w:rPr>
+        <w:t>──</w:t>
+      </w:r>
+      <w:r>
+        <w:t xml:space="preserve"> </w:t>
+      </w:r>
+      <w:proofErr w:type="spellStart"/>
+      <w:r>
+        <w:t>btn_draw.svg</w:t>
+      </w:r>
+      <w:proofErr w:type="spellEnd"/>
+    </w:p>
+    <w:p>
+      <w:pPr>
+        <w:tabs>
+          <w:tab w:val="left" w:pos="3090"/>
+        </w:tabs>
+      </w:pPr>
+      <w:r>
+        <w:t xml:space="preserve">│   │       </w:t>
+      </w:r>
+      <w:r>
+        <w:rPr>
+          <w:rFonts w:ascii="MS Gothic" w:eastAsia="MS Gothic" w:hAnsi="MS Gothic" w:cs="MS Gothic" w:hint="eastAsia"/>
+        </w:rPr>
+        <w:t>├</w:t>
+      </w:r>
+      <w:r>
+        <w:rPr>
+          <w:rFonts w:ascii="Calibri" w:hAnsi="Calibri" w:cs="Calibri"/>
+        </w:rPr>
+        <w:t>──</w:t>
+      </w:r>
+      <w:r>
+        <w:t xml:space="preserve"> </w:t>
+      </w:r>
+      <w:proofErr w:type="spellStart"/>
+      <w:r>
+        <w:t>btn_save.svg</w:t>
+      </w:r>
+      <w:proofErr w:type="spellEnd"/>
+    </w:p>
+    <w:p>
+      <w:pPr>
+        <w:tabs>
+          <w:tab w:val="left" w:pos="3090"/>
+        </w:tabs>
+      </w:pPr>
+      <w:r>
+        <w:t xml:space="preserve">│   │       </w:t>
+      </w:r>
+      <w:r>
+        <w:rPr>
+          <w:rFonts w:ascii="MS Gothic" w:eastAsia="MS Gothic" w:hAnsi="MS Gothic" w:cs="MS Gothic" w:hint="eastAsia"/>
+        </w:rPr>
+        <w:t>├</w:t>
+      </w:r>
+      <w:r>
+        <w:rPr>
+          <w:rFonts w:ascii="Calibri" w:hAnsi="Calibri" w:cs="Calibri"/>
+        </w:rPr>
+        <w:t>──</w:t>
+      </w:r>
+      <w:r>
+        <w:t xml:space="preserve"> </w:t>
+      </w:r>
+      <w:proofErr w:type="spellStart"/>
+      <w:r>
+        <w:t>btn_export_fen.svg</w:t>
+      </w:r>
+      <w:proofErr w:type="spellEnd"/>
+    </w:p>
+    <w:p>
+      <w:pPr>
+        <w:tabs>
+          <w:tab w:val="left" w:pos="3090"/>
+        </w:tabs>
+      </w:pPr>
+      <w:r>
+        <w:t xml:space="preserve">│   │       </w:t>
+      </w:r>
+      <w:r>
+        <w:rPr>
+          <w:rFonts w:ascii="MS Gothic" w:eastAsia="MS Gothic" w:hAnsi="MS Gothic" w:cs="MS Gothic" w:hint="eastAsia"/>
+        </w:rPr>
+        <w:t>├</w:t>
+      </w:r>
+      <w:r>
+        <w:rPr>
+          <w:rFonts w:ascii="Calibri" w:hAnsi="Calibri" w:cs="Calibri"/>
+        </w:rPr>
+        <w:t>──</w:t>
+      </w:r>
+      <w:r>
+        <w:t xml:space="preserve"> </w:t>
+      </w:r>
+      <w:proofErr w:type="spellStart"/>
+      <w:r>
+        <w:t>btn_export_pgn.svg</w:t>
+      </w:r>
+      <w:proofErr w:type="spellEnd"/>
+    </w:p>
+    <w:p>
+      <w:pPr>
+        <w:tabs>
+          <w:tab w:val="left" w:pos="3090"/>
+        </w:tabs>
+      </w:pPr>
+      <w:r>
+        <w:t xml:space="preserve">│   │       └── </w:t>
+      </w:r>
+      <w:proofErr w:type="spellStart"/>
+      <w:r>
+        <w:t>btn_newgame.svg</w:t>
+      </w:r>
+      <w:proofErr w:type="spellEnd"/>
+    </w:p>
+    <w:p>
+      <w:pPr>
+        <w:tabs>
+          <w:tab w:val="left" w:pos="3090"/>
+        </w:tabs>
+      </w:pPr>
+      <w:r>
+        <w:t>│</w:t>
+      </w:r>
+    </w:p>
+    <w:p>
+      <w:pPr>
+        <w:tabs>
+          <w:tab w:val="left" w:pos="3090"/>
+        </w:tabs>
+      </w:pPr>
+      <w:r>
+        <w:t xml:space="preserve">│   </w:t>
+      </w:r>
+      <w:r>
+        <w:rPr>
+          <w:rFonts w:ascii="MS Gothic" w:eastAsia="MS Gothic" w:hAnsi="MS Gothic" w:cs="MS Gothic" w:hint="eastAsia"/>
+        </w:rPr>
+        <w:t>├</w:t>
+      </w:r>
+      <w:r>
+        <w:rPr>
+          <w:rFonts w:ascii="Calibri" w:hAnsi="Calibri" w:cs="Calibri"/>
+        </w:rPr>
+        <w:t>──</w:t>
+      </w:r>
+      <w:r>
+        <w:t xml:space="preserve"> context/</w:t>
+      </w:r>
+    </w:p>
+    <w:p>
+      <w:pPr>
+        <w:tabs>
+          <w:tab w:val="left" w:pos="3090"/>
+        </w:tabs>
+      </w:pPr>
+      <w:r>
+        <w:t xml:space="preserve">│   │   </w:t>
+      </w:r>
+      <w:r>
+        <w:rPr>
+          <w:rFonts w:ascii="MS Gothic" w:eastAsia="MS Gothic" w:hAnsi="MS Gothic" w:cs="MS Gothic" w:hint="eastAsia"/>
+        </w:rPr>
+        <w:t>├</w:t>
+      </w:r>
+      <w:r>
+        <w:rPr>
+          <w:rFonts w:ascii="Calibri" w:hAnsi="Calibri" w:cs="Calibri"/>
+        </w:rPr>
+        <w:t>──</w:t>
+      </w:r>
+      <w:r>
+        <w:t xml:space="preserve"> </w:t>
+      </w:r>
+      <w:proofErr w:type="spellStart"/>
+      <w:r>
+        <w:t>AuthContext.jsx</w:t>
+      </w:r>
+      <w:proofErr w:type="spellEnd"/>
+    </w:p>
+    <w:p>
+      <w:pPr>
+        <w:tabs>
+          <w:tab w:val="left" w:pos="3090"/>
+        </w:tabs>
+      </w:pPr>
+      <w:r>
+        <w:t xml:space="preserve">│   │   └── </w:t>
+      </w:r>
+      <w:proofErr w:type="spellStart"/>
+      <w:r>
+        <w:t>GameContext.jsx</w:t>
+      </w:r>
+      <w:proofErr w:type="spellEnd"/>
+      <w:r>
+        <w:t xml:space="preserve">          # </w:t>
+      </w:r>
+      <w:r>
+        <w:rPr>
+          <w:rFonts w:ascii="Segoe UI Emoji" w:hAnsi="Segoe UI Emoji" w:cs="Segoe UI Emoji"/>
+        </w:rPr>
+        <w:t>🧠</w:t>
+      </w:r>
+      <w:r>
+        <w:t xml:space="preserve"> manages current game state, players, timers, mode</w:t>
+      </w:r>
+    </w:p>
+    <w:p>
+      <w:pPr>
+        <w:tabs>
+          <w:tab w:val="left" w:pos="3090"/>
+        </w:tabs>
+      </w:pPr>
+      <w:r>
+        <w:t>│</w:t>
+      </w:r>
+    </w:p>
+    <w:p>
+      <w:pPr>
+        <w:tabs>
+          <w:tab w:val="left" w:pos="3090"/>
+        </w:tabs>
+      </w:pPr>
+      <w:r>
+        <w:t xml:space="preserve">│   </w:t>
+      </w:r>
+      <w:r>
+        <w:rPr>
+          <w:rFonts w:ascii="MS Gothic" w:eastAsia="MS Gothic" w:hAnsi="MS Gothic" w:cs="MS Gothic" w:hint="eastAsia"/>
+        </w:rPr>
+        <w:t>├</w:t>
+      </w:r>
+      <w:r>
+        <w:rPr>
+          <w:rFonts w:ascii="Calibri" w:hAnsi="Calibri" w:cs="Calibri"/>
+        </w:rPr>
+        <w:t>──</w:t>
+      </w:r>
+      <w:r>
+        <w:t xml:space="preserve"> styles/</w:t>
+      </w:r>
+    </w:p>
+    <w:p>
+      <w:pPr>
+        <w:tabs>
+          <w:tab w:val="left" w:pos="3090"/>
+        </w:tabs>
+      </w:pPr>
+      <w:r>
+        <w:t xml:space="preserve">│   │   </w:t>
+      </w:r>
+      <w:r>
+        <w:rPr>
+          <w:rFonts w:ascii="MS Gothic" w:eastAsia="MS Gothic" w:hAnsi="MS Gothic" w:cs="MS Gothic" w:hint="eastAsia"/>
+        </w:rPr>
+        <w:t>├</w:t>
+      </w:r>
+      <w:r>
+        <w:rPr>
+          <w:rFonts w:ascii="Calibri" w:hAnsi="Calibri" w:cs="Calibri"/>
+        </w:rPr>
+        <w:t>──</w:t>
+      </w:r>
+      <w:r>
+        <w:t xml:space="preserve"> dashboard.css</w:t>
+      </w:r>
+    </w:p>
+    <w:p>
+      <w:pPr>
+        <w:tabs>
+          <w:tab w:val="left" w:pos="3090"/>
+        </w:tabs>
+      </w:pPr>
+      <w:r>
+        <w:t xml:space="preserve">│   │   </w:t>
+      </w:r>
+      <w:r>
+        <w:rPr>
+          <w:rFonts w:ascii="MS Gothic" w:eastAsia="MS Gothic" w:hAnsi="MS Gothic" w:cs="MS Gothic" w:hint="eastAsia"/>
+        </w:rPr>
+        <w:t>├</w:t>
+      </w:r>
+      <w:r>
+        <w:rPr>
+          <w:rFonts w:ascii="Calibri" w:hAnsi="Calibri" w:cs="Calibri"/>
+        </w:rPr>
+        <w:t>──</w:t>
+      </w:r>
+      <w:r>
+        <w:t xml:space="preserve"> LoginPage.css</w:t>
+      </w:r>
+    </w:p>
+    <w:p>
+      <w:pPr>
+        <w:tabs>
+          <w:tab w:val="left" w:pos="3090"/>
+        </w:tabs>
+      </w:pPr>
+      <w:r>
+        <w:lastRenderedPageBreak/>
+        <w:t xml:space="preserve">│   │   </w:t>
+      </w:r>
+      <w:r>
+        <w:rPr>
+          <w:rFonts w:ascii="MS Gothic" w:eastAsia="MS Gothic" w:hAnsi="MS Gothic" w:cs="MS Gothic" w:hint="eastAsia"/>
+        </w:rPr>
+        <w:t>├</w:t>
+      </w:r>
+      <w:r>
+        <w:rPr>
+          <w:rFonts w:ascii="Calibri" w:hAnsi="Calibri" w:cs="Calibri"/>
+        </w:rPr>
+        <w:t>──</w:t>
+      </w:r>
+      <w:r>
+        <w:t xml:space="preserve"> TimerSetup.css</w:t>
+      </w:r>
+    </w:p>
+    <w:p>
+      <w:pPr>
+        <w:tabs>
+          <w:tab w:val="left" w:pos="3090"/>
+        </w:tabs>
+      </w:pPr>
+      <w:r>
+        <w:t xml:space="preserve">│   │   </w:t>
+      </w:r>
+      <w:r>
+        <w:rPr>
+          <w:rFonts w:ascii="MS Gothic" w:eastAsia="MS Gothic" w:hAnsi="MS Gothic" w:cs="MS Gothic" w:hint="eastAsia"/>
+        </w:rPr>
+        <w:t>├</w:t>
+      </w:r>
+      <w:r>
+        <w:rPr>
+          <w:rFonts w:ascii="Calibri" w:hAnsi="Calibri" w:cs="Calibri"/>
+        </w:rPr>
+        <w:t>──</w:t>
+      </w:r>
+      <w:r>
+        <w:t xml:space="preserve"> Arena.css</w:t>
+      </w:r>
+    </w:p>
+    <w:p>
+      <w:pPr>
+        <w:tabs>
+          <w:tab w:val="left" w:pos="3090"/>
+        </w:tabs>
+      </w:pPr>
+      <w:r>
+        <w:t xml:space="preserve">│   │   </w:t>
+      </w:r>
+      <w:r>
+        <w:rPr>
+          <w:rFonts w:ascii="MS Gothic" w:eastAsia="MS Gothic" w:hAnsi="MS Gothic" w:cs="MS Gothic" w:hint="eastAsia"/>
+        </w:rPr>
+        <w:t>├</w:t>
+      </w:r>
+      <w:r>
+        <w:rPr>
+          <w:rFonts w:ascii="Calibri" w:hAnsi="Calibri" w:cs="Calibri"/>
+        </w:rPr>
+        <w:t>──</w:t>
+      </w:r>
+      <w:r>
+        <w:t xml:space="preserve"> Controls.css</w:t>
+      </w:r>
+    </w:p>
+    <w:p>
+      <w:pPr>
+        <w:tabs>
+          <w:tab w:val="left" w:pos="3090"/>
+        </w:tabs>
+      </w:pPr>
+      <w:r>
+        <w:t xml:space="preserve">│   │   </w:t>
+      </w:r>
+      <w:r>
+        <w:rPr>
+          <w:rFonts w:ascii="MS Gothic" w:eastAsia="MS Gothic" w:hAnsi="MS Gothic" w:cs="MS Gothic" w:hint="eastAsia"/>
+        </w:rPr>
+        <w:t>├</w:t>
+      </w:r>
+      <w:r>
+        <w:rPr>
+          <w:rFonts w:ascii="Calibri" w:hAnsi="Calibri" w:cs="Calibri"/>
+        </w:rPr>
+        <w:t>──</w:t>
+      </w:r>
+      <w:r>
+        <w:t xml:space="preserve"> FenPanel.css</w:t>
+      </w:r>
+    </w:p>
+    <w:p>
+      <w:pPr>
+        <w:tabs>
+          <w:tab w:val="left" w:pos="3090"/>
+        </w:tabs>
+      </w:pPr>
+      <w:r>
+        <w:t>│   │   └── Modals.css</w:t>
+      </w:r>
+    </w:p>
+    <w:p>
+      <w:pPr>
+        <w:tabs>
+          <w:tab w:val="left" w:pos="3090"/>
+        </w:tabs>
+      </w:pPr>
+      <w:r>
+        <w:t>│</w:t>
+      </w:r>
+    </w:p>
+    <w:p>
+      <w:pPr>
+        <w:tabs>
+          <w:tab w:val="left" w:pos="3090"/>
+        </w:tabs>
+      </w:pPr>
+      <w:r>
+        <w:t xml:space="preserve">│   </w:t>
+      </w:r>
+      <w:r>
+        <w:rPr>
+          <w:rFonts w:ascii="MS Gothic" w:eastAsia="MS Gothic" w:hAnsi="MS Gothic" w:cs="MS Gothic" w:hint="eastAsia"/>
+        </w:rPr>
+        <w:t>├</w:t>
+      </w:r>
+      <w:r>
+        <w:rPr>
+          <w:rFonts w:ascii="Calibri" w:hAnsi="Calibri" w:cs="Calibri"/>
+        </w:rPr>
+        <w:t>──</w:t>
+      </w:r>
+      <w:r>
+        <w:t xml:space="preserve"> views/</w:t>
+      </w:r>
+    </w:p>
+    <w:p>
+      <w:pPr>
+        <w:tabs>
+          <w:tab w:val="left" w:pos="3090"/>
+        </w:tabs>
+      </w:pPr>
+      <w:r>
+        <w:t xml:space="preserve">│   │   </w:t>
+      </w:r>
+      <w:r>
+        <w:rPr>
+          <w:rFonts w:ascii="MS Gothic" w:eastAsia="MS Gothic" w:hAnsi="MS Gothic" w:cs="MS Gothic" w:hint="eastAsia"/>
+        </w:rPr>
+        <w:t>├</w:t>
+      </w:r>
+      <w:r>
+        <w:rPr>
+          <w:rFonts w:ascii="Calibri" w:hAnsi="Calibri" w:cs="Calibri"/>
+        </w:rPr>
+        <w:t>──</w:t>
+      </w:r>
+      <w:r>
+        <w:t xml:space="preserve"> Auth/</w:t>
+      </w:r>
+    </w:p>
+    <w:p>
+      <w:pPr>
+        <w:tabs>
+          <w:tab w:val="left" w:pos="3090"/>
+        </w:tabs>
+      </w:pPr>
+      <w:r>
+        <w:t xml:space="preserve">│   │   │   </w:t>
+      </w:r>
+      <w:r>
+        <w:rPr>
+          <w:rFonts w:ascii="MS Gothic" w:eastAsia="MS Gothic" w:hAnsi="MS Gothic" w:cs="MS Gothic" w:hint="eastAsia"/>
+        </w:rPr>
+        <w:t>├</w:t>
+      </w:r>
+      <w:r>
+        <w:rPr>
+          <w:rFonts w:ascii="Calibri" w:hAnsi="Calibri" w:cs="Calibri"/>
+        </w:rPr>
+        <w:t>──</w:t>
+      </w:r>
+      <w:r>
+        <w:t xml:space="preserve"> </w:t>
+      </w:r>
+      <w:proofErr w:type="spellStart"/>
+      <w:r>
+        <w:t>LoginPage.jsx</w:t>
+      </w:r>
+      <w:proofErr w:type="spellEnd"/>
+    </w:p>
+    <w:p>
+      <w:pPr>
+        <w:tabs>
+          <w:tab w:val="left" w:pos="3090"/>
+        </w:tabs>
+      </w:pPr>
+      <w:r>
+        <w:t xml:space="preserve">│   │   │   └── </w:t>
+      </w:r>
+      <w:proofErr w:type="spellStart"/>
+      <w:r>
+        <w:t>SignupPage.jsx</w:t>
+      </w:r>
+      <w:proofErr w:type="spellEnd"/>
+    </w:p>
+    <w:p>
+      <w:pPr>
+        <w:tabs>
+          <w:tab w:val="left" w:pos="3090"/>
+        </w:tabs>
+      </w:pPr>
+      <w:r>
+        <w:t>│   │   │</w:t>
+      </w:r>
+    </w:p>
+    <w:p>
+      <w:pPr>
+        <w:tabs>
+          <w:tab w:val="left" w:pos="3090"/>
+        </w:tabs>
+      </w:pPr>
+      <w:r>
+        <w:t xml:space="preserve">│   │   </w:t>
+      </w:r>
+      <w:r>
+        <w:rPr>
+          <w:rFonts w:ascii="MS Gothic" w:eastAsia="MS Gothic" w:hAnsi="MS Gothic" w:cs="MS Gothic" w:hint="eastAsia"/>
+        </w:rPr>
+        <w:t>├</w:t>
+      </w:r>
+      <w:r>
+        <w:rPr>
+          <w:rFonts w:ascii="Calibri" w:hAnsi="Calibri" w:cs="Calibri"/>
+        </w:rPr>
+        <w:t>──</w:t>
+      </w:r>
+      <w:r>
+        <w:t xml:space="preserve"> Common/</w:t>
+      </w:r>
+    </w:p>
+    <w:p>
+      <w:pPr>
+        <w:tabs>
+          <w:tab w:val="left" w:pos="3090"/>
+        </w:tabs>
+      </w:pPr>
+      <w:r>
+        <w:t xml:space="preserve">│   │   │   </w:t>
+      </w:r>
+      <w:r>
+        <w:rPr>
+          <w:rFonts w:ascii="MS Gothic" w:eastAsia="MS Gothic" w:hAnsi="MS Gothic" w:cs="MS Gothic" w:hint="eastAsia"/>
+        </w:rPr>
+        <w:t>├</w:t>
+      </w:r>
+      <w:r>
+        <w:rPr>
+          <w:rFonts w:ascii="Calibri" w:hAnsi="Calibri" w:cs="Calibri"/>
+        </w:rPr>
+        <w:t>──</w:t>
+      </w:r>
+      <w:r>
+        <w:t xml:space="preserve"> </w:t>
+      </w:r>
+      <w:proofErr w:type="spellStart"/>
+      <w:r>
+        <w:t>Header.jsx</w:t>
+      </w:r>
+      <w:proofErr w:type="spellEnd"/>
+    </w:p>
+    <w:p>
+      <w:pPr>
+        <w:tabs>
+          <w:tab w:val="left" w:pos="3090"/>
+        </w:tabs>
+      </w:pPr>
+      <w:r>
+        <w:t xml:space="preserve">│   │   │   └── </w:t>
+      </w:r>
+      <w:proofErr w:type="spellStart"/>
+      <w:r>
+        <w:t>PlayDropdown.jsx</w:t>
+      </w:r>
+      <w:proofErr w:type="spellEnd"/>
+      <w:r>
+        <w:t xml:space="preserve">     # </w:t>
+      </w:r>
+      <w:r>
+        <w:rPr>
+          <w:rFonts w:ascii="Segoe UI Emoji" w:hAnsi="Segoe UI Emoji" w:cs="Segoe UI Emoji"/>
+        </w:rPr>
+        <w:t>🎮</w:t>
+      </w:r>
+      <w:r>
+        <w:t xml:space="preserve"> new dropdown for Over the Board / Friend / Computer</w:t>
+      </w:r>
+    </w:p>
+    <w:p>
+      <w:pPr>
+        <w:tabs>
+          <w:tab w:val="left" w:pos="3090"/>
+        </w:tabs>
+      </w:pPr>
+      <w:r>
+        <w:t>│   │   │</w:t>
+      </w:r>
+    </w:p>
+    <w:p>
+      <w:pPr>
+        <w:tabs>
+          <w:tab w:val="left" w:pos="3090"/>
+        </w:tabs>
+      </w:pPr>
+      <w:r>
+        <w:t xml:space="preserve">│   │   </w:t>
+      </w:r>
+      <w:r>
+        <w:rPr>
+          <w:rFonts w:ascii="MS Gothic" w:eastAsia="MS Gothic" w:hAnsi="MS Gothic" w:cs="MS Gothic" w:hint="eastAsia"/>
+        </w:rPr>
+        <w:t>├</w:t>
+      </w:r>
+      <w:r>
+        <w:rPr>
+          <w:rFonts w:ascii="Calibri" w:hAnsi="Calibri" w:cs="Calibri"/>
+        </w:rPr>
+        <w:t>──</w:t>
+      </w:r>
+      <w:r>
+        <w:t xml:space="preserve"> Dashboard/</w:t>
+      </w:r>
+    </w:p>
+    <w:p>
+      <w:pPr>
+        <w:tabs>
+          <w:tab w:val="left" w:pos="3090"/>
+        </w:tabs>
+      </w:pPr>
+      <w:r>
+        <w:t xml:space="preserve">│   │   │   └── </w:t>
+      </w:r>
+      <w:proofErr w:type="spellStart"/>
+      <w:r>
+        <w:t>DashboardPage.jsx</w:t>
+      </w:r>
+      <w:proofErr w:type="spellEnd"/>
+    </w:p>
+    <w:p>
+      <w:pPr>
+        <w:tabs>
+          <w:tab w:val="left" w:pos="3090"/>
+        </w:tabs>
+      </w:pPr>
+      <w:r>
+        <w:t>│   │   │</w:t>
+      </w:r>
+    </w:p>
+    <w:p>
+      <w:pPr>
+        <w:tabs>
+          <w:tab w:val="left" w:pos="3090"/>
+        </w:tabs>
+      </w:pPr>
+      <w:r>
+        <w:t xml:space="preserve">│   │   </w:t>
+      </w:r>
+      <w:r>
+        <w:rPr>
+          <w:rFonts w:ascii="MS Gothic" w:eastAsia="MS Gothic" w:hAnsi="MS Gothic" w:cs="MS Gothic" w:hint="eastAsia"/>
+        </w:rPr>
+        <w:t>├</w:t>
+      </w:r>
+      <w:r>
+        <w:rPr>
+          <w:rFonts w:ascii="Calibri" w:hAnsi="Calibri" w:cs="Calibri"/>
+        </w:rPr>
+        <w:t>──</w:t>
+      </w:r>
+      <w:r>
+        <w:t xml:space="preserve"> Profile/</w:t>
+      </w:r>
+    </w:p>
+    <w:p>
+      <w:pPr>
+        <w:tabs>
+          <w:tab w:val="left" w:pos="3090"/>
+        </w:tabs>
+      </w:pPr>
+      <w:r>
+        <w:t xml:space="preserve">│   │   │   └── </w:t>
+      </w:r>
+      <w:proofErr w:type="spellStart"/>
+      <w:r>
+        <w:t>ProfilePage.jsx</w:t>
+      </w:r>
+      <w:proofErr w:type="spellEnd"/>
+    </w:p>
+    <w:p>
+      <w:pPr>
+        <w:tabs>
+          <w:tab w:val="left" w:pos="3090"/>
+        </w:tabs>
+      </w:pPr>
+      <w:r>
+        <w:t>│   │   │</w:t>
+      </w:r>
+    </w:p>
+    <w:p>
+      <w:pPr>
+        <w:tabs>
+          <w:tab w:val="left" w:pos="3090"/>
+        </w:tabs>
+      </w:pPr>
+      <w:r>
+        <w:t xml:space="preserve">│   │   </w:t>
+      </w:r>
+      <w:r>
+        <w:rPr>
+          <w:rFonts w:ascii="MS Gothic" w:eastAsia="MS Gothic" w:hAnsi="MS Gothic" w:cs="MS Gothic" w:hint="eastAsia"/>
+        </w:rPr>
+        <w:t>├</w:t>
+      </w:r>
+      <w:r>
+        <w:rPr>
+          <w:rFonts w:ascii="Calibri" w:hAnsi="Calibri" w:cs="Calibri"/>
+        </w:rPr>
+        <w:t>──</w:t>
+      </w:r>
+      <w:r>
+        <w:t xml:space="preserve"> Play/</w:t>
+      </w:r>
+    </w:p>
+    <w:p>
+      <w:pPr>
+        <w:tabs>
+          <w:tab w:val="left" w:pos="3090"/>
+        </w:tabs>
+      </w:pPr>
+      <w:r>
+        <w:t xml:space="preserve">│   │   │   </w:t>
+      </w:r>
+      <w:r>
+        <w:rPr>
+          <w:rFonts w:ascii="MS Gothic" w:eastAsia="MS Gothic" w:hAnsi="MS Gothic" w:cs="MS Gothic" w:hint="eastAsia"/>
+        </w:rPr>
+        <w:t>├</w:t>
+      </w:r>
+      <w:r>
+        <w:rPr>
+          <w:rFonts w:ascii="Calibri" w:hAnsi="Calibri" w:cs="Calibri"/>
+        </w:rPr>
+        <w:t>──</w:t>
+      </w:r>
+      <w:r>
+        <w:t xml:space="preserve"> </w:t>
+      </w:r>
+      <w:proofErr w:type="spellStart"/>
+      <w:r>
+        <w:t>TimerSetupPage.jsx</w:t>
+      </w:r>
+      <w:proofErr w:type="spellEnd"/>
+      <w:r>
+        <w:t xml:space="preserve">   </w:t>
+      </w:r>
+      <w:proofErr w:type="gramStart"/>
+      <w:r>
+        <w:t xml:space="preserve"># </w:t>
+      </w:r>
+      <w:r>
+        <w:rPr>
+          <w:rFonts w:ascii="Segoe UI Symbol" w:hAnsi="Segoe UI Symbol" w:cs="Segoe UI Symbol"/>
+        </w:rPr>
+        <w:t>⏱</w:t>
+      </w:r>
+      <w:r>
+        <w:t xml:space="preserve"> screen</w:t>
+      </w:r>
+      <w:proofErr w:type="gramEnd"/>
+      <w:r>
+        <w:t xml:space="preserve"> to choose timer (1min, 1+0, custom, none)</w:t>
+      </w:r>
+    </w:p>
+    <w:p>
+      <w:pPr>
+        <w:tabs>
+          <w:tab w:val="left" w:pos="3090"/>
+        </w:tabs>
+      </w:pPr>
+      <w:r>
+        <w:t xml:space="preserve">│   │   │   </w:t>
+      </w:r>
+      <w:r>
+        <w:rPr>
+          <w:rFonts w:ascii="MS Gothic" w:eastAsia="MS Gothic" w:hAnsi="MS Gothic" w:cs="MS Gothic" w:hint="eastAsia"/>
+        </w:rPr>
+        <w:t>├</w:t>
+      </w:r>
+      <w:r>
+        <w:rPr>
+          <w:rFonts w:ascii="Calibri" w:hAnsi="Calibri" w:cs="Calibri"/>
+        </w:rPr>
+        <w:t>──</w:t>
+      </w:r>
+      <w:r>
+        <w:t xml:space="preserve"> </w:t>
+      </w:r>
+      <w:proofErr w:type="spellStart"/>
+      <w:r>
+        <w:t>ArenaPage.jsx</w:t>
+      </w:r>
+      <w:proofErr w:type="spellEnd"/>
+      <w:r>
+        <w:t xml:space="preserve">        # </w:t>
+      </w:r>
+      <w:r>
+        <w:rPr>
+          <w:rFonts w:ascii="Segoe UI Symbol" w:hAnsi="Segoe UI Symbol" w:cs="Segoe UI Symbol"/>
+        </w:rPr>
+        <w:t>♟</w:t>
+      </w:r>
+      <w:r>
+        <w:t xml:space="preserve"> main playing area (board, chat, fen, buttons)</w:t>
+      </w:r>
+    </w:p>
+    <w:p>
+      <w:pPr>
+        <w:tabs>
+          <w:tab w:val="left" w:pos="3090"/>
+        </w:tabs>
+      </w:pPr>
+      <w:r>
+        <w:t xml:space="preserve">│   │   │   </w:t>
+      </w:r>
+      <w:r>
+        <w:rPr>
+          <w:rFonts w:ascii="MS Gothic" w:eastAsia="MS Gothic" w:hAnsi="MS Gothic" w:cs="MS Gothic" w:hint="eastAsia"/>
+        </w:rPr>
+        <w:t>├</w:t>
+      </w:r>
+      <w:r>
+        <w:rPr>
+          <w:rFonts w:ascii="Calibri" w:hAnsi="Calibri" w:cs="Calibri"/>
+        </w:rPr>
+        <w:t>──</w:t>
+      </w:r>
+      <w:r>
+        <w:t xml:space="preserve"> components/</w:t>
+      </w:r>
+    </w:p>
+    <w:p>
+      <w:pPr>
+        <w:tabs>
+          <w:tab w:val="left" w:pos="3090"/>
+        </w:tabs>
+      </w:pPr>
+      <w:r>
+        <w:t xml:space="preserve">│   │   │   │   </w:t>
+      </w:r>
+      <w:r>
+        <w:rPr>
+          <w:rFonts w:ascii="MS Gothic" w:eastAsia="MS Gothic" w:hAnsi="MS Gothic" w:cs="MS Gothic" w:hint="eastAsia"/>
+        </w:rPr>
+        <w:t>├</w:t>
+      </w:r>
+      <w:r>
+        <w:rPr>
+          <w:rFonts w:ascii="Calibri" w:hAnsi="Calibri" w:cs="Calibri"/>
+        </w:rPr>
+        <w:t>──</w:t>
+      </w:r>
+      <w:r>
+        <w:t xml:space="preserve"> </w:t>
+      </w:r>
+      <w:proofErr w:type="spellStart"/>
+      <w:proofErr w:type="gramStart"/>
+      <w:r>
+        <w:t>ChessBoardWrapper.jsx</w:t>
+      </w:r>
+      <w:proofErr w:type="spellEnd"/>
+      <w:r>
+        <w:t xml:space="preserve">  #</w:t>
+      </w:r>
+      <w:proofErr w:type="gramEnd"/>
+      <w:r>
+        <w:t xml:space="preserve"> wrapper around chessboard library</w:t>
+      </w:r>
+    </w:p>
+    <w:p>
+      <w:pPr>
+        <w:tabs>
+          <w:tab w:val="left" w:pos="3090"/>
+        </w:tabs>
+      </w:pPr>
+      <w:r>
+        <w:t xml:space="preserve">│   │   │   │   </w:t>
+      </w:r>
+      <w:r>
+        <w:rPr>
+          <w:rFonts w:ascii="MS Gothic" w:eastAsia="MS Gothic" w:hAnsi="MS Gothic" w:cs="MS Gothic" w:hint="eastAsia"/>
+        </w:rPr>
+        <w:t>├</w:t>
+      </w:r>
+      <w:r>
+        <w:rPr>
+          <w:rFonts w:ascii="Calibri" w:hAnsi="Calibri" w:cs="Calibri"/>
+        </w:rPr>
+        <w:t>──</w:t>
+      </w:r>
+      <w:r>
+        <w:t xml:space="preserve"> </w:t>
+      </w:r>
+      <w:proofErr w:type="spellStart"/>
+      <w:r>
+        <w:t>ChatPanel.jsx</w:t>
+      </w:r>
+      <w:proofErr w:type="spellEnd"/>
+    </w:p>
+    <w:p>
+      <w:pPr>
+        <w:tabs>
+          <w:tab w:val="left" w:pos="3090"/>
+        </w:tabs>
+      </w:pPr>
+      <w:r>
+        <w:t xml:space="preserve">│   │   │   │   </w:t>
+      </w:r>
+      <w:r>
+        <w:rPr>
+          <w:rFonts w:ascii="MS Gothic" w:eastAsia="MS Gothic" w:hAnsi="MS Gothic" w:cs="MS Gothic" w:hint="eastAsia"/>
+        </w:rPr>
+        <w:t>├</w:t>
+      </w:r>
+      <w:r>
+        <w:rPr>
+          <w:rFonts w:ascii="Calibri" w:hAnsi="Calibri" w:cs="Calibri"/>
+        </w:rPr>
+        <w:t>──</w:t>
+      </w:r>
+      <w:r>
+        <w:t xml:space="preserve"> </w:t>
+      </w:r>
+      <w:proofErr w:type="spellStart"/>
+      <w:r>
+        <w:t>FenPanel.jsx</w:t>
+      </w:r>
+      <w:proofErr w:type="spellEnd"/>
+    </w:p>
+    <w:p>
+      <w:pPr>
+        <w:tabs>
+          <w:tab w:val="left" w:pos="3090"/>
+        </w:tabs>
+      </w:pPr>
+      <w:r>
+        <w:t xml:space="preserve">│   │   │   │   </w:t>
+      </w:r>
+      <w:r>
+        <w:rPr>
+          <w:rFonts w:ascii="MS Gothic" w:eastAsia="MS Gothic" w:hAnsi="MS Gothic" w:cs="MS Gothic" w:hint="eastAsia"/>
+        </w:rPr>
+        <w:t>├</w:t>
+      </w:r>
+      <w:r>
+        <w:rPr>
+          <w:rFonts w:ascii="Calibri" w:hAnsi="Calibri" w:cs="Calibri"/>
+        </w:rPr>
+        <w:t>──</w:t>
+      </w:r>
+      <w:r>
+        <w:t xml:space="preserve"> </w:t>
+      </w:r>
+      <w:proofErr w:type="spellStart"/>
+      <w:r>
+        <w:t>MoveControls.jsx</w:t>
+      </w:r>
+      <w:proofErr w:type="spellEnd"/>
+      <w:r>
+        <w:t xml:space="preserve">       # start, </w:t>
+      </w:r>
+      <w:proofErr w:type="spellStart"/>
+      <w:r>
+        <w:t>prev</w:t>
+      </w:r>
+      <w:proofErr w:type="spellEnd"/>
+      <w:r>
+        <w:t>, play/pause, next, end</w:t>
+      </w:r>
+    </w:p>
+    <w:p>
+      <w:pPr>
+        <w:tabs>
+          <w:tab w:val="left" w:pos="3090"/>
+        </w:tabs>
+      </w:pPr>
+      <w:r>
+        <w:t xml:space="preserve">│   │   │   │   </w:t>
+      </w:r>
+      <w:r>
+        <w:rPr>
+          <w:rFonts w:ascii="MS Gothic" w:eastAsia="MS Gothic" w:hAnsi="MS Gothic" w:cs="MS Gothic" w:hint="eastAsia"/>
+        </w:rPr>
+        <w:t>├</w:t>
+      </w:r>
+      <w:r>
+        <w:rPr>
+          <w:rFonts w:ascii="Calibri" w:hAnsi="Calibri" w:cs="Calibri"/>
+        </w:rPr>
+        <w:t>──</w:t>
+      </w:r>
+      <w:r>
+        <w:t xml:space="preserve"> </w:t>
+      </w:r>
+      <w:proofErr w:type="spellStart"/>
+      <w:proofErr w:type="gramStart"/>
+      <w:r>
+        <w:t>GameActionButtons.jsx</w:t>
+      </w:r>
+      <w:proofErr w:type="spellEnd"/>
+      <w:r>
+        <w:t xml:space="preserve">  #</w:t>
+      </w:r>
+      <w:proofErr w:type="gramEnd"/>
+      <w:r>
+        <w:t xml:space="preserve"> resign, draw, save, export, etc.</w:t>
+      </w:r>
+    </w:p>
+    <w:p>
+      <w:pPr>
+        <w:tabs>
+          <w:tab w:val="left" w:pos="3090"/>
+        </w:tabs>
+      </w:pPr>
+      <w:r>
+        <w:lastRenderedPageBreak/>
+        <w:t xml:space="preserve">│   │   │   │   </w:t>
+      </w:r>
+      <w:r>
+        <w:rPr>
+          <w:rFonts w:ascii="MS Gothic" w:eastAsia="MS Gothic" w:hAnsi="MS Gothic" w:cs="MS Gothic" w:hint="eastAsia"/>
+        </w:rPr>
+        <w:t>├</w:t>
+      </w:r>
+      <w:r>
+        <w:rPr>
+          <w:rFonts w:ascii="Calibri" w:hAnsi="Calibri" w:cs="Calibri"/>
+        </w:rPr>
+        <w:t>──</w:t>
+      </w:r>
+      <w:r>
+        <w:t xml:space="preserve"> </w:t>
+      </w:r>
+      <w:proofErr w:type="spellStart"/>
+      <w:r>
+        <w:t>TimerDisplay.jsx</w:t>
+      </w:r>
+      <w:proofErr w:type="spellEnd"/>
+    </w:p>
+    <w:p>
+      <w:pPr>
+        <w:tabs>
+          <w:tab w:val="left" w:pos="3090"/>
+        </w:tabs>
+      </w:pPr>
+      <w:r>
+        <w:t xml:space="preserve">│   │   │   │   </w:t>
+      </w:r>
+      <w:r>
+        <w:rPr>
+          <w:rFonts w:ascii="MS Gothic" w:eastAsia="MS Gothic" w:hAnsi="MS Gothic" w:cs="MS Gothic" w:hint="eastAsia"/>
+        </w:rPr>
+        <w:t>├</w:t>
+      </w:r>
+      <w:r>
+        <w:rPr>
+          <w:rFonts w:ascii="Calibri" w:hAnsi="Calibri" w:cs="Calibri"/>
+        </w:rPr>
+        <w:t>──</w:t>
+      </w:r>
+      <w:r>
+        <w:t xml:space="preserve"> </w:t>
+      </w:r>
+      <w:proofErr w:type="spellStart"/>
+      <w:r>
+        <w:t>CheckmateModal.jsx</w:t>
+      </w:r>
+      <w:proofErr w:type="spellEnd"/>
+    </w:p>
+    <w:p>
+      <w:pPr>
+        <w:tabs>
+          <w:tab w:val="left" w:pos="3090"/>
+        </w:tabs>
+      </w:pPr>
+      <w:r>
+        <w:t xml:space="preserve">│   │   │   │   └── </w:t>
+      </w:r>
+      <w:proofErr w:type="spellStart"/>
+      <w:r>
+        <w:t>LoginRequiredModal.jsx</w:t>
+      </w:r>
+      <w:proofErr w:type="spellEnd"/>
+    </w:p>
+    <w:p>
+      <w:pPr>
+        <w:tabs>
+          <w:tab w:val="left" w:pos="3090"/>
+        </w:tabs>
+      </w:pPr>
+      <w:r>
+        <w:t>│   │   │   └── hooks/</w:t>
+      </w:r>
+    </w:p>
+    <w:p>
+      <w:pPr>
+        <w:tabs>
+          <w:tab w:val="left" w:pos="3090"/>
+        </w:tabs>
+      </w:pPr>
+      <w:r>
+        <w:t xml:space="preserve">│   │   │       </w:t>
+      </w:r>
+      <w:r>
+        <w:rPr>
+          <w:rFonts w:ascii="MS Gothic" w:eastAsia="MS Gothic" w:hAnsi="MS Gothic" w:cs="MS Gothic" w:hint="eastAsia"/>
+        </w:rPr>
+        <w:t>├</w:t>
+      </w:r>
+      <w:r>
+        <w:rPr>
+          <w:rFonts w:ascii="Calibri" w:hAnsi="Calibri" w:cs="Calibri"/>
+        </w:rPr>
+        <w:t>──</w:t>
+      </w:r>
+      <w:r>
+        <w:t xml:space="preserve"> useTimer.js</w:t>
+      </w:r>
+    </w:p>
+    <w:p>
+      <w:pPr>
+        <w:tabs>
+          <w:tab w:val="left" w:pos="3090"/>
+        </w:tabs>
+      </w:pPr>
+      <w:r>
+        <w:t xml:space="preserve">│   │   │       </w:t>
+      </w:r>
+      <w:r>
+        <w:rPr>
+          <w:rFonts w:ascii="MS Gothic" w:eastAsia="MS Gothic" w:hAnsi="MS Gothic" w:cs="MS Gothic" w:hint="eastAsia"/>
+        </w:rPr>
+        <w:t>├</w:t>
+      </w:r>
+      <w:r>
+        <w:rPr>
+          <w:rFonts w:ascii="Calibri" w:hAnsi="Calibri" w:cs="Calibri"/>
+        </w:rPr>
+        <w:t>──</w:t>
+      </w:r>
+      <w:r>
+        <w:t xml:space="preserve"> useChessEngine.js</w:t>
+      </w:r>
+    </w:p>
+    <w:p>
+      <w:pPr>
+        <w:tabs>
+          <w:tab w:val="left" w:pos="3090"/>
+        </w:tabs>
+      </w:pPr>
+      <w:r>
+        <w:t>│   │   │       └── useGameFlow.js</w:t>
+      </w:r>
+    </w:p>
+    <w:p>
+      <w:pPr>
+        <w:tabs>
+          <w:tab w:val="left" w:pos="3090"/>
+        </w:tabs>
+      </w:pPr>
+      <w:r>
+        <w:t>│   │   │</w:t>
+      </w:r>
+    </w:p>
+    <w:p>
+      <w:pPr>
+        <w:tabs>
+          <w:tab w:val="left" w:pos="3090"/>
+        </w:tabs>
+      </w:pPr>
+      <w:r>
+        <w:t xml:space="preserve">│   │   └── </w:t>
+      </w:r>
+      <w:proofErr w:type="spellStart"/>
+      <w:r>
+        <w:t>Analyze</w:t>
+      </w:r>
+      <w:proofErr w:type="spellEnd"/>
+      <w:r>
+        <w:t>/</w:t>
+      </w:r>
+    </w:p>
+    <w:p>
+      <w:pPr>
+        <w:tabs>
+          <w:tab w:val="left" w:pos="3090"/>
+        </w:tabs>
+      </w:pPr>
+      <w:r>
+        <w:t xml:space="preserve">│   │       └── </w:t>
+      </w:r>
+      <w:proofErr w:type="spellStart"/>
+      <w:r>
+        <w:t>AnalyzePage.jsx</w:t>
+      </w:r>
+      <w:proofErr w:type="spellEnd"/>
+    </w:p>
+    <w:p>
+      <w:pPr>
+        <w:tabs>
+          <w:tab w:val="left" w:pos="3090"/>
+        </w:tabs>
+      </w:pPr>
+      <w:r>
+        <w:t>│   │</w:t>
+      </w:r>
+    </w:p>
+    <w:p>
+      <w:pPr>
+        <w:tabs>
+          <w:tab w:val="left" w:pos="3090"/>
+        </w:tabs>
+      </w:pPr>
+      <w:r>
+        <w:t xml:space="preserve">│   </w:t>
+      </w:r>
+      <w:r>
+        <w:rPr>
+          <w:rFonts w:ascii="MS Gothic" w:eastAsia="MS Gothic" w:hAnsi="MS Gothic" w:cs="MS Gothic" w:hint="eastAsia"/>
+        </w:rPr>
+        <w:t>├</w:t>
+      </w:r>
+      <w:r>
+        <w:rPr>
+          <w:rFonts w:ascii="Calibri" w:hAnsi="Calibri" w:cs="Calibri"/>
+        </w:rPr>
+        <w:t>──</w:t>
+      </w:r>
+      <w:r>
+        <w:t xml:space="preserve"> utils/</w:t>
+      </w:r>
+    </w:p>
+    <w:p>
+      <w:pPr>
+        <w:tabs>
+          <w:tab w:val="left" w:pos="3090"/>
+        </w:tabs>
+      </w:pPr>
+      <w:r>
+        <w:t xml:space="preserve">│   │   </w:t>
+      </w:r>
+      <w:r>
+        <w:rPr>
+          <w:rFonts w:ascii="MS Gothic" w:eastAsia="MS Gothic" w:hAnsi="MS Gothic" w:cs="MS Gothic" w:hint="eastAsia"/>
+        </w:rPr>
+        <w:t>├</w:t>
+      </w:r>
+      <w:r>
+        <w:rPr>
+          <w:rFonts w:ascii="Calibri" w:hAnsi="Calibri" w:cs="Calibri"/>
+        </w:rPr>
+        <w:t>──</w:t>
+      </w:r>
+      <w:r>
+        <w:t xml:space="preserve"> fenUtils.js</w:t>
+      </w:r>
+    </w:p>
+    <w:p>
+      <w:pPr>
+        <w:tabs>
+          <w:tab w:val="left" w:pos="3090"/>
+        </w:tabs>
+      </w:pPr>
+      <w:r>
+        <w:t xml:space="preserve">│   │   </w:t>
+      </w:r>
+      <w:r>
+        <w:rPr>
+          <w:rFonts w:ascii="MS Gothic" w:eastAsia="MS Gothic" w:hAnsi="MS Gothic" w:cs="MS Gothic" w:hint="eastAsia"/>
+        </w:rPr>
+        <w:t>├</w:t>
+      </w:r>
+      <w:r>
+        <w:rPr>
+          <w:rFonts w:ascii="Calibri" w:hAnsi="Calibri" w:cs="Calibri"/>
+        </w:rPr>
+        <w:t>──</w:t>
+      </w:r>
+      <w:r>
+        <w:t xml:space="preserve"> pgnUtils.js</w:t>
+      </w:r>
+    </w:p>
+    <w:p>
+      <w:pPr>
+        <w:tabs>
+          <w:tab w:val="left" w:pos="3090"/>
+        </w:tabs>
+      </w:pPr>
+      <w:r>
+        <w:t xml:space="preserve">│   │   </w:t>
+      </w:r>
+      <w:r>
+        <w:rPr>
+          <w:rFonts w:ascii="MS Gothic" w:eastAsia="MS Gothic" w:hAnsi="MS Gothic" w:cs="MS Gothic" w:hint="eastAsia"/>
+        </w:rPr>
+        <w:t>├</w:t>
+      </w:r>
+      <w:r>
+        <w:rPr>
+          <w:rFonts w:ascii="Calibri" w:hAnsi="Calibri" w:cs="Calibri"/>
+        </w:rPr>
+        <w:t>──</w:t>
+      </w:r>
+      <w:r>
+        <w:t xml:space="preserve"> clipboard.js</w:t>
+      </w:r>
+    </w:p>
+    <w:p>
+      <w:pPr>
+        <w:tabs>
+          <w:tab w:val="left" w:pos="3090"/>
+        </w:tabs>
+      </w:pPr>
+      <w:r>
+        <w:t>│   │   └── formatters.js</w:t>
+      </w:r>
+    </w:p>
+    <w:p>
+      <w:pPr>
+        <w:tabs>
+          <w:tab w:val="left" w:pos="3090"/>
+        </w:tabs>
+      </w:pPr>
+      <w:r>
+        <w:t>│</w:t>
+      </w:r>
+    </w:p>
+    <w:p>
+      <w:pPr>
+        <w:tabs>
+          <w:tab w:val="left" w:pos="3090"/>
+        </w:tabs>
+      </w:pPr>
+      <w:r>
+        <w:t xml:space="preserve">│   </w:t>
+      </w:r>
+      <w:r>
+        <w:rPr>
+          <w:rFonts w:ascii="MS Gothic" w:eastAsia="MS Gothic" w:hAnsi="MS Gothic" w:cs="MS Gothic" w:hint="eastAsia"/>
+        </w:rPr>
+        <w:t>├</w:t>
+      </w:r>
+      <w:r>
+        <w:rPr>
+          <w:rFonts w:ascii="Calibri" w:hAnsi="Calibri" w:cs="Calibri"/>
+        </w:rPr>
+        <w:t>──</w:t>
+      </w:r>
+      <w:r>
+        <w:t xml:space="preserve"> App.css</w:t>
+      </w:r>
+    </w:p>
+    <w:p>
+      <w:pPr>
+        <w:tabs>
+          <w:tab w:val="left" w:pos="3090"/>
+        </w:tabs>
+      </w:pPr>
+      <w:r>
+        <w:t xml:space="preserve">│   </w:t>
+      </w:r>
+      <w:r>
+        <w:rPr>
+          <w:rFonts w:ascii="MS Gothic" w:eastAsia="MS Gothic" w:hAnsi="MS Gothic" w:cs="MS Gothic" w:hint="eastAsia"/>
+        </w:rPr>
+        <w:t>├</w:t>
+      </w:r>
+      <w:r>
+        <w:rPr>
+          <w:rFonts w:ascii="Calibri" w:hAnsi="Calibri" w:cs="Calibri"/>
+        </w:rPr>
+        <w:t>──</w:t>
+      </w:r>
+      <w:r>
+        <w:t xml:space="preserve"> </w:t>
+      </w:r>
+      <w:proofErr w:type="spellStart"/>
+      <w:r>
+        <w:t>App.jsx</w:t>
+      </w:r>
+      <w:proofErr w:type="spellEnd"/>
+    </w:p>
+    <w:p>
+      <w:pPr>
+        <w:tabs>
+          <w:tab w:val="left" w:pos="3090"/>
+        </w:tabs>
+      </w:pPr>
+      <w:r>
+        <w:t xml:space="preserve">│   </w:t>
+      </w:r>
+      <w:r>
+        <w:rPr>
+          <w:rFonts w:ascii="MS Gothic" w:eastAsia="MS Gothic" w:hAnsi="MS Gothic" w:cs="MS Gothic" w:hint="eastAsia"/>
+        </w:rPr>
+        <w:t>├</w:t>
+      </w:r>
+      <w:r>
+        <w:rPr>
+          <w:rFonts w:ascii="Calibri" w:hAnsi="Calibri" w:cs="Calibri"/>
+        </w:rPr>
+        <w:t>──</w:t>
+      </w:r>
+      <w:r>
+        <w:t xml:space="preserve"> index.css</w:t>
+      </w:r>
+    </w:p>
+    <w:p>
+      <w:pPr>
+        <w:tabs>
+          <w:tab w:val="left" w:pos="3090"/>
+        </w:tabs>
+      </w:pPr>
+      <w:r>
+        <w:t xml:space="preserve">│   </w:t>
+      </w:r>
+      <w:r>
+        <w:rPr>
+          <w:rFonts w:ascii="MS Gothic" w:eastAsia="MS Gothic" w:hAnsi="MS Gothic" w:cs="MS Gothic" w:hint="eastAsia"/>
+        </w:rPr>
+        <w:t>├</w:t>
+      </w:r>
+      <w:r>
+        <w:rPr>
+          <w:rFonts w:ascii="Calibri" w:hAnsi="Calibri" w:cs="Calibri"/>
+        </w:rPr>
+        <w:t>──</w:t>
+      </w:r>
+      <w:r>
+        <w:t xml:space="preserve"> main.js</w:t>
+      </w:r>
+    </w:p>
+    <w:p>
+      <w:pPr>
+        <w:tabs>
+          <w:tab w:val="left" w:pos="3090"/>
+        </w:tabs>
+      </w:pPr>
+      <w:r>
+        <w:t>│   └── router/</w:t>
+      </w:r>
+    </w:p>
+    <w:p>
+      <w:pPr>
+        <w:tabs>
+          <w:tab w:val="left" w:pos="3090"/>
+        </w:tabs>
+      </w:pPr>
+      <w:r>
+        <w:t xml:space="preserve">│       └── </w:t>
+      </w:r>
+      <w:proofErr w:type="spellStart"/>
+      <w:r>
+        <w:t>AppRoutes.jsx</w:t>
+      </w:r>
+      <w:proofErr w:type="spellEnd"/>
+      <w:r>
+        <w:t xml:space="preserve">             # defines /play → </w:t>
+      </w:r>
+      <w:proofErr w:type="spellStart"/>
+      <w:r>
+        <w:t>TimerSetup</w:t>
+      </w:r>
+      <w:proofErr w:type="spellEnd"/>
+      <w:r>
+        <w:t xml:space="preserve"> → Arena routes</w:t>
+      </w:r>
+    </w:p>
+    <w:p>
+      <w:pPr>
+        <w:tabs>
+          <w:tab w:val="left" w:pos="3090"/>
+        </w:tabs>
+      </w:pPr>
+      <w:r>
+        <w:t>│</w:t>
+      </w:r>
+    </w:p>
+    <w:p>
+      <w:pPr>
+        <w:tabs>
+          <w:tab w:val="left" w:pos="3090"/>
+        </w:tabs>
+      </w:pPr>
+      <w:r>
+        <w:rPr>
+          <w:rFonts w:ascii="MS Gothic" w:eastAsia="MS Gothic" w:hAnsi="MS Gothic" w:cs="MS Gothic" w:hint="eastAsia"/>
+        </w:rPr>
+        <w:t>├</w:t>
+      </w:r>
+      <w:r>
+        <w:rPr>
+          <w:rFonts w:ascii="Calibri" w:hAnsi="Calibri" w:cs="Calibri"/>
+        </w:rPr>
         <w:t>─</w:t>
       </w:r>
       <w:proofErr w:type="gramStart"/>
@@ -3407,11 +5820,494 @@
         <w:t>─</w:t>
       </w:r>
       <w:r>
+        <w:t xml:space="preserve"> .</w:t>
+      </w:r>
+      <w:proofErr w:type="spellStart"/>
+      <w:r>
+        <w:t>gitignore</w:t>
+      </w:r>
+      <w:proofErr w:type="spellEnd"/>
+      <w:proofErr w:type="gramEnd"/>
+    </w:p>
+    <w:p>
+      <w:pPr>
+        <w:tabs>
+          <w:tab w:val="left" w:pos="3090"/>
+        </w:tabs>
+      </w:pPr>
+      <w:r>
+        <w:rPr>
+          <w:rFonts w:ascii="MS Gothic" w:eastAsia="MS Gothic" w:hAnsi="MS Gothic" w:cs="MS Gothic" w:hint="eastAsia"/>
+        </w:rPr>
+        <w:t>├</w:t>
+      </w:r>
+      <w:r>
+        <w:rPr>
+          <w:rFonts w:ascii="Calibri" w:hAnsi="Calibri" w:cs="Calibri"/>
+        </w:rPr>
+        <w:t>──</w:t>
+      </w:r>
+      <w:r>
+        <w:t xml:space="preserve"> eslint.config.js</w:t>
+      </w:r>
+    </w:p>
+    <w:p>
+      <w:pPr>
+        <w:tabs>
+          <w:tab w:val="left" w:pos="3090"/>
+        </w:tabs>
+      </w:pPr>
+      <w:r>
+        <w:rPr>
+          <w:rFonts w:ascii="MS Gothic" w:eastAsia="MS Gothic" w:hAnsi="MS Gothic" w:cs="MS Gothic" w:hint="eastAsia"/>
+        </w:rPr>
+        <w:t>├</w:t>
+      </w:r>
+      <w:r>
+        <w:rPr>
+          <w:rFonts w:ascii="Calibri" w:hAnsi="Calibri" w:cs="Calibri"/>
+        </w:rPr>
+        <w:t>──</w:t>
+      </w:r>
+      <w:r>
+        <w:t xml:space="preserve"> index.html</w:t>
+      </w:r>
+    </w:p>
+    <w:p>
+      <w:pPr>
+        <w:tabs>
+          <w:tab w:val="left" w:pos="3090"/>
+        </w:tabs>
+      </w:pPr>
+    </w:p>
+    <w:p>
+      <w:pPr>
+        <w:tabs>
+          <w:tab w:val="left" w:pos="3090"/>
+        </w:tabs>
+      </w:pPr>
+    </w:p>
+    <w:p>
+      <w:pPr>
+        <w:tabs>
+          <w:tab w:val="left" w:pos="3090"/>
+        </w:tabs>
+      </w:pPr>
+    </w:p>
+    <w:p>
+      <w:pPr>
+        <w:tabs>
+          <w:tab w:val="left" w:pos="3090"/>
+        </w:tabs>
+      </w:pPr>
+      <w:r>
+        <w:lastRenderedPageBreak/>
+        <w:t>backend/</w:t>
+      </w:r>
+    </w:p>
+    <w:p>
+      <w:pPr>
+        <w:tabs>
+          <w:tab w:val="left" w:pos="3090"/>
+        </w:tabs>
+      </w:pPr>
+      <w:r>
+        <w:rPr>
+          <w:rFonts w:ascii="MS Gothic" w:eastAsia="MS Gothic" w:hAnsi="MS Gothic" w:cs="MS Gothic" w:hint="eastAsia"/>
+        </w:rPr>
+        <w:t>├</w:t>
+      </w:r>
+      <w:r>
+        <w:rPr>
+          <w:rFonts w:ascii="Calibri" w:hAnsi="Calibri" w:cs="Calibri"/>
+        </w:rPr>
+        <w:t>──</w:t>
+      </w:r>
+      <w:r>
+        <w:t xml:space="preserve"> config/</w:t>
+      </w:r>
+    </w:p>
+    <w:p>
+      <w:pPr>
+        <w:tabs>
+          <w:tab w:val="left" w:pos="3090"/>
+        </w:tabs>
+      </w:pPr>
+      <w:r>
+        <w:t>│   └── db.js</w:t>
+      </w:r>
+    </w:p>
+    <w:p>
+      <w:pPr>
+        <w:tabs>
+          <w:tab w:val="left" w:pos="3090"/>
+        </w:tabs>
+      </w:pPr>
+      <w:r>
+        <w:rPr>
+          <w:rFonts w:ascii="MS Gothic" w:eastAsia="MS Gothic" w:hAnsi="MS Gothic" w:cs="MS Gothic" w:hint="eastAsia"/>
+        </w:rPr>
+        <w:t>├</w:t>
+      </w:r>
+      <w:r>
+        <w:rPr>
+          <w:rFonts w:ascii="Calibri" w:hAnsi="Calibri" w:cs="Calibri"/>
+        </w:rPr>
+        <w:t>──</w:t>
+      </w:r>
+      <w:r>
+        <w:t xml:space="preserve"> controllers/</w:t>
+      </w:r>
+    </w:p>
+    <w:p>
+      <w:pPr>
+        <w:tabs>
+          <w:tab w:val="left" w:pos="3090"/>
+        </w:tabs>
+      </w:pPr>
+      <w:r>
+        <w:t xml:space="preserve">│   </w:t>
+      </w:r>
+      <w:r>
+        <w:rPr>
+          <w:rFonts w:ascii="MS Gothic" w:eastAsia="MS Gothic" w:hAnsi="MS Gothic" w:cs="MS Gothic" w:hint="eastAsia"/>
+        </w:rPr>
+        <w:t>├</w:t>
+      </w:r>
+      <w:r>
+        <w:rPr>
+          <w:rFonts w:ascii="Calibri" w:hAnsi="Calibri" w:cs="Calibri"/>
+        </w:rPr>
+        <w:t>──</w:t>
+      </w:r>
+      <w:r>
+        <w:t xml:space="preserve"> analyzeController.js</w:t>
+      </w:r>
+    </w:p>
+    <w:p>
+      <w:pPr>
+        <w:tabs>
+          <w:tab w:val="left" w:pos="3090"/>
+        </w:tabs>
+      </w:pPr>
+      <w:r>
+        <w:t xml:space="preserve">│   </w:t>
+      </w:r>
+      <w:r>
+        <w:rPr>
+          <w:rFonts w:ascii="MS Gothic" w:eastAsia="MS Gothic" w:hAnsi="MS Gothic" w:cs="MS Gothic" w:hint="eastAsia"/>
+        </w:rPr>
+        <w:t>├</w:t>
+      </w:r>
+      <w:r>
+        <w:rPr>
+          <w:rFonts w:ascii="Calibri" w:hAnsi="Calibri" w:cs="Calibri"/>
+        </w:rPr>
+        <w:t>──</w:t>
+      </w:r>
+      <w:r>
+        <w:t xml:space="preserve"> authController.js</w:t>
+      </w:r>
+    </w:p>
+    <w:p>
+      <w:pPr>
+        <w:tabs>
+          <w:tab w:val="left" w:pos="3090"/>
+        </w:tabs>
+      </w:pPr>
+      <w:r>
+        <w:t xml:space="preserve">│   </w:t>
+      </w:r>
+      <w:r>
+        <w:rPr>
+          <w:rFonts w:ascii="MS Gothic" w:eastAsia="MS Gothic" w:hAnsi="MS Gothic" w:cs="MS Gothic" w:hint="eastAsia"/>
+        </w:rPr>
+        <w:t>├</w:t>
+      </w:r>
+      <w:r>
+        <w:rPr>
+          <w:rFonts w:ascii="Calibri" w:hAnsi="Calibri" w:cs="Calibri"/>
+        </w:rPr>
+        <w:t>──</w:t>
+      </w:r>
+      <w:r>
+        <w:t xml:space="preserve"> gameController.js</w:t>
+      </w:r>
+    </w:p>
+    <w:p>
+      <w:pPr>
+        <w:tabs>
+          <w:tab w:val="left" w:pos="3090"/>
+        </w:tabs>
+      </w:pPr>
+      <w:r>
+        <w:t>│   └── userController.js</w:t>
+      </w:r>
+    </w:p>
+    <w:p>
+      <w:pPr>
+        <w:tabs>
+          <w:tab w:val="left" w:pos="3090"/>
+        </w:tabs>
+      </w:pPr>
+      <w:r>
+        <w:rPr>
+          <w:rFonts w:ascii="MS Gothic" w:eastAsia="MS Gothic" w:hAnsi="MS Gothic" w:cs="MS Gothic" w:hint="eastAsia"/>
+        </w:rPr>
+        <w:t>├</w:t>
+      </w:r>
+      <w:r>
+        <w:rPr>
+          <w:rFonts w:ascii="Calibri" w:hAnsi="Calibri" w:cs="Calibri"/>
+        </w:rPr>
+        <w:t>──</w:t>
+      </w:r>
+      <w:r>
+        <w:t xml:space="preserve"> middleware/</w:t>
+      </w:r>
+    </w:p>
+    <w:p>
+      <w:pPr>
+        <w:tabs>
+          <w:tab w:val="left" w:pos="3090"/>
+        </w:tabs>
+      </w:pPr>
+      <w:r>
+        <w:t>│   └── authMiddleware.js</w:t>
+      </w:r>
+    </w:p>
+    <w:p>
+      <w:pPr>
+        <w:tabs>
+          <w:tab w:val="left" w:pos="3090"/>
+        </w:tabs>
+      </w:pPr>
+      <w:r>
+        <w:rPr>
+          <w:rFonts w:ascii="MS Gothic" w:eastAsia="MS Gothic" w:hAnsi="MS Gothic" w:cs="MS Gothic" w:hint="eastAsia"/>
+        </w:rPr>
+        <w:t>├</w:t>
+      </w:r>
+      <w:r>
+        <w:rPr>
+          <w:rFonts w:ascii="Calibri" w:hAnsi="Calibri" w:cs="Calibri"/>
+        </w:rPr>
+        <w:t>──</w:t>
+      </w:r>
+      <w:r>
+        <w:t xml:space="preserve"> models/</w:t>
+      </w:r>
+    </w:p>
+    <w:p>
+      <w:pPr>
+        <w:tabs>
+          <w:tab w:val="left" w:pos="3090"/>
+        </w:tabs>
+      </w:pPr>
+      <w:r>
+        <w:t xml:space="preserve">│   </w:t>
+      </w:r>
+      <w:r>
+        <w:rPr>
+          <w:rFonts w:ascii="MS Gothic" w:eastAsia="MS Gothic" w:hAnsi="MS Gothic" w:cs="MS Gothic" w:hint="eastAsia"/>
+        </w:rPr>
+        <w:t>├</w:t>
+      </w:r>
+      <w:r>
+        <w:rPr>
+          <w:rFonts w:ascii="Calibri" w:hAnsi="Calibri" w:cs="Calibri"/>
+        </w:rPr>
+        <w:t>──</w:t>
+      </w:r>
+      <w:r>
+        <w:t xml:space="preserve"> Game.js</w:t>
+      </w:r>
+    </w:p>
+    <w:p>
+      <w:pPr>
+        <w:tabs>
+          <w:tab w:val="left" w:pos="3090"/>
+        </w:tabs>
+      </w:pPr>
+      <w:r>
+        <w:t>│   └── User.js</w:t>
+      </w:r>
+    </w:p>
+    <w:p>
+      <w:pPr>
+        <w:tabs>
+          <w:tab w:val="left" w:pos="3090"/>
+        </w:tabs>
+      </w:pPr>
+      <w:r>
+        <w:rPr>
+          <w:rFonts w:ascii="MS Gothic" w:eastAsia="MS Gothic" w:hAnsi="MS Gothic" w:cs="MS Gothic" w:hint="eastAsia"/>
+        </w:rPr>
+        <w:t>├</w:t>
+      </w:r>
+      <w:r>
+        <w:rPr>
+          <w:rFonts w:ascii="Calibri" w:hAnsi="Calibri" w:cs="Calibri"/>
+        </w:rPr>
+        <w:t>──</w:t>
+      </w:r>
+      <w:r>
+        <w:t xml:space="preserve"> routes/</w:t>
+      </w:r>
+    </w:p>
+    <w:p>
+      <w:pPr>
+        <w:tabs>
+          <w:tab w:val="left" w:pos="3090"/>
+        </w:tabs>
+      </w:pPr>
+      <w:r>
+        <w:t xml:space="preserve">│   </w:t>
+      </w:r>
+      <w:r>
+        <w:rPr>
+          <w:rFonts w:ascii="MS Gothic" w:eastAsia="MS Gothic" w:hAnsi="MS Gothic" w:cs="MS Gothic" w:hint="eastAsia"/>
+        </w:rPr>
+        <w:t>├</w:t>
+      </w:r>
+      <w:r>
+        <w:rPr>
+          <w:rFonts w:ascii="Calibri" w:hAnsi="Calibri" w:cs="Calibri"/>
+        </w:rPr>
+        <w:t>──</w:t>
+      </w:r>
+      <w:r>
+        <w:t xml:space="preserve"> analyze.js</w:t>
+      </w:r>
+    </w:p>
+    <w:p>
+      <w:pPr>
+        <w:tabs>
+          <w:tab w:val="left" w:pos="3090"/>
+        </w:tabs>
+      </w:pPr>
+      <w:r>
+        <w:t xml:space="preserve">│   </w:t>
+      </w:r>
+      <w:r>
+        <w:rPr>
+          <w:rFonts w:ascii="MS Gothic" w:eastAsia="MS Gothic" w:hAnsi="MS Gothic" w:cs="MS Gothic" w:hint="eastAsia"/>
+        </w:rPr>
+        <w:t>├</w:t>
+      </w:r>
+      <w:r>
+        <w:rPr>
+          <w:rFonts w:ascii="Calibri" w:hAnsi="Calibri" w:cs="Calibri"/>
+        </w:rPr>
+        <w:t>──</w:t>
+      </w:r>
+      <w:r>
+        <w:t xml:space="preserve"> authRoutes.js</w:t>
+      </w:r>
+    </w:p>
+    <w:p>
+      <w:pPr>
+        <w:tabs>
+          <w:tab w:val="left" w:pos="3090"/>
+        </w:tabs>
+      </w:pPr>
+      <w:r>
+        <w:t xml:space="preserve">│   </w:t>
+      </w:r>
+      <w:r>
+        <w:rPr>
+          <w:rFonts w:ascii="MS Gothic" w:eastAsia="MS Gothic" w:hAnsi="MS Gothic" w:cs="MS Gothic" w:hint="eastAsia"/>
+        </w:rPr>
+        <w:t>├</w:t>
+      </w:r>
+      <w:r>
+        <w:rPr>
+          <w:rFonts w:ascii="Calibri" w:hAnsi="Calibri" w:cs="Calibri"/>
+        </w:rPr>
+        <w:t>──</w:t>
+      </w:r>
+      <w:r>
+        <w:t xml:space="preserve"> games.js</w:t>
+      </w:r>
+    </w:p>
+    <w:p>
+      <w:pPr>
+        <w:tabs>
+          <w:tab w:val="left" w:pos="3090"/>
+        </w:tabs>
+      </w:pPr>
+      <w:r>
+        <w:t>│   └── userRoutes.js</w:t>
+      </w:r>
+    </w:p>
+    <w:p>
+      <w:pPr>
+        <w:tabs>
+          <w:tab w:val="left" w:pos="3090"/>
+        </w:tabs>
+      </w:pPr>
+      <w:r>
+        <w:rPr>
+          <w:rFonts w:ascii="MS Gothic" w:eastAsia="MS Gothic" w:hAnsi="MS Gothic" w:cs="MS Gothic" w:hint="eastAsia"/>
+        </w:rPr>
+        <w:t>├</w:t>
+      </w:r>
+      <w:r>
+        <w:rPr>
+          <w:rFonts w:ascii="Calibri" w:hAnsi="Calibri" w:cs="Calibri"/>
+        </w:rPr>
+        <w:t>──</w:t>
+      </w:r>
+      <w:r>
+        <w:t xml:space="preserve"> services/</w:t>
+      </w:r>
+    </w:p>
+    <w:p>
+      <w:pPr>
+        <w:tabs>
+          <w:tab w:val="left" w:pos="3090"/>
+        </w:tabs>
+      </w:pPr>
+      <w:r>
+        <w:t>│   └── engineService.js</w:t>
+      </w:r>
+    </w:p>
+    <w:p>
+      <w:pPr>
+        <w:tabs>
+          <w:tab w:val="left" w:pos="3090"/>
+        </w:tabs>
+      </w:pPr>
+      <w:r>
+        <w:rPr>
+          <w:rFonts w:ascii="MS Gothic" w:eastAsia="MS Gothic" w:hAnsi="MS Gothic" w:cs="MS Gothic" w:hint="eastAsia"/>
+        </w:rPr>
+        <w:t>├</w:t>
+      </w:r>
+      <w:r>
+        <w:rPr>
+          <w:rFonts w:ascii="Calibri" w:hAnsi="Calibri" w:cs="Calibri"/>
+        </w:rPr>
+        <w:t>─</w:t>
+      </w:r>
+      <w:proofErr w:type="gramStart"/>
+      <w:r>
+        <w:rPr>
+          <w:rFonts w:ascii="Calibri" w:hAnsi="Calibri" w:cs="Calibri"/>
+        </w:rPr>
+        <w:t>─</w:t>
+      </w:r>
+      <w:r>
         <w:t xml:space="preserve"> .env</w:t>
       </w:r>
       <w:proofErr w:type="gramEnd"/>
     </w:p>
     <w:p>
+      <w:pPr>
+        <w:tabs>
+          <w:tab w:val="left" w:pos="3090"/>
+        </w:tabs>
+      </w:pPr>
       <w:r>
         <w:rPr>
           <w:rFonts w:ascii="MS Gothic" w:eastAsia="MS Gothic" w:hAnsi="MS Gothic" w:cs="MS Gothic" w:hint="eastAsia"/>
@@ -3429,23 +6325,40 @@
       </w:r>
     </w:p>
     <w:p>
-      <w:r>
-        <w:rPr>
-          <w:rFonts w:ascii="MS Gothic" w:eastAsia="MS Gothic" w:hAnsi="MS Gothic" w:cs="MS Gothic" w:hint="eastAsia"/>
-        </w:rPr>
-        <w:t>├</w:t>
-      </w:r>
-      <w:r>
-        <w:rPr>
-          <w:rFonts w:ascii="Calibri" w:hAnsi="Calibri" w:cs="Calibri"/>
-        </w:rPr>
-        <w:t>──</w:t>
-      </w:r>
-      <w:r>
-        <w:t xml:space="preserve"> server.js                         # integrate socket.io with express</w:t>
-      </w:r>
-    </w:p>
-    <w:p>
+      <w:pPr>
+        <w:tabs>
+          <w:tab w:val="left" w:pos="3090"/>
+        </w:tabs>
+      </w:pPr>
+      <w:r>
+        <w:rPr>
+          <w:rFonts w:ascii="MS Gothic" w:eastAsia="MS Gothic" w:hAnsi="MS Gothic" w:cs="MS Gothic" w:hint="eastAsia"/>
+        </w:rPr>
+        <w:t>├</w:t>
+      </w:r>
+      <w:r>
+        <w:rPr>
+          <w:rFonts w:ascii="Calibri" w:hAnsi="Calibri" w:cs="Calibri"/>
+        </w:rPr>
+        <w:t>──</w:t>
+      </w:r>
+      <w:r>
+        <w:t xml:space="preserve"> package-</w:t>
+      </w:r>
+      <w:proofErr w:type="spellStart"/>
+      <w:proofErr w:type="gramStart"/>
+      <w:r>
+        <w:t>lock.json</w:t>
+      </w:r>
+      <w:proofErr w:type="spellEnd"/>
+      <w:proofErr w:type="gramEnd"/>
+    </w:p>
+    <w:p>
+      <w:pPr>
+        <w:tabs>
+          <w:tab w:val="left" w:pos="3090"/>
+        </w:tabs>
+      </w:pPr>
       <w:r>
         <w:rPr>
           <w:rFonts w:ascii="MS Gothic" w:eastAsia="MS Gothic" w:hAnsi="MS Gothic" w:cs="MS Gothic" w:hint="eastAsia"/>
@@ -3470,16 +6383,706 @@
       <w:proofErr w:type="gramEnd"/>
     </w:p>
     <w:p>
-      <w:r>
-        <w:t>└── package-</w:t>
-      </w:r>
-      <w:proofErr w:type="spellStart"/>
-      <w:proofErr w:type="gramStart"/>
-      <w:r>
-        <w:t>lock.json</w:t>
-      </w:r>
-      <w:proofErr w:type="spellEnd"/>
-      <w:proofErr w:type="gramEnd"/>
+      <w:pPr>
+        <w:tabs>
+          <w:tab w:val="left" w:pos="3090"/>
+        </w:tabs>
+      </w:pPr>
+      <w:r>
+        <w:rPr>
+          <w:rFonts w:ascii="MS Gothic" w:eastAsia="MS Gothic" w:hAnsi="MS Gothic" w:cs="MS Gothic" w:hint="eastAsia"/>
+        </w:rPr>
+        <w:t>├</w:t>
+      </w:r>
+      <w:r>
+        <w:rPr>
+          <w:rFonts w:ascii="Calibri" w:hAnsi="Calibri" w:cs="Calibri"/>
+        </w:rPr>
+        <w:t>──</w:t>
+      </w:r>
+      <w:r>
+        <w:t xml:space="preserve"> server.js</w:t>
+      </w:r>
+    </w:p>
+    <w:p>
+      <w:pPr>
+        <w:tabs>
+          <w:tab w:val="left" w:pos="3090"/>
+        </w:tabs>
+      </w:pPr>
+      <w:r>
+        <w:t>└── test.js</w:t>
+      </w:r>
+    </w:p>
+    <w:p>
+      <w:pPr>
+        <w:tabs>
+          <w:tab w:val="left" w:pos="3090"/>
+        </w:tabs>
+      </w:pPr>
+    </w:p>
+    <w:p>
+      <w:pPr>
+        <w:tabs>
+          <w:tab w:val="left" w:pos="3090"/>
+        </w:tabs>
+        <w:rPr>
+          <w:b/>
+          <w:bCs/>
+        </w:rPr>
+      </w:pPr>
+      <w:r>
+        <w:rPr>
+          <w:rFonts w:ascii="Segoe UI Emoji" w:hAnsi="Segoe UI Emoji" w:cs="Segoe UI Emoji"/>
+          <w:b/>
+          <w:bCs/>
+        </w:rPr>
+        <w:t>🧩</w:t>
+      </w:r>
+      <w:r>
+        <w:rPr>
+          <w:b/>
+          <w:bCs/>
+        </w:rPr>
+        <w:t xml:space="preserve"> Explanation</w:t>
+      </w:r>
+    </w:p>
+    <w:tbl>
+      <w:tblPr>
+        <w:tblW w:w="0" w:type="auto"/>
+        <w:tblCellSpacing w:w="15" w:type="dxa"/>
+        <w:tblCellMar>
+          <w:top w:w="15" w:type="dxa"/>
+          <w:left w:w="15" w:type="dxa"/>
+          <w:bottom w:w="15" w:type="dxa"/>
+          <w:right w:w="15" w:type="dxa"/>
+        </w:tblCellMar>
+        <w:tblLook w:val="04A0" w:firstRow="1" w:lastRow="0" w:firstColumn="1" w:lastColumn="0" w:noHBand="0" w:noVBand="1"/>
+      </w:tblPr>
+      <w:tblGrid>
+        <w:gridCol w:w="3261"/>
+        <w:gridCol w:w="5901"/>
+      </w:tblGrid>
+      <w:tr>
+        <w:trPr>
+          <w:tblHeader/>
+          <w:tblCellSpacing w:w="15" w:type="dxa"/>
+        </w:trPr>
+        <w:tc>
+          <w:tcPr>
+            <w:tcW w:w="0" w:type="auto"/>
+            <w:vAlign w:val="center"/>
+            <w:hideMark/>
+          </w:tcPr>
+          <w:p>
+            <w:pPr>
+              <w:tabs>
+                <w:tab w:val="left" w:pos="3090"/>
+              </w:tabs>
+              <w:rPr>
+                <w:b/>
+                <w:bCs/>
+              </w:rPr>
+            </w:pPr>
+            <w:r>
+              <w:rPr>
+                <w:b/>
+                <w:bCs/>
+              </w:rPr>
+              <w:lastRenderedPageBreak/>
+              <w:t>Section</w:t>
+            </w:r>
+          </w:p>
+        </w:tc>
+        <w:tc>
+          <w:tcPr>
+            <w:tcW w:w="0" w:type="auto"/>
+            <w:vAlign w:val="center"/>
+            <w:hideMark/>
+          </w:tcPr>
+          <w:p>
+            <w:pPr>
+              <w:tabs>
+                <w:tab w:val="left" w:pos="3090"/>
+              </w:tabs>
+              <w:rPr>
+                <w:b/>
+                <w:bCs/>
+              </w:rPr>
+            </w:pPr>
+            <w:r>
+              <w:rPr>
+                <w:b/>
+                <w:bCs/>
+              </w:rPr>
+              <w:t>Purpose</w:t>
+            </w:r>
+          </w:p>
+        </w:tc>
+      </w:tr>
+      <w:tr>
+        <w:trPr>
+          <w:tblCellSpacing w:w="15" w:type="dxa"/>
+        </w:trPr>
+        <w:tc>
+          <w:tcPr>
+            <w:tcW w:w="0" w:type="auto"/>
+            <w:vAlign w:val="center"/>
+            <w:hideMark/>
+          </w:tcPr>
+          <w:p>
+            <w:pPr>
+              <w:tabs>
+                <w:tab w:val="left" w:pos="3090"/>
+              </w:tabs>
+            </w:pPr>
+            <w:r>
+              <w:rPr>
+                <w:b/>
+                <w:bCs/>
+              </w:rPr>
+              <w:t>views/Common/</w:t>
+            </w:r>
+            <w:proofErr w:type="spellStart"/>
+            <w:r>
+              <w:rPr>
+                <w:b/>
+                <w:bCs/>
+              </w:rPr>
+              <w:t>PlayDropdown.jsx</w:t>
+            </w:r>
+            <w:proofErr w:type="spellEnd"/>
+          </w:p>
+        </w:tc>
+        <w:tc>
+          <w:tcPr>
+            <w:tcW w:w="0" w:type="auto"/>
+            <w:vAlign w:val="center"/>
+            <w:hideMark/>
+          </w:tcPr>
+          <w:p>
+            <w:pPr>
+              <w:tabs>
+                <w:tab w:val="left" w:pos="3090"/>
+              </w:tabs>
+            </w:pPr>
+            <w:r>
+              <w:t xml:space="preserve">Handles dropdown (Over the Board / Friend / Computer). Can be imported directly into </w:t>
+            </w:r>
+            <w:proofErr w:type="spellStart"/>
+            <w:r>
+              <w:t>Header.jsx</w:t>
+            </w:r>
+            <w:proofErr w:type="spellEnd"/>
+            <w:r>
+              <w:t>.</w:t>
+            </w:r>
+          </w:p>
+        </w:tc>
+      </w:tr>
+      <w:tr>
+        <w:trPr>
+          <w:tblCellSpacing w:w="15" w:type="dxa"/>
+        </w:trPr>
+        <w:tc>
+          <w:tcPr>
+            <w:tcW w:w="0" w:type="auto"/>
+            <w:vAlign w:val="center"/>
+            <w:hideMark/>
+          </w:tcPr>
+          <w:p>
+            <w:pPr>
+              <w:tabs>
+                <w:tab w:val="left" w:pos="3090"/>
+              </w:tabs>
+            </w:pPr>
+            <w:r>
+              <w:rPr>
+                <w:b/>
+                <w:bCs/>
+              </w:rPr>
+              <w:t>views/Play/</w:t>
+            </w:r>
+            <w:proofErr w:type="spellStart"/>
+            <w:r>
+              <w:rPr>
+                <w:b/>
+                <w:bCs/>
+              </w:rPr>
+              <w:t>TimerSetupPage.jsx</w:t>
+            </w:r>
+            <w:proofErr w:type="spellEnd"/>
+          </w:p>
+        </w:tc>
+        <w:tc>
+          <w:tcPr>
+            <w:tcW w:w="0" w:type="auto"/>
+            <w:vAlign w:val="center"/>
+            <w:hideMark/>
+          </w:tcPr>
+          <w:p>
+            <w:pPr>
+              <w:tabs>
+                <w:tab w:val="left" w:pos="3090"/>
+              </w:tabs>
+            </w:pPr>
+            <w:r>
+              <w:t>Timer selection screen (preset buttons, custom form, "no timer" option).</w:t>
+            </w:r>
+          </w:p>
+        </w:tc>
+      </w:tr>
+      <w:tr>
+        <w:trPr>
+          <w:tblCellSpacing w:w="15" w:type="dxa"/>
+        </w:trPr>
+        <w:tc>
+          <w:tcPr>
+            <w:tcW w:w="0" w:type="auto"/>
+            <w:vAlign w:val="center"/>
+            <w:hideMark/>
+          </w:tcPr>
+          <w:p>
+            <w:pPr>
+              <w:tabs>
+                <w:tab w:val="left" w:pos="3090"/>
+              </w:tabs>
+            </w:pPr>
+            <w:r>
+              <w:rPr>
+                <w:b/>
+                <w:bCs/>
+              </w:rPr>
+              <w:t>views/Play/</w:t>
+            </w:r>
+            <w:proofErr w:type="spellStart"/>
+            <w:r>
+              <w:rPr>
+                <w:b/>
+                <w:bCs/>
+              </w:rPr>
+              <w:t>ArenaPage.jsx</w:t>
+            </w:r>
+            <w:proofErr w:type="spellEnd"/>
+          </w:p>
+        </w:tc>
+        <w:tc>
+          <w:tcPr>
+            <w:tcW w:w="0" w:type="auto"/>
+            <w:vAlign w:val="center"/>
+            <w:hideMark/>
+          </w:tcPr>
+          <w:p>
+            <w:pPr>
+              <w:tabs>
+                <w:tab w:val="left" w:pos="3090"/>
+              </w:tabs>
+            </w:pPr>
+            <w:r>
+              <w:t>Main play screen with board, chat, FEN panel, controls, and game result popup.</w:t>
+            </w:r>
+          </w:p>
+        </w:tc>
+      </w:tr>
+      <w:tr>
+        <w:trPr>
+          <w:tblCellSpacing w:w="15" w:type="dxa"/>
+        </w:trPr>
+        <w:tc>
+          <w:tcPr>
+            <w:tcW w:w="0" w:type="auto"/>
+            <w:vAlign w:val="center"/>
+            <w:hideMark/>
+          </w:tcPr>
+          <w:p>
+            <w:pPr>
+              <w:tabs>
+                <w:tab w:val="left" w:pos="3090"/>
+              </w:tabs>
+            </w:pPr>
+            <w:r>
+              <w:rPr>
+                <w:b/>
+                <w:bCs/>
+              </w:rPr>
+              <w:t>context/</w:t>
+            </w:r>
+            <w:proofErr w:type="spellStart"/>
+            <w:r>
+              <w:rPr>
+                <w:b/>
+                <w:bCs/>
+              </w:rPr>
+              <w:t>GameContext.jsx</w:t>
+            </w:r>
+            <w:proofErr w:type="spellEnd"/>
+          </w:p>
+        </w:tc>
+        <w:tc>
+          <w:tcPr>
+            <w:tcW w:w="0" w:type="auto"/>
+            <w:vAlign w:val="center"/>
+            <w:hideMark/>
+          </w:tcPr>
+          <w:p>
+            <w:pPr>
+              <w:tabs>
+                <w:tab w:val="left" w:pos="3090"/>
+              </w:tabs>
+            </w:pPr>
+            <w:r>
+              <w:t>Global state for current match — handles players, mode, time, FEN/PGN.</w:t>
+            </w:r>
+          </w:p>
+        </w:tc>
+      </w:tr>
+      <w:tr>
+        <w:trPr>
+          <w:tblCellSpacing w:w="15" w:type="dxa"/>
+        </w:trPr>
+        <w:tc>
+          <w:tcPr>
+            <w:tcW w:w="0" w:type="auto"/>
+            <w:vAlign w:val="center"/>
+            <w:hideMark/>
+          </w:tcPr>
+          <w:p>
+            <w:pPr>
+              <w:tabs>
+                <w:tab w:val="left" w:pos="3090"/>
+              </w:tabs>
+            </w:pPr>
+            <w:r>
+              <w:rPr>
+                <w:b/>
+                <w:bCs/>
+              </w:rPr>
+              <w:t>useTimer.js</w:t>
+            </w:r>
+          </w:p>
+        </w:tc>
+        <w:tc>
+          <w:tcPr>
+            <w:tcW w:w="0" w:type="auto"/>
+            <w:vAlign w:val="center"/>
+            <w:hideMark/>
+          </w:tcPr>
+          <w:p>
+            <w:pPr>
+              <w:tabs>
+                <w:tab w:val="left" w:pos="3090"/>
+              </w:tabs>
+            </w:pPr>
+            <w:r>
+              <w:t>Manages timers per side (start/stop/switch).</w:t>
+            </w:r>
+          </w:p>
+        </w:tc>
+      </w:tr>
+      <w:tr>
+        <w:trPr>
+          <w:tblCellSpacing w:w="15" w:type="dxa"/>
+        </w:trPr>
+        <w:tc>
+          <w:tcPr>
+            <w:tcW w:w="0" w:type="auto"/>
+            <w:vAlign w:val="center"/>
+            <w:hideMark/>
+          </w:tcPr>
+          <w:p>
+            <w:pPr>
+              <w:tabs>
+                <w:tab w:val="left" w:pos="3090"/>
+              </w:tabs>
+            </w:pPr>
+            <w:r>
+              <w:rPr>
+                <w:b/>
+                <w:bCs/>
+              </w:rPr>
+              <w:t>useChessEngine.js</w:t>
+            </w:r>
+          </w:p>
+        </w:tc>
+        <w:tc>
+          <w:tcPr>
+            <w:tcW w:w="0" w:type="auto"/>
+            <w:vAlign w:val="center"/>
+            <w:hideMark/>
+          </w:tcPr>
+          <w:p>
+            <w:pPr>
+              <w:tabs>
+                <w:tab w:val="left" w:pos="3090"/>
+              </w:tabs>
+            </w:pPr>
+            <w:r>
+              <w:t xml:space="preserve">Uses chess.js or </w:t>
+            </w:r>
+            <w:proofErr w:type="gramStart"/>
+            <w:r>
+              <w:t>similar to</w:t>
+            </w:r>
+            <w:proofErr w:type="gramEnd"/>
+            <w:r>
+              <w:t xml:space="preserve"> handle moves and game state.</w:t>
+            </w:r>
+          </w:p>
+        </w:tc>
+      </w:tr>
+      <w:tr>
+        <w:trPr>
+          <w:tblCellSpacing w:w="15" w:type="dxa"/>
+        </w:trPr>
+        <w:tc>
+          <w:tcPr>
+            <w:tcW w:w="0" w:type="auto"/>
+            <w:vAlign w:val="center"/>
+            <w:hideMark/>
+          </w:tcPr>
+          <w:p>
+            <w:pPr>
+              <w:tabs>
+                <w:tab w:val="left" w:pos="3090"/>
+              </w:tabs>
+            </w:pPr>
+            <w:r>
+              <w:rPr>
+                <w:b/>
+                <w:bCs/>
+              </w:rPr>
+              <w:t>useGameFlow.js</w:t>
+            </w:r>
+          </w:p>
+        </w:tc>
+        <w:tc>
+          <w:tcPr>
+            <w:tcW w:w="0" w:type="auto"/>
+            <w:vAlign w:val="center"/>
+            <w:hideMark/>
+          </w:tcPr>
+          <w:p>
+            <w:pPr>
+              <w:tabs>
+                <w:tab w:val="left" w:pos="3090"/>
+              </w:tabs>
+            </w:pPr>
+            <w:r>
+              <w:t>Orchestrates flow between play modes, checkmate detection, and transitions.</w:t>
+            </w:r>
+          </w:p>
+        </w:tc>
+      </w:tr>
+      <w:tr>
+        <w:trPr>
+          <w:tblCellSpacing w:w="15" w:type="dxa"/>
+        </w:trPr>
+        <w:tc>
+          <w:tcPr>
+            <w:tcW w:w="0" w:type="auto"/>
+            <w:vAlign w:val="center"/>
+            <w:hideMark/>
+          </w:tcPr>
+          <w:p>
+            <w:pPr>
+              <w:tabs>
+                <w:tab w:val="left" w:pos="3090"/>
+              </w:tabs>
+            </w:pPr>
+            <w:proofErr w:type="spellStart"/>
+            <w:r>
+              <w:rPr>
+                <w:b/>
+                <w:bCs/>
+              </w:rPr>
+              <w:t>CheckmateModal.jsx</w:t>
+            </w:r>
+            <w:proofErr w:type="spellEnd"/>
+          </w:p>
+        </w:tc>
+        <w:tc>
+          <w:tcPr>
+            <w:tcW w:w="0" w:type="auto"/>
+            <w:vAlign w:val="center"/>
+            <w:hideMark/>
+          </w:tcPr>
+          <w:p>
+            <w:pPr>
+              <w:tabs>
+                <w:tab w:val="left" w:pos="3090"/>
+              </w:tabs>
+            </w:pPr>
+            <w:r>
+              <w:t>Displays winner, and buttons for “New Game” and “</w:t>
+            </w:r>
+            <w:proofErr w:type="spellStart"/>
+            <w:r>
+              <w:t>Analyze</w:t>
+            </w:r>
+            <w:proofErr w:type="spellEnd"/>
+            <w:r>
+              <w:t>.”</w:t>
+            </w:r>
+          </w:p>
+        </w:tc>
+      </w:tr>
+      <w:tr>
+        <w:trPr>
+          <w:tblCellSpacing w:w="15" w:type="dxa"/>
+        </w:trPr>
+        <w:tc>
+          <w:tcPr>
+            <w:tcW w:w="0" w:type="auto"/>
+            <w:vAlign w:val="center"/>
+            <w:hideMark/>
+          </w:tcPr>
+          <w:p>
+            <w:pPr>
+              <w:tabs>
+                <w:tab w:val="left" w:pos="3090"/>
+              </w:tabs>
+            </w:pPr>
+            <w:proofErr w:type="spellStart"/>
+            <w:r>
+              <w:rPr>
+                <w:b/>
+                <w:bCs/>
+              </w:rPr>
+              <w:t>LoginRequiredModal.jsx</w:t>
+            </w:r>
+            <w:proofErr w:type="spellEnd"/>
+          </w:p>
+        </w:tc>
+        <w:tc>
+          <w:tcPr>
+            <w:tcW w:w="0" w:type="auto"/>
+            <w:vAlign w:val="center"/>
+            <w:hideMark/>
+          </w:tcPr>
+          <w:p>
+            <w:pPr>
+              <w:tabs>
+                <w:tab w:val="left" w:pos="3090"/>
+              </w:tabs>
+            </w:pPr>
+            <w:r>
+              <w:t>Popup shown when unauthenticated user clicks “Save Game.”</w:t>
+            </w:r>
+          </w:p>
+        </w:tc>
+      </w:tr>
+      <w:tr>
+        <w:trPr>
+          <w:tblCellSpacing w:w="15" w:type="dxa"/>
+        </w:trPr>
+        <w:tc>
+          <w:tcPr>
+            <w:tcW w:w="0" w:type="auto"/>
+            <w:vAlign w:val="center"/>
+            <w:hideMark/>
+          </w:tcPr>
+          <w:p>
+            <w:pPr>
+              <w:tabs>
+                <w:tab w:val="left" w:pos="3090"/>
+              </w:tabs>
+            </w:pPr>
+            <w:proofErr w:type="spellStart"/>
+            <w:r>
+              <w:rPr>
+                <w:b/>
+                <w:bCs/>
+              </w:rPr>
+              <w:t>GameActionButtons.jsx</w:t>
+            </w:r>
+            <w:proofErr w:type="spellEnd"/>
+          </w:p>
+        </w:tc>
+        <w:tc>
+          <w:tcPr>
+            <w:tcW w:w="0" w:type="auto"/>
+            <w:vAlign w:val="center"/>
+            <w:hideMark/>
+          </w:tcPr>
+          <w:p>
+            <w:pPr>
+              <w:tabs>
+                <w:tab w:val="left" w:pos="3090"/>
+              </w:tabs>
+            </w:pPr>
+            <w:r>
+              <w:t>Buttons as icons (resign, draw, save, export). Hover tooltips appear via CSS.</w:t>
+            </w:r>
+          </w:p>
+        </w:tc>
+      </w:tr>
+      <w:tr>
+        <w:trPr>
+          <w:tblCellSpacing w:w="15" w:type="dxa"/>
+        </w:trPr>
+        <w:tc>
+          <w:tcPr>
+            <w:tcW w:w="0" w:type="auto"/>
+            <w:vAlign w:val="center"/>
+            <w:hideMark/>
+          </w:tcPr>
+          <w:p>
+            <w:pPr>
+              <w:tabs>
+                <w:tab w:val="left" w:pos="3090"/>
+              </w:tabs>
+            </w:pPr>
+            <w:r>
+              <w:rPr>
+                <w:b/>
+                <w:bCs/>
+              </w:rPr>
+              <w:t>router/</w:t>
+            </w:r>
+            <w:proofErr w:type="spellStart"/>
+            <w:r>
+              <w:rPr>
+                <w:b/>
+                <w:bCs/>
+              </w:rPr>
+              <w:t>AppRoutes.jsx</w:t>
+            </w:r>
+            <w:proofErr w:type="spellEnd"/>
+          </w:p>
+        </w:tc>
+        <w:tc>
+          <w:tcPr>
+            <w:tcW w:w="0" w:type="auto"/>
+            <w:vAlign w:val="center"/>
+            <w:hideMark/>
+          </w:tcPr>
+          <w:p>
+            <w:pPr>
+              <w:tabs>
+                <w:tab w:val="left" w:pos="3090"/>
+              </w:tabs>
+            </w:pPr>
+            <w:r>
+              <w:t>Defines /play, /play/timer, /play/arena, /</w:t>
+            </w:r>
+            <w:proofErr w:type="spellStart"/>
+            <w:r>
+              <w:t>analyze</w:t>
+            </w:r>
+            <w:proofErr w:type="spellEnd"/>
+            <w:r>
+              <w:t>, etc.</w:t>
+            </w:r>
+          </w:p>
+        </w:tc>
+      </w:tr>
+    </w:tbl>
+    <w:p>
+      <w:pPr>
+        <w:tabs>
+          <w:tab w:val="left" w:pos="3090"/>
+        </w:tabs>
+      </w:pPr>
     </w:p>
     <w:sectPr>
       <w:pgSz w:w="11906" w:h="16838" w:code="9"/>
@@ -4094,7 +7697,6 @@
   <w:style w:type="character" w:default="1" w:styleId="DefaultParagraphFont">
     <w:name w:val="Default Paragraph Font"/>
     <w:uiPriority w:val="1"/>
-    <w:semiHidden/>
     <w:unhideWhenUsed/>
   </w:style>
   <w:style w:type="table" w:default="1" w:styleId="TableNormal">

</xml_diff>

<commit_message>
Phase 3.5 Arena Frontend
</commit_message>
<xml_diff>
--- a/Working.docx
+++ b/Working.docx
@@ -7077,6 +7077,557 @@
         </w:tc>
       </w:tr>
     </w:tbl>
+    <w:p>
+      <w:pPr>
+        <w:tabs>
+          <w:tab w:val="left" w:pos="3090"/>
+        </w:tabs>
+      </w:pPr>
+    </w:p>
+    <w:p>
+      <w:pPr>
+        <w:tabs>
+          <w:tab w:val="left" w:pos="3090"/>
+        </w:tabs>
+      </w:pPr>
+    </w:p>
+    <w:p>
+      <w:pPr>
+        <w:tabs>
+          <w:tab w:val="left" w:pos="3090"/>
+        </w:tabs>
+      </w:pPr>
+    </w:p>
+    <w:p>
+      <w:pPr>
+        <w:tabs>
+          <w:tab w:val="left" w:pos="3090"/>
+        </w:tabs>
+      </w:pPr>
+    </w:p>
+    <w:p>
+      <w:pPr>
+        <w:tabs>
+          <w:tab w:val="left" w:pos="3090"/>
+        </w:tabs>
+      </w:pPr>
+    </w:p>
+    <w:p>
+      <w:pPr>
+        <w:tabs>
+          <w:tab w:val="left" w:pos="3090"/>
+        </w:tabs>
+      </w:pPr>
+    </w:p>
+    <w:p>
+      <w:pPr>
+        <w:tabs>
+          <w:tab w:val="left" w:pos="3090"/>
+        </w:tabs>
+      </w:pPr>
+    </w:p>
+    <w:p>
+      <w:pPr>
+        <w:tabs>
+          <w:tab w:val="left" w:pos="3090"/>
+        </w:tabs>
+      </w:pPr>
+    </w:p>
+    <w:p>
+      <w:pPr>
+        <w:tabs>
+          <w:tab w:val="left" w:pos="3090"/>
+        </w:tabs>
+      </w:pPr>
+    </w:p>
+    <w:p>
+      <w:pPr>
+        <w:tabs>
+          <w:tab w:val="left" w:pos="3090"/>
+        </w:tabs>
+      </w:pPr>
+    </w:p>
+    <w:p>
+      <w:pPr>
+        <w:tabs>
+          <w:tab w:val="left" w:pos="3090"/>
+        </w:tabs>
+      </w:pPr>
+    </w:p>
+    <w:p>
+      <w:pPr>
+        <w:tabs>
+          <w:tab w:val="left" w:pos="3090"/>
+        </w:tabs>
+      </w:pPr>
+    </w:p>
+    <w:p>
+      <w:pPr>
+        <w:tabs>
+          <w:tab w:val="left" w:pos="3090"/>
+        </w:tabs>
+      </w:pPr>
+    </w:p>
+    <w:p>
+      <w:pPr>
+        <w:tabs>
+          <w:tab w:val="left" w:pos="3090"/>
+        </w:tabs>
+      </w:pPr>
+    </w:p>
+    <w:p>
+      <w:pPr>
+        <w:tabs>
+          <w:tab w:val="left" w:pos="3090"/>
+        </w:tabs>
+      </w:pPr>
+    </w:p>
+    <w:p>
+      <w:pPr>
+        <w:tabs>
+          <w:tab w:val="left" w:pos="3090"/>
+        </w:tabs>
+      </w:pPr>
+    </w:p>
+    <w:p>
+      <w:pPr>
+        <w:tabs>
+          <w:tab w:val="left" w:pos="3090"/>
+        </w:tabs>
+      </w:pPr>
+    </w:p>
+    <w:p>
+      <w:pPr>
+        <w:tabs>
+          <w:tab w:val="left" w:pos="3090"/>
+        </w:tabs>
+      </w:pPr>
+    </w:p>
+    <w:p>
+      <w:pPr>
+        <w:tabs>
+          <w:tab w:val="left" w:pos="3090"/>
+        </w:tabs>
+      </w:pPr>
+    </w:p>
+    <w:p>
+      <w:pPr>
+        <w:tabs>
+          <w:tab w:val="left" w:pos="3090"/>
+        </w:tabs>
+      </w:pPr>
+    </w:p>
+    <w:p>
+      <w:pPr>
+        <w:tabs>
+          <w:tab w:val="left" w:pos="3090"/>
+        </w:tabs>
+      </w:pPr>
+    </w:p>
+    <w:p>
+      <w:pPr>
+        <w:tabs>
+          <w:tab w:val="left" w:pos="3090"/>
+        </w:tabs>
+      </w:pPr>
+    </w:p>
+    <w:p>
+      <w:pPr>
+        <w:tabs>
+          <w:tab w:val="left" w:pos="3090"/>
+        </w:tabs>
+      </w:pPr>
+      <w:r>
+        <w:t>&lt;!doctype html&gt;</w:t>
+      </w:r>
+    </w:p>
+    <w:p>
+      <w:pPr>
+        <w:tabs>
+          <w:tab w:val="left" w:pos="3090"/>
+        </w:tabs>
+      </w:pPr>
+      <w:r>
+        <w:t>&lt;html lang="</w:t>
+      </w:r>
+      <w:proofErr w:type="spellStart"/>
+      <w:r>
+        <w:t>en</w:t>
+      </w:r>
+      <w:proofErr w:type="spellEnd"/>
+      <w:r>
+        <w:t>"&gt;</w:t>
+      </w:r>
+    </w:p>
+    <w:p>
+      <w:pPr>
+        <w:tabs>
+          <w:tab w:val="left" w:pos="3090"/>
+        </w:tabs>
+      </w:pPr>
+      <w:r>
+        <w:t>  &lt;head&gt;</w:t>
+      </w:r>
+    </w:p>
+    <w:p>
+      <w:pPr>
+        <w:tabs>
+          <w:tab w:val="left" w:pos="3090"/>
+        </w:tabs>
+      </w:pPr>
+      <w:r>
+        <w:t>    &lt;meta charset="UTF-8" /&gt;</w:t>
+      </w:r>
+    </w:p>
+    <w:p>
+      <w:pPr>
+        <w:tabs>
+          <w:tab w:val="left" w:pos="3090"/>
+        </w:tabs>
+      </w:pPr>
+      <w:r>
+        <w:t xml:space="preserve">    &lt;link </w:t>
+      </w:r>
+      <w:proofErr w:type="spellStart"/>
+      <w:r>
+        <w:t>rel</w:t>
+      </w:r>
+      <w:proofErr w:type="spellEnd"/>
+      <w:r>
+        <w:t>="icon" type="image/</w:t>
+      </w:r>
+      <w:proofErr w:type="spellStart"/>
+      <w:r>
+        <w:t>svg+xml</w:t>
+      </w:r>
+      <w:proofErr w:type="spellEnd"/>
+      <w:r>
+        <w:t xml:space="preserve">" </w:t>
+      </w:r>
+      <w:proofErr w:type="spellStart"/>
+      <w:r>
+        <w:t>href</w:t>
+      </w:r>
+      <w:proofErr w:type="spellEnd"/>
+      <w:r>
+        <w:t>="/</w:t>
+      </w:r>
+      <w:proofErr w:type="spellStart"/>
+      <w:r>
+        <w:t>vite.svg</w:t>
+      </w:r>
+      <w:proofErr w:type="spellEnd"/>
+      <w:r>
+        <w:t>" /&gt;</w:t>
+      </w:r>
+    </w:p>
+    <w:p>
+      <w:pPr>
+        <w:tabs>
+          <w:tab w:val="left" w:pos="3090"/>
+        </w:tabs>
+      </w:pPr>
+      <w:r>
+        <w:t>    &lt;meta name="viewport" content="width=device-width, initial-scale=1.0" /&gt;</w:t>
+      </w:r>
+    </w:p>
+    <w:p>
+      <w:pPr>
+        <w:tabs>
+          <w:tab w:val="left" w:pos="3090"/>
+        </w:tabs>
+      </w:pPr>
+      <w:r>
+        <w:t>    &lt;title&gt;frontend&lt;/title&gt;</w:t>
+      </w:r>
+    </w:p>
+    <w:p>
+      <w:pPr>
+        <w:tabs>
+          <w:tab w:val="left" w:pos="3090"/>
+        </w:tabs>
+      </w:pPr>
+    </w:p>
+    <w:p>
+      <w:pPr>
+        <w:tabs>
+          <w:tab w:val="left" w:pos="3090"/>
+        </w:tabs>
+      </w:pPr>
+      <w:r>
+        <w:t xml:space="preserve">    </w:t>
+      </w:r>
+      <w:proofErr w:type="gramStart"/>
+      <w:r>
+        <w:t>&lt;!--</w:t>
+      </w:r>
+      <w:proofErr w:type="gramEnd"/>
+      <w:r>
+        <w:t xml:space="preserve"> </w:t>
+      </w:r>
+      <w:r>
+        <w:rPr>
+          <w:rFonts w:ascii="Segoe UI Emoji" w:hAnsi="Segoe UI Emoji" w:cs="Segoe UI Emoji"/>
+        </w:rPr>
+        <w:t>✅</w:t>
+      </w:r>
+      <w:r>
+        <w:t xml:space="preserve"> Load Bootstrap BEFORE React (CSS + JS bundle) --&gt;</w:t>
+      </w:r>
+    </w:p>
+    <w:p>
+      <w:pPr>
+        <w:tabs>
+          <w:tab w:val="left" w:pos="3090"/>
+        </w:tabs>
+      </w:pPr>
+      <w:r>
+        <w:t>    &lt;link</w:t>
+      </w:r>
+    </w:p>
+    <w:p>
+      <w:pPr>
+        <w:tabs>
+          <w:tab w:val="left" w:pos="3090"/>
+        </w:tabs>
+      </w:pPr>
+      <w:r>
+        <w:t>      href="https://cdn.jsdelivr.net/npm/bootstrap@5.3.3/dist/css/bootstrap.min.css"</w:t>
+      </w:r>
+    </w:p>
+    <w:p>
+      <w:pPr>
+        <w:tabs>
+          <w:tab w:val="left" w:pos="3090"/>
+        </w:tabs>
+      </w:pPr>
+      <w:r>
+        <w:t xml:space="preserve">      </w:t>
+      </w:r>
+      <w:proofErr w:type="spellStart"/>
+      <w:r>
+        <w:t>rel</w:t>
+      </w:r>
+      <w:proofErr w:type="spellEnd"/>
+      <w:r>
+        <w:t>="stylesheet"</w:t>
+      </w:r>
+    </w:p>
+    <w:p>
+      <w:pPr>
+        <w:tabs>
+          <w:tab w:val="left" w:pos="3090"/>
+        </w:tabs>
+      </w:pPr>
+      <w:r>
+        <w:t>      integrity="sha384-QWTKZyjpPEjISv5WaRU9OFeRpok6YctnYmDr5pNlyT2bRjXh0JMhjY6hW+ALEwIH"</w:t>
+      </w:r>
+    </w:p>
+    <w:p>
+      <w:pPr>
+        <w:tabs>
+          <w:tab w:val="left" w:pos="3090"/>
+        </w:tabs>
+      </w:pPr>
+      <w:r>
+        <w:t xml:space="preserve">      </w:t>
+      </w:r>
+      <w:proofErr w:type="spellStart"/>
+      <w:r>
+        <w:t>crossorigin</w:t>
+      </w:r>
+      <w:proofErr w:type="spellEnd"/>
+      <w:r>
+        <w:t>="anonymous"</w:t>
+      </w:r>
+    </w:p>
+    <w:p>
+      <w:pPr>
+        <w:tabs>
+          <w:tab w:val="left" w:pos="3090"/>
+        </w:tabs>
+      </w:pPr>
+      <w:r>
+        <w:t>    /&gt;</w:t>
+      </w:r>
+    </w:p>
+    <w:p>
+      <w:pPr>
+        <w:tabs>
+          <w:tab w:val="left" w:pos="3090"/>
+        </w:tabs>
+      </w:pPr>
+      <w:r>
+        <w:t>    &lt;script</w:t>
+      </w:r>
+    </w:p>
+    <w:p>
+      <w:pPr>
+        <w:tabs>
+          <w:tab w:val="left" w:pos="3090"/>
+        </w:tabs>
+      </w:pPr>
+      <w:r>
+        <w:t>      src="https://cdn.jsdelivr.net/npm/bootstrap@5.3.3/dist/js/bootstrap.bundle.min.js"</w:t>
+      </w:r>
+    </w:p>
+    <w:p>
+      <w:pPr>
+        <w:tabs>
+          <w:tab w:val="left" w:pos="3090"/>
+        </w:tabs>
+      </w:pPr>
+      <w:r>
+        <w:t>      integrity="sha384-YvpcrYf0tY3lHB60NNkmXc5s9fDVZLESaAA55NDzOxhy9GkcIdslK1eN7N6jIeHz"</w:t>
+      </w:r>
+    </w:p>
+    <w:p>
+      <w:pPr>
+        <w:tabs>
+          <w:tab w:val="left" w:pos="3090"/>
+        </w:tabs>
+      </w:pPr>
+      <w:r>
+        <w:t xml:space="preserve">      </w:t>
+      </w:r>
+      <w:proofErr w:type="spellStart"/>
+      <w:r>
+        <w:t>crossorigin</w:t>
+      </w:r>
+      <w:proofErr w:type="spellEnd"/>
+      <w:r>
+        <w:t>="anonymous"</w:t>
+      </w:r>
+    </w:p>
+    <w:p>
+      <w:pPr>
+        <w:tabs>
+          <w:tab w:val="left" w:pos="3090"/>
+        </w:tabs>
+      </w:pPr>
+      <w:r>
+        <w:t>    &gt;&lt;/script&gt;</w:t>
+      </w:r>
+    </w:p>
+    <w:p>
+      <w:pPr>
+        <w:tabs>
+          <w:tab w:val="left" w:pos="3090"/>
+        </w:tabs>
+      </w:pPr>
+      <w:r>
+        <w:t>  &lt;/head&gt;</w:t>
+      </w:r>
+    </w:p>
+    <w:p>
+      <w:pPr>
+        <w:tabs>
+          <w:tab w:val="left" w:pos="3090"/>
+        </w:tabs>
+      </w:pPr>
+      <w:r>
+        <w:t>  &lt;body&gt;</w:t>
+      </w:r>
+    </w:p>
+    <w:p>
+      <w:pPr>
+        <w:tabs>
+          <w:tab w:val="left" w:pos="3090"/>
+        </w:tabs>
+      </w:pPr>
+      <w:r>
+        <w:lastRenderedPageBreak/>
+        <w:t>    &lt;div id="root"&gt;&lt;/div&gt;</w:t>
+      </w:r>
+    </w:p>
+    <w:p>
+      <w:pPr>
+        <w:tabs>
+          <w:tab w:val="left" w:pos="3090"/>
+        </w:tabs>
+      </w:pPr>
+    </w:p>
+    <w:p>
+      <w:pPr>
+        <w:tabs>
+          <w:tab w:val="left" w:pos="3090"/>
+        </w:tabs>
+      </w:pPr>
+      <w:r>
+        <w:t xml:space="preserve">    </w:t>
+      </w:r>
+      <w:proofErr w:type="gramStart"/>
+      <w:r>
+        <w:t>&lt;!--</w:t>
+      </w:r>
+      <w:proofErr w:type="gramEnd"/>
+      <w:r>
+        <w:t xml:space="preserve"> </w:t>
+      </w:r>
+      <w:r>
+        <w:rPr>
+          <w:rFonts w:ascii="Segoe UI Emoji" w:hAnsi="Segoe UI Emoji" w:cs="Segoe UI Emoji"/>
+        </w:rPr>
+        <w:t>✅</w:t>
+      </w:r>
+      <w:r>
+        <w:t xml:space="preserve"> Always keep this last and alone --&gt;</w:t>
+      </w:r>
+    </w:p>
+    <w:p>
+      <w:pPr>
+        <w:tabs>
+          <w:tab w:val="left" w:pos="3090"/>
+        </w:tabs>
+      </w:pPr>
+      <w:r>
+        <w:t xml:space="preserve">    &lt;script type="module" </w:t>
+      </w:r>
+      <w:proofErr w:type="spellStart"/>
+      <w:r>
+        <w:t>src</w:t>
+      </w:r>
+      <w:proofErr w:type="spellEnd"/>
+      <w:r>
+        <w:t>="/</w:t>
+      </w:r>
+      <w:proofErr w:type="spellStart"/>
+      <w:r>
+        <w:t>src</w:t>
+      </w:r>
+      <w:proofErr w:type="spellEnd"/>
+      <w:r>
+        <w:t>/</w:t>
+      </w:r>
+      <w:proofErr w:type="spellStart"/>
+      <w:r>
+        <w:t>main.jsx</w:t>
+      </w:r>
+      <w:proofErr w:type="spellEnd"/>
+      <w:r>
+        <w:t>"&gt;&lt;/script&gt;</w:t>
+      </w:r>
+    </w:p>
+    <w:p>
+      <w:pPr>
+        <w:tabs>
+          <w:tab w:val="left" w:pos="3090"/>
+        </w:tabs>
+      </w:pPr>
+      <w:r>
+        <w:t>  &lt;/body&gt;</w:t>
+      </w:r>
+    </w:p>
+    <w:p>
+      <w:pPr>
+        <w:tabs>
+          <w:tab w:val="left" w:pos="3090"/>
+        </w:tabs>
+      </w:pPr>
+      <w:r>
+        <w:t>&lt;/html&gt;</w:t>
+      </w:r>
+    </w:p>
     <w:p>
       <w:pPr>
         <w:tabs>

</xml_diff>